<commit_message>
Anpassungen an der Arbeit im Literaturverzeichnis
</commit_message>
<xml_diff>
--- a/Arbeit schriftlich/Bachelorarbeit.docx
+++ b/Arbeit schriftlich/Bachelorarbeit.docx
@@ -3346,6 +3346,12 @@
                 <w:noProof/>
                 <w:webHidden/>
               </w:rPr>
+            </w:r>
+            <w:r>
+              <w:rPr>
+                <w:noProof/>
+                <w:webHidden/>
+              </w:rPr>
               <w:fldChar w:fldCharType="separate"/>
             </w:r>
             <w:r>
@@ -4039,6 +4045,62 @@
     </w:p>
     <w:p>
       <w:pPr>
+        <w:jc w:val="both"/>
+        <w:rPr>
+          <w:rFonts w:cstheme="majorHAnsi"/>
+        </w:rPr>
+      </w:pPr>
+    </w:p>
+    <w:p>
+      <w:pPr>
+        <w:jc w:val="both"/>
+        <w:rPr>
+          <w:rFonts w:cstheme="majorHAnsi"/>
+        </w:rPr>
+      </w:pPr>
+    </w:p>
+    <w:p>
+      <w:pPr>
+        <w:jc w:val="both"/>
+        <w:rPr>
+          <w:rFonts w:cstheme="majorHAnsi"/>
+        </w:rPr>
+      </w:pPr>
+    </w:p>
+    <w:p>
+      <w:pPr>
+        <w:jc w:val="both"/>
+        <w:rPr>
+          <w:rFonts w:cstheme="majorHAnsi"/>
+        </w:rPr>
+      </w:pPr>
+    </w:p>
+    <w:p>
+      <w:pPr>
+        <w:jc w:val="both"/>
+        <w:rPr>
+          <w:rFonts w:cstheme="majorHAnsi"/>
+        </w:rPr>
+      </w:pPr>
+    </w:p>
+    <w:p>
+      <w:pPr>
+        <w:jc w:val="both"/>
+        <w:rPr>
+          <w:rFonts w:cstheme="majorHAnsi"/>
+        </w:rPr>
+      </w:pPr>
+    </w:p>
+    <w:p>
+      <w:pPr>
+        <w:jc w:val="both"/>
+        <w:rPr>
+          <w:rFonts w:cstheme="majorHAnsi"/>
+        </w:rPr>
+      </w:pPr>
+    </w:p>
+    <w:p>
+      <w:pPr>
         <w:pStyle w:val="berschrift2"/>
         <w:numPr>
           <w:ilvl w:val="1"/>
@@ -4055,6 +4117,7 @@
           <w:b/>
           <w:bCs/>
         </w:rPr>
+        <w:lastRenderedPageBreak/>
         <w:t xml:space="preserve">Relevanz </w:t>
       </w:r>
       <w:r>
@@ -4159,7 +4222,6 @@
           <w:rFonts w:cstheme="majorHAnsi"/>
           <w:szCs w:val="24"/>
         </w:rPr>
-        <w:lastRenderedPageBreak/>
         <w:t>also darin eine effizientere sowie komfortablere Lösung zur Durchführung von Interviews zu bieten.</w:t>
       </w:r>
     </w:p>
@@ -4273,14 +4335,6 @@
     <w:p/>
     <w:p/>
     <w:p/>
-    <w:p/>
-    <w:p/>
-    <w:p/>
-    <w:p/>
-    <w:p/>
-    <w:p/>
-    <w:p/>
-    <w:p/>
     <w:p>
       <w:pPr>
         <w:pStyle w:val="berschrift1"/>
@@ -4297,6 +4351,7 @@
           <w:b/>
           <w:bCs/>
         </w:rPr>
+        <w:lastRenderedPageBreak/>
         <w:t>2</w:t>
       </w:r>
       <w:r>
@@ -4511,6 +4566,21 @@
           <w:szCs w:val="24"/>
         </w:rPr>
       </w:pPr>
+      <w:r>
+        <w:rPr>
+          <w:rFonts w:cstheme="majorHAnsi"/>
+          <w:szCs w:val="24"/>
+        </w:rPr>
+        <w:t xml:space="preserve">Wichtig für den Nutzen von Heuristiken sind Fachkräfte, welche sich gut genug mit dem entsprechenden Fachbereich auskennen, um somit die gegebenen Umstände effizient analysieren zu können und die Anwendung bestimmter Heuristiken in den notwendigen Situationen ermöglichen (Hermann &amp; Nierhoff). Sinnvoll ist es hierbei unter anderem unterschiedliche Arten von Fachkräften betrachten und einsetzen zu können, da sich die Meinung in bestimmten Situationen stark unterscheiden kann und eventuell </w:t>
+      </w:r>
+      <w:r>
+        <w:rPr>
+          <w:rFonts w:cstheme="majorHAnsi"/>
+          <w:szCs w:val="24"/>
+        </w:rPr>
+        <w:lastRenderedPageBreak/>
+        <w:t>falsche/unnötige Schlüsse gezogen werden, bzw. die Umsetzung der Heuristiken nicht optimal stattfindet (Hermann &amp; Nierhoff).</w:t>
+      </w:r>
     </w:p>
     <w:p>
       <w:pPr>
@@ -4520,6 +4590,13 @@
           <w:szCs w:val="24"/>
         </w:rPr>
       </w:pPr>
+      <w:r>
+        <w:rPr>
+          <w:rFonts w:cstheme="majorHAnsi"/>
+          <w:szCs w:val="24"/>
+        </w:rPr>
+        <w:t xml:space="preserve">Da der Einsatz für Heuristiken sehr breit gefächert ist und diese sehr vielfältig sind, werden im Rahmen dieser Arbeit Heuristiken im Bereich der Evaluierung von Benutzerschnittstellen relevant sein und entsprechende Erwähnung innerhalb der angewendeten Methodik finden.  </w:t>
+      </w:r>
     </w:p>
     <w:p>
       <w:pPr>
@@ -4529,6 +4606,13 @@
           <w:szCs w:val="24"/>
         </w:rPr>
       </w:pPr>
+      <w:r>
+        <w:rPr>
+          <w:rFonts w:cstheme="majorHAnsi"/>
+          <w:szCs w:val="24"/>
+        </w:rPr>
+        <w:t xml:space="preserve">Da sich diese Arbeit zum Ziel genommen hat eine funktionsfähige Anwendung für die Durchführung von Interviews mit Hilfe von Fragebögen zu schaffen, werden im Folgekapitel die Rahmenbedingungen für Fragebögen erläutert. </w:t>
+      </w:r>
     </w:p>
     <w:p>
       <w:pPr>
@@ -4538,285 +4622,264 @@
           <w:szCs w:val="24"/>
         </w:rPr>
       </w:pPr>
-      <w:r>
-        <w:rPr>
-          <w:rFonts w:cstheme="majorHAnsi"/>
-          <w:szCs w:val="24"/>
+    </w:p>
+    <w:p>
+      <w:pPr>
+        <w:pStyle w:val="berschrift2"/>
+        <w:rPr>
+          <w:b/>
+          <w:bCs/>
+        </w:rPr>
+      </w:pPr>
+      <w:bookmarkStart w:id="5" w:name="_Toc59030541"/>
+      <w:r>
+        <w:rPr>
+          <w:b/>
+          <w:bCs/>
+        </w:rPr>
+        <w:t>2.</w:t>
+      </w:r>
+      <w:r>
+        <w:rPr>
+          <w:b/>
+          <w:bCs/>
+        </w:rPr>
+        <w:t>2</w:t>
+      </w:r>
+      <w:r>
+        <w:rPr>
+          <w:b/>
+          <w:bCs/>
+        </w:rPr>
+        <w:t xml:space="preserve"> </w:t>
+      </w:r>
+      <w:r>
+        <w:rPr>
+          <w:b/>
+          <w:bCs/>
+        </w:rPr>
+        <w:t>Usability &amp; User Experience</w:t>
+      </w:r>
+      <w:bookmarkEnd w:id="5"/>
+      <w:r>
+        <w:rPr>
+          <w:b/>
+          <w:bCs/>
+        </w:rPr>
+        <w:t xml:space="preserve"> </w:t>
+      </w:r>
+    </w:p>
+    <w:p>
+      <w:pPr>
+        <w:pStyle w:val="berschrift3"/>
+        <w:rPr>
+          <w:b/>
+          <w:bCs/>
+        </w:rPr>
+      </w:pPr>
+      <w:bookmarkStart w:id="6" w:name="_Toc59030542"/>
+      <w:r>
+        <w:rPr>
+          <w:b/>
+          <w:bCs/>
+        </w:rPr>
+        <w:t>2.</w:t>
+      </w:r>
+      <w:r>
+        <w:rPr>
+          <w:b/>
+          <w:bCs/>
+        </w:rPr>
+        <w:t>2</w:t>
+      </w:r>
+      <w:r>
+        <w:rPr>
+          <w:b/>
+          <w:bCs/>
+        </w:rPr>
+        <w:t>.1 Usability</w:t>
+      </w:r>
+      <w:bookmarkEnd w:id="6"/>
+      <w:r>
+        <w:rPr>
+          <w:b/>
+          <w:bCs/>
+        </w:rPr>
+        <w:t xml:space="preserve"> </w:t>
+      </w:r>
+    </w:p>
+    <w:p/>
+    <w:p>
+      <w:pPr>
+        <w:jc w:val="both"/>
+        <w:rPr>
+          <w:rFonts w:cstheme="majorHAnsi"/>
+          <w:szCs w:val="24"/>
+        </w:rPr>
+      </w:pPr>
+      <w:r>
+        <w:rPr>
+          <w:rFonts w:cstheme="majorHAnsi"/>
+          <w:szCs w:val="24"/>
+        </w:rPr>
+        <w:t xml:space="preserve">Usability lässt sich als ein Qualitätsmerkmal beschreiben, welches sich auf die Benutzerfreundlichkeit bzw. die Nutzbarkeit von Benutzerschnittstellen einer Software bezieht. In diesem Sinne heißt eine gute Usability, dass eine Software für einen Benutzer handlich und verständlich gestaltet worden ist, sodass dieser keine größeren Schwierigkeiten hat diese zu nutzen (Nielsen, 2012). </w:t>
+      </w:r>
+    </w:p>
+    <w:p>
+      <w:pPr>
+        <w:jc w:val="both"/>
+        <w:rPr>
+          <w:rFonts w:cstheme="majorHAnsi"/>
+          <w:szCs w:val="24"/>
+        </w:rPr>
+      </w:pPr>
+      <w:r>
+        <w:rPr>
+          <w:rFonts w:cstheme="majorHAnsi"/>
+          <w:szCs w:val="24"/>
+        </w:rPr>
+        <w:t xml:space="preserve">Bei Usability werden fünf Aspekte betrachtet, welche maßgeblichen Einfluss auf die Qualität dieser haben und entsprechend beachtet werden müssen. Hierbei </w:t>
+      </w:r>
+      <w:r>
+        <w:rPr>
+          <w:rFonts w:cstheme="majorHAnsi"/>
+          <w:szCs w:val="24"/>
+        </w:rPr>
+        <w:t>werden die Lernbarkeit, Effizienz, Einprägsamkeit, Fehlerrate sowie die Zufriedenheit in Bezug auf die Anwendung mit dem Nutzer betrachtet.</w:t>
+      </w:r>
+      <w:r>
+        <w:rPr>
+          <w:rFonts w:cstheme="majorHAnsi"/>
+          <w:szCs w:val="24"/>
+        </w:rPr>
+        <w:t xml:space="preserve"> Neben diesen Hauptaspekten gibt es noch weitere wichtige Merkmal wie</w:t>
+      </w:r>
+      <w:r>
+        <w:rPr>
+          <w:rFonts w:cstheme="majorHAnsi"/>
+          <w:szCs w:val="24"/>
+        </w:rPr>
+        <w:t xml:space="preserve"> </w:t>
+      </w:r>
+      <w:r>
+        <w:rPr>
+          <w:rFonts w:cstheme="majorHAnsi"/>
+          <w:szCs w:val="24"/>
+        </w:rPr>
+        <w:t xml:space="preserve">der Utility, welche sich auf die Funktionalität der Anwendung bezieht (Nielsen, 2012). </w:t>
+      </w:r>
+      <w:r>
+        <w:rPr>
+          <w:rFonts w:cstheme="majorHAnsi"/>
+          <w:szCs w:val="24"/>
+        </w:rPr>
+        <w:t xml:space="preserve">Mit der Utility ist hierbei im groben gemeint, ob die Software die nötige Funktionalität zum Erreichen des Ziels ohne Umwege zur Verfügung stellt. </w:t>
+      </w:r>
+    </w:p>
+    <w:p>
+      <w:pPr>
+        <w:jc w:val="both"/>
+        <w:rPr>
+          <w:rFonts w:cstheme="majorHAnsi"/>
+          <w:szCs w:val="24"/>
+        </w:rPr>
+      </w:pPr>
+      <w:r>
+        <w:rPr>
+          <w:rFonts w:cstheme="majorHAnsi"/>
+          <w:szCs w:val="24"/>
+        </w:rPr>
+        <w:t>Grundsätzlich lässt sich sagen, dass eine gute Usability einer Software eine enorme Bedeutung innehält, da diese entscheidend dafür ist, ob ein Benutzer die Anwendung nutzten will oder nicht.</w:t>
+      </w:r>
+      <w:r>
+        <w:rPr>
+          <w:rFonts w:cstheme="majorHAnsi"/>
+          <w:szCs w:val="24"/>
+        </w:rPr>
+        <w:t xml:space="preserve"> Hierbei kann dies die Benutzerschnittstelle einer Webpage sein, wobei gerade hier eine übersichtliche, angenehme sowie funktional effiziente Darstellung vom Nutzer</w:t>
+      </w:r>
+      <w:r>
+        <w:rPr>
+          <w:rFonts w:cstheme="majorHAnsi"/>
+          <w:szCs w:val="24"/>
+        </w:rPr>
+        <w:t xml:space="preserve"> positiv aufgenommen wird</w:t>
+      </w:r>
+      <w:r>
+        <w:rPr>
+          <w:rFonts w:cstheme="majorHAnsi"/>
+          <w:szCs w:val="24"/>
+        </w:rPr>
+        <w:t xml:space="preserve">. Es lässt sich entsprechend schlussfolgern, dass eine unorganisierte sowie nicht übersichtlich gestaltete Anwendung einen unattraktiven Eindruck auf den Anwender macht und die Chance erhöht für Vorgehensprozesse mehr Zeit zu benötigen als eingeplant war. </w:t>
+      </w:r>
+    </w:p>
+    <w:p>
+      <w:pPr>
+        <w:jc w:val="both"/>
+        <w:rPr>
+          <w:rFonts w:cstheme="majorHAnsi"/>
+          <w:szCs w:val="24"/>
+        </w:rPr>
+      </w:pPr>
+      <w:r>
+        <w:rPr>
+          <w:rFonts w:cstheme="majorHAnsi"/>
+          <w:szCs w:val="24"/>
+        </w:rPr>
+        <w:t xml:space="preserve">Die Analyse sowie Optimierung der Usability, der im Rahmen dieser Arbeit, werden in nachfolgenden Kapiteln vor allem bei der Evaluierung schwerpunktmäßig betrachtet. </w:t>
+      </w:r>
+    </w:p>
+    <w:p>
+      <w:pPr>
+        <w:jc w:val="both"/>
+        <w:rPr>
+          <w:rFonts w:cstheme="majorHAnsi"/>
+          <w:szCs w:val="24"/>
+        </w:rPr>
+      </w:pPr>
+    </w:p>
+    <w:p>
+      <w:pPr>
+        <w:jc w:val="both"/>
+        <w:rPr>
+          <w:rFonts w:cstheme="majorHAnsi"/>
+          <w:szCs w:val="24"/>
+        </w:rPr>
+      </w:pPr>
+    </w:p>
+    <w:p>
+      <w:pPr>
+        <w:jc w:val="both"/>
+        <w:rPr>
+          <w:rFonts w:cstheme="majorHAnsi"/>
+          <w:szCs w:val="24"/>
+        </w:rPr>
+      </w:pPr>
+    </w:p>
+    <w:p>
+      <w:pPr>
+        <w:jc w:val="both"/>
+        <w:rPr>
+          <w:rFonts w:cstheme="majorHAnsi"/>
+          <w:szCs w:val="24"/>
+        </w:rPr>
+      </w:pPr>
+    </w:p>
+    <w:p>
+      <w:pPr>
+        <w:pStyle w:val="berschrift3"/>
+        <w:rPr>
+          <w:b/>
+          <w:bCs/>
+        </w:rPr>
+      </w:pPr>
+      <w:bookmarkStart w:id="7" w:name="_Toc59030543"/>
+      <w:r>
+        <w:rPr>
+          <w:b/>
+          <w:bCs/>
         </w:rPr>
         <w:lastRenderedPageBreak/>
-        <w:t>Wichtig für den Nutzen von Heuristiken sind Fachkräfte, welche sich gut genug mit dem entsprechenden Fachbereich auskennen, um somit die gegebenen Umstände effizient analysieren zu können und die Anwendung bestimmter Heuristiken in den notwendigen Situationen ermöglichen (Hermann &amp; Nierhoff). Sinnvoll ist es hierbei unter anderem unterschiedliche Arten von Fachkräften betrachten und einsetzen zu können, da sich die Meinung in bestimmten Situationen stark unterscheiden kann und eventuell falsche/unnötige Schlüsse gezogen werden, bzw. die Umsetzung der Heuristiken nicht optimal stattfindet (Hermann &amp; Nierhoff).</w:t>
-      </w:r>
-    </w:p>
-    <w:p>
-      <w:pPr>
-        <w:jc w:val="both"/>
-        <w:rPr>
-          <w:rFonts w:cstheme="majorHAnsi"/>
-          <w:szCs w:val="24"/>
-        </w:rPr>
-      </w:pPr>
-      <w:r>
-        <w:rPr>
-          <w:rFonts w:cstheme="majorHAnsi"/>
-          <w:szCs w:val="24"/>
-        </w:rPr>
-        <w:t xml:space="preserve">Da der Einsatz für Heuristiken sehr breit gefächert ist und diese sehr vielfältig sind, werden im Rahmen dieser Arbeit Heuristiken im Bereich der Evaluierung von Benutzerschnittstellen relevant sein und entsprechende Erwähnung innerhalb der angewendeten Methodik finden.  </w:t>
-      </w:r>
-    </w:p>
-    <w:p>
-      <w:pPr>
-        <w:jc w:val="both"/>
-        <w:rPr>
-          <w:rFonts w:cstheme="majorHAnsi"/>
-          <w:szCs w:val="24"/>
-        </w:rPr>
-      </w:pPr>
-      <w:r>
-        <w:rPr>
-          <w:rFonts w:cstheme="majorHAnsi"/>
-          <w:szCs w:val="24"/>
-        </w:rPr>
-        <w:t xml:space="preserve">Da sich diese Arbeit zum Ziel genommen hat eine funktionsfähige Anwendung für die Durchführung von Interviews mit Hilfe von Fragebögen zu schaffen, werden im Folgekapitel die Rahmenbedingungen für Fragebögen erläutert. </w:t>
-      </w:r>
-    </w:p>
-    <w:p>
-      <w:pPr>
-        <w:jc w:val="both"/>
-        <w:rPr>
-          <w:rFonts w:cstheme="majorHAnsi"/>
-          <w:szCs w:val="24"/>
-        </w:rPr>
-      </w:pPr>
-    </w:p>
-    <w:p>
-      <w:pPr>
-        <w:pStyle w:val="berschrift2"/>
-        <w:rPr>
-          <w:b/>
-          <w:bCs/>
-        </w:rPr>
-      </w:pPr>
-      <w:bookmarkStart w:id="5" w:name="_Toc59030541"/>
-      <w:r>
-        <w:rPr>
-          <w:b/>
-          <w:bCs/>
-        </w:rPr>
-        <w:t>2.</w:t>
-      </w:r>
-      <w:r>
-        <w:rPr>
-          <w:b/>
-          <w:bCs/>
-        </w:rPr>
-        <w:t>2</w:t>
-      </w:r>
-      <w:r>
-        <w:rPr>
-          <w:b/>
-          <w:bCs/>
-        </w:rPr>
-        <w:t xml:space="preserve"> </w:t>
-      </w:r>
-      <w:r>
-        <w:rPr>
-          <w:b/>
-          <w:bCs/>
-        </w:rPr>
-        <w:t>Usability &amp; User Experience</w:t>
-      </w:r>
-      <w:bookmarkEnd w:id="5"/>
-      <w:r>
-        <w:rPr>
-          <w:b/>
-          <w:bCs/>
-        </w:rPr>
-        <w:t xml:space="preserve"> </w:t>
-      </w:r>
-    </w:p>
-    <w:p>
-      <w:pPr>
-        <w:pStyle w:val="berschrift3"/>
-        <w:rPr>
-          <w:b/>
-          <w:bCs/>
-        </w:rPr>
-      </w:pPr>
-      <w:bookmarkStart w:id="6" w:name="_Toc59030542"/>
-      <w:r>
-        <w:rPr>
-          <w:b/>
-          <w:bCs/>
-        </w:rPr>
-        <w:t>2.</w:t>
-      </w:r>
-      <w:r>
-        <w:rPr>
-          <w:b/>
-          <w:bCs/>
-        </w:rPr>
-        <w:t>2</w:t>
-      </w:r>
-      <w:r>
-        <w:rPr>
-          <w:b/>
-          <w:bCs/>
-        </w:rPr>
-        <w:t>.1 Usability</w:t>
-      </w:r>
-      <w:bookmarkEnd w:id="6"/>
-      <w:r>
-        <w:rPr>
-          <w:b/>
-          <w:bCs/>
-        </w:rPr>
-        <w:t xml:space="preserve"> </w:t>
-      </w:r>
-    </w:p>
-    <w:p/>
-    <w:p>
-      <w:pPr>
-        <w:jc w:val="both"/>
-        <w:rPr>
-          <w:rFonts w:cstheme="majorHAnsi"/>
-          <w:szCs w:val="24"/>
-        </w:rPr>
-      </w:pPr>
-      <w:r>
-        <w:rPr>
-          <w:rFonts w:cstheme="majorHAnsi"/>
-          <w:szCs w:val="24"/>
-        </w:rPr>
-        <w:t xml:space="preserve">Usability lässt sich als ein Qualitätsmerkmal beschreiben, welches sich auf die Benutzerfreundlichkeit bzw. die Nutzbarkeit von Benutzerschnittstellen einer Software bezieht. In diesem Sinne heißt eine gute Usability, dass eine Software für einen Benutzer handlich und verständlich gestaltet worden ist, sodass dieser keine größeren Schwierigkeiten hat diese zu nutzen (Nielsen, 2012). </w:t>
-      </w:r>
-    </w:p>
-    <w:p>
-      <w:pPr>
-        <w:jc w:val="both"/>
-        <w:rPr>
-          <w:rFonts w:cstheme="majorHAnsi"/>
-          <w:szCs w:val="24"/>
-        </w:rPr>
-      </w:pPr>
-      <w:r>
-        <w:rPr>
-          <w:rFonts w:cstheme="majorHAnsi"/>
-          <w:szCs w:val="24"/>
-        </w:rPr>
-        <w:t xml:space="preserve">Bei Usability werden fünf Aspekte betrachtet, welche maßgeblichen Einfluss auf die Qualität dieser haben und entsprechend beachtet werden müssen. Hierbei </w:t>
-      </w:r>
-      <w:r>
-        <w:rPr>
-          <w:rFonts w:cstheme="majorHAnsi"/>
-          <w:szCs w:val="24"/>
-        </w:rPr>
-        <w:t>werden die Lernbarkeit, Effizienz, Einprägsamkeit, Fehlerrate sowie die Zufriedenheit in Bezug auf die Anwendung mit dem Nutzer betrachtet.</w:t>
-      </w:r>
-      <w:r>
-        <w:rPr>
-          <w:rFonts w:cstheme="majorHAnsi"/>
-          <w:szCs w:val="24"/>
-        </w:rPr>
-        <w:t xml:space="preserve"> Neben diesen Hauptaspekten gibt es noch weitere wichtige Merkmal wie</w:t>
-      </w:r>
-      <w:r>
-        <w:rPr>
-          <w:rFonts w:cstheme="majorHAnsi"/>
-          <w:szCs w:val="24"/>
-        </w:rPr>
-        <w:t xml:space="preserve"> </w:t>
-      </w:r>
-      <w:r>
-        <w:rPr>
-          <w:rFonts w:cstheme="majorHAnsi"/>
-          <w:szCs w:val="24"/>
-        </w:rPr>
-        <w:t xml:space="preserve">der Utility, welche sich auf die Funktionalität der Anwendung bezieht (Nielsen, 2012). </w:t>
-      </w:r>
-      <w:r>
-        <w:rPr>
-          <w:rFonts w:cstheme="majorHAnsi"/>
-          <w:szCs w:val="24"/>
-        </w:rPr>
-        <w:t xml:space="preserve">Mit der Utility ist hierbei im groben gemeint, ob die Software die nötige Funktionalität zum Erreichen des Ziels ohne Umwege zur Verfügung stellt. </w:t>
-      </w:r>
-    </w:p>
-    <w:p>
-      <w:pPr>
-        <w:jc w:val="both"/>
-        <w:rPr>
-          <w:rFonts w:cstheme="majorHAnsi"/>
-          <w:szCs w:val="24"/>
-        </w:rPr>
-      </w:pPr>
-      <w:r>
-        <w:rPr>
-          <w:rFonts w:cstheme="majorHAnsi"/>
-          <w:szCs w:val="24"/>
-        </w:rPr>
-        <w:t>Grundsätzlich lässt sich sagen, dass eine gute Usability einer Software eine enorme Bedeutung innehält, da diese entscheidend dafür ist, ob ein Benutzer die Anwendung nutzten will oder nicht.</w:t>
-      </w:r>
-      <w:r>
-        <w:rPr>
-          <w:rFonts w:cstheme="majorHAnsi"/>
-          <w:szCs w:val="24"/>
-        </w:rPr>
-        <w:t xml:space="preserve"> Hierbei kann dies die Benutzerschnittstelle einer Webpage sein, wobei gerade hier eine übersichtliche, angenehme sowie funktional effiziente Darstellung vom Nutzer</w:t>
-      </w:r>
-      <w:r>
-        <w:rPr>
-          <w:rFonts w:cstheme="majorHAnsi"/>
-          <w:szCs w:val="24"/>
-        </w:rPr>
-        <w:t xml:space="preserve"> positiv aufgenommen wird</w:t>
-      </w:r>
-      <w:r>
-        <w:rPr>
-          <w:rFonts w:cstheme="majorHAnsi"/>
-          <w:szCs w:val="24"/>
-        </w:rPr>
-        <w:t xml:space="preserve">. Es lässt sich entsprechend schlussfolgern, dass eine unorganisierte sowie nicht übersichtlich gestaltete Anwendung einen unattraktiven Eindruck auf den Anwender macht und die Chance erhöht für Vorgehensprozesse mehr Zeit zu benötigen als eingeplant war. </w:t>
-      </w:r>
-    </w:p>
-    <w:p>
-      <w:pPr>
-        <w:jc w:val="both"/>
-        <w:rPr>
-          <w:rFonts w:cstheme="majorHAnsi"/>
-          <w:szCs w:val="24"/>
-        </w:rPr>
-      </w:pPr>
-      <w:r>
-        <w:rPr>
-          <w:rFonts w:cstheme="majorHAnsi"/>
-          <w:szCs w:val="24"/>
-        </w:rPr>
-        <w:t xml:space="preserve">Die Analyse sowie Optimierung der Usability, der im Rahmen dieser Arbeit, werden in nachfolgenden Kapiteln vor allem bei der Evaluierung schwerpunktmäßig betrachtet. </w:t>
-      </w:r>
-    </w:p>
-    <w:p>
-      <w:pPr>
-        <w:jc w:val="both"/>
-        <w:rPr>
-          <w:rFonts w:cstheme="majorHAnsi"/>
-          <w:szCs w:val="24"/>
-        </w:rPr>
-      </w:pPr>
-    </w:p>
-    <w:p>
-      <w:pPr>
-        <w:pStyle w:val="berschrift3"/>
-        <w:rPr>
-          <w:b/>
-          <w:bCs/>
-        </w:rPr>
-      </w:pPr>
-      <w:bookmarkStart w:id="7" w:name="_Toc59030543"/>
-      <w:r>
-        <w:rPr>
-          <w:b/>
-          <w:bCs/>
-        </w:rPr>
         <w:t>2.</w:t>
       </w:r>
       <w:r>
@@ -5134,22 +5197,66 @@
           <w:rFonts w:cstheme="majorHAnsi"/>
           <w:szCs w:val="24"/>
         </w:rPr>
-        <w:t xml:space="preserve">, weshalb ein beispielsweise überfüllter Fragebogen, aufgrund einer zu kleinen Schriftgröße der Fragen, unattraktiv wirken kann (Williams, 2003). Es ist daher auch empfehlenswert die Fragen in </w:t>
-      </w:r>
+        <w:t xml:space="preserve">, weshalb ein beispielsweise überfüllter Fragebogen, aufgrund einer zu kleinen Schriftgröße der Fragen, unattraktiv wirken kann (Williams, 2003). Es ist daher auch empfehlenswert die Fragen in passende Kategorien zu ordnen sowie </w:t>
+      </w:r>
+      <w:r>
+        <w:rPr>
+          <w:rFonts w:cstheme="majorHAnsi"/>
+          <w:szCs w:val="24"/>
+        </w:rPr>
+        <w:t xml:space="preserve">die Komplexität der Fragen bzw. der Antworten gering zu halten. </w:t>
+      </w:r>
+    </w:p>
+    <w:p>
+      <w:pPr>
+        <w:jc w:val="both"/>
+        <w:rPr>
+          <w:rFonts w:cstheme="majorHAnsi"/>
+          <w:szCs w:val="24"/>
+        </w:rPr>
+      </w:pPr>
       <w:r>
         <w:rPr>
           <w:rFonts w:cstheme="majorHAnsi"/>
           <w:szCs w:val="24"/>
         </w:rPr>
         <w:lastRenderedPageBreak/>
-        <w:t xml:space="preserve">passende Kategorien zu ordnen sowie </w:t>
-      </w:r>
-      <w:r>
-        <w:rPr>
-          <w:rFonts w:cstheme="majorHAnsi"/>
-          <w:szCs w:val="24"/>
-        </w:rPr>
-        <w:t xml:space="preserve">die Komplexität der Fragen bzw. der Antworten gering zu halten. </w:t>
+        <w:t>In Bezug auf die Antwortmöglichkeiten des Fragebogens</w:t>
+      </w:r>
+      <w:r>
+        <w:rPr>
+          <w:rFonts w:cstheme="majorHAnsi"/>
+          <w:szCs w:val="24"/>
+        </w:rPr>
+        <w:t>,</w:t>
+      </w:r>
+      <w:r>
+        <w:rPr>
+          <w:rFonts w:cstheme="majorHAnsi"/>
+          <w:szCs w:val="24"/>
+        </w:rPr>
+        <w:t xml:space="preserve"> sollen die nach </w:t>
+      </w:r>
+      <w:r>
+        <w:rPr>
+          <w:rFonts w:cstheme="majorHAnsi"/>
+          <w:szCs w:val="24"/>
+        </w:rPr>
+        <w:t xml:space="preserve">dem US-amerikanischen Sozialforscher </w:t>
+      </w:r>
+      <w:r>
+        <w:rPr>
+          <w:rFonts w:cstheme="majorHAnsi"/>
+          <w:szCs w:val="24"/>
+        </w:rPr>
+        <w:t xml:space="preserve">Rensis Likert benannten Likert-Skalen verwendet werden. </w:t>
+      </w:r>
+      <w:r>
+        <w:rPr>
+          <w:rFonts w:cstheme="majorHAnsi"/>
+          <w:szCs w:val="24"/>
+        </w:rPr>
+        <w:t xml:space="preserve">Hierbei wird in Bezug auf eine Frage eine Antwort innerhalb der Skala gegeben, welche symbolisiert inwieweit der Nutzer etwas einschätzt oder einer Aussage zustimmt (Williams, 2003). </w:t>
       </w:r>
     </w:p>
     <w:p>
@@ -5160,58 +5267,529 @@
           <w:szCs w:val="24"/>
         </w:rPr>
       </w:pPr>
-      <w:r>
-        <w:rPr>
-          <w:rFonts w:cstheme="majorHAnsi"/>
-          <w:szCs w:val="24"/>
-        </w:rPr>
-        <w:t>In Bezug auf die Antwortmöglichkeiten des Fragebogens</w:t>
-      </w:r>
-      <w:r>
-        <w:rPr>
-          <w:rFonts w:cstheme="majorHAnsi"/>
-          <w:szCs w:val="24"/>
-        </w:rPr>
-        <w:t>,</w:t>
-      </w:r>
-      <w:r>
-        <w:rPr>
-          <w:rFonts w:cstheme="majorHAnsi"/>
-          <w:szCs w:val="24"/>
-        </w:rPr>
-        <w:t xml:space="preserve"> sollen die nach </w:t>
-      </w:r>
-      <w:r>
-        <w:rPr>
-          <w:rFonts w:cstheme="majorHAnsi"/>
-          <w:szCs w:val="24"/>
-        </w:rPr>
-        <w:t xml:space="preserve">dem US-amerikanischen Sozialforscher </w:t>
-      </w:r>
-      <w:r>
-        <w:rPr>
-          <w:rFonts w:cstheme="majorHAnsi"/>
-          <w:szCs w:val="24"/>
-        </w:rPr>
-        <w:t xml:space="preserve">Rensis Likert benannten Likert-Skalen verwendet werden. </w:t>
-      </w:r>
-      <w:r>
-        <w:rPr>
-          <w:rFonts w:cstheme="majorHAnsi"/>
-          <w:szCs w:val="24"/>
-        </w:rPr>
-        <w:t xml:space="preserve">Hierbei wird in Bezug auf eine Frage eine Antwort innerhalb der Skala gegeben, welche symbolisiert inwieweit der Nutzer etwas einschätzt oder einer Aussage zustimmt (Williams, 2003). </w:t>
-      </w:r>
-    </w:p>
-    <w:p>
-      <w:pPr>
-        <w:shd w:val="clear" w:color="auto" w:fill="FFFFFF"/>
+    </w:p>
+    <w:p>
+      <w:pPr>
+        <w:pStyle w:val="berschrift2"/>
+        <w:rPr>
+          <w:b/>
+          <w:bCs/>
+        </w:rPr>
+      </w:pPr>
+      <w:bookmarkStart w:id="9" w:name="_Toc59030545"/>
+      <w:r>
+        <w:rPr>
+          <w:b/>
+          <w:bCs/>
+        </w:rPr>
+        <w:t>2.4 Evaluierung</w:t>
+      </w:r>
+      <w:bookmarkEnd w:id="9"/>
+      <w:r>
+        <w:rPr>
+          <w:b/>
+          <w:bCs/>
+        </w:rPr>
+        <w:t xml:space="preserve"> </w:t>
+      </w:r>
+    </w:p>
+    <w:p/>
+    <w:p>
+      <w:pPr>
         <w:jc w:val="both"/>
         <w:rPr>
           <w:rFonts w:cstheme="majorHAnsi"/>
           <w:szCs w:val="24"/>
         </w:rPr>
       </w:pPr>
+      <w:r>
+        <w:rPr>
+          <w:rFonts w:cstheme="majorHAnsi"/>
+          <w:szCs w:val="24"/>
+        </w:rPr>
+        <w:t xml:space="preserve">Als nächstes soll die verwendete Methodik Erwähnung finden, wobei in diesem Fall drei unterschiedliche Verfahren beschrieben werden. Die Evaluierung soll </w:t>
+      </w:r>
+      <w:r>
+        <w:rPr>
+          <w:rFonts w:cstheme="majorHAnsi"/>
+          <w:szCs w:val="24"/>
+        </w:rPr>
+        <w:t>hierbei</w:t>
+      </w:r>
+      <w:r>
+        <w:rPr>
+          <w:rFonts w:cstheme="majorHAnsi"/>
+          <w:szCs w:val="24"/>
+        </w:rPr>
+        <w:t xml:space="preserve"> dem Zweck dienen die Benutzerschnittstelle der Software zu optimieren oder auf zukünftige Arbeiten hinzuweisen, wobei die Resultate in späteren Kapiteln nochmal präsentiert und verglichen werden. </w:t>
+      </w:r>
+    </w:p>
+    <w:p>
+      <w:pPr>
+        <w:pStyle w:val="berschrift3"/>
+        <w:rPr>
+          <w:b/>
+          <w:bCs/>
+        </w:rPr>
+      </w:pPr>
+      <w:bookmarkStart w:id="10" w:name="_Toc59030546"/>
+      <w:r>
+        <w:rPr>
+          <w:b/>
+          <w:bCs/>
+        </w:rPr>
+        <w:t>2.4.1 Heuristic Evaluation</w:t>
+      </w:r>
+      <w:bookmarkEnd w:id="10"/>
+      <w:r>
+        <w:rPr>
+          <w:b/>
+          <w:bCs/>
+        </w:rPr>
+        <w:t xml:space="preserve"> </w:t>
+      </w:r>
+    </w:p>
+    <w:p>
+      <w:pPr>
+        <w:jc w:val="both"/>
+        <w:rPr>
+          <w:rFonts w:cstheme="majorHAnsi"/>
+          <w:szCs w:val="24"/>
+        </w:rPr>
+      </w:pPr>
+    </w:p>
+    <w:p>
+      <w:pPr>
+        <w:jc w:val="both"/>
+        <w:rPr>
+          <w:rFonts w:cstheme="majorHAnsi"/>
+          <w:szCs w:val="24"/>
+        </w:rPr>
+      </w:pPr>
+      <w:r>
+        <w:rPr>
+          <w:rFonts w:cstheme="majorHAnsi"/>
+          <w:szCs w:val="24"/>
+        </w:rPr>
+        <w:t>Die heuristische Evaluierung bezieht sich auf die zuvor kurz angeschnittenen Heuristiken von Nielsen. Diese wurde im Jahr 1990 eingeführt und wird generell verwendet, um Benutzerschnittstellen zu evaluieren.</w:t>
+      </w:r>
+      <w:r>
+        <w:rPr>
+          <w:rFonts w:cstheme="majorHAnsi"/>
+          <w:szCs w:val="24"/>
+        </w:rPr>
+        <w:t xml:space="preserve"> Hierbei wird zunächst eine kleine Anzahl von Usability-Experten herangezogen, welche die Benutzeroberfläche einer Anwendung anhand der von Nielsen beschriebenen Heuristiken evaluieren sollen. Hierbei wird jedes Problem, das den Experten auffällt, notiert sowie die entsprechende Stelle innerhalb der Anwendung vermerkt (Nielsen &amp; Molich, 1990).</w:t>
+      </w:r>
+    </w:p>
+    <w:p>
+      <w:pPr>
+        <w:jc w:val="both"/>
+        <w:rPr>
+          <w:rFonts w:cstheme="majorHAnsi"/>
+          <w:szCs w:val="24"/>
+        </w:rPr>
+      </w:pPr>
+      <w:r>
+        <w:rPr>
+          <w:rFonts w:cstheme="majorHAnsi"/>
+          <w:szCs w:val="24"/>
+        </w:rPr>
+        <w:t>Wichtig bei dieser Methode ist die Erfahrung der Experten auf de</w:t>
+      </w:r>
+      <w:r>
+        <w:rPr>
+          <w:rFonts w:cstheme="majorHAnsi"/>
+          <w:szCs w:val="24"/>
+        </w:rPr>
+        <w:t>m</w:t>
+      </w:r>
+      <w:r>
+        <w:rPr>
+          <w:rFonts w:cstheme="majorHAnsi"/>
+          <w:szCs w:val="24"/>
+        </w:rPr>
+        <w:t xml:space="preserve"> entsprechenden Bezugsbereich. Da es sich hierbei um die Evaluierung der Usability einer Anwendung Handeln soll, sollten die Experten genaues Verständnis besitzen, um möglichst viele potenzielle Probleme ausfindig zu machen. </w:t>
+      </w:r>
+      <w:r>
+        <w:rPr>
+          <w:rFonts w:cstheme="majorHAnsi"/>
+          <w:szCs w:val="24"/>
+        </w:rPr>
+        <w:t>Um die Effizienz der Methode zu steigern, werden laut Nielsen drei bis fünf Experten empfohlen, da hierbei die größte Anzahl an möglichen Problemen im Schnitt abgedeckt w</w:t>
+      </w:r>
+      <w:r>
+        <w:rPr>
+          <w:rFonts w:cstheme="majorHAnsi"/>
+          <w:szCs w:val="24"/>
+        </w:rPr>
+        <w:t>ird.</w:t>
+      </w:r>
+      <w:r>
+        <w:rPr>
+          <w:rFonts w:cstheme="majorHAnsi"/>
+          <w:szCs w:val="24"/>
+        </w:rPr>
+        <w:t xml:space="preserve"> </w:t>
+      </w:r>
+    </w:p>
+    <w:p>
+      <w:pPr>
+        <w:jc w:val="both"/>
+        <w:rPr>
+          <w:rFonts w:cstheme="majorHAnsi"/>
+          <w:szCs w:val="24"/>
+        </w:rPr>
+      </w:pPr>
+      <w:r>
+        <w:rPr>
+          <w:rFonts w:cstheme="majorHAnsi"/>
+          <w:szCs w:val="24"/>
+        </w:rPr>
+        <w:t xml:space="preserve">Interessant ist, dass sich die Methode im Allgemeinen gut bewährt und in vielen Projekten Einsatz fand (Novick &amp; Hollingsed, 2007), wobei dies unter anderem auf die Vorteile des Verfahrens zurückführbar ist. Die Methode </w:t>
+      </w:r>
+      <w:r>
+        <w:rPr>
+          <w:rFonts w:cstheme="majorHAnsi"/>
+          <w:szCs w:val="24"/>
+        </w:rPr>
+        <w:t xml:space="preserve">ist </w:t>
+      </w:r>
+      <w:r>
+        <w:rPr>
+          <w:rFonts w:cstheme="majorHAnsi"/>
+          <w:szCs w:val="24"/>
+        </w:rPr>
+        <w:t xml:space="preserve">kostenmäßig günstig und recht intuitiv, wodurch Leute leicht zur Durchführung motiviert werden können und keine besondere Planung von Nöten ist. Zusätzlich kann das Verfahren bereits früh im Entwicklungsprozess angewendet werden, was </w:t>
+      </w:r>
+      <w:r>
+        <w:rPr>
+          <w:rFonts w:cstheme="majorHAnsi"/>
+          <w:szCs w:val="24"/>
+        </w:rPr>
+        <w:t>ebenfalls Kosten für die Entwicklung geringhalten kann (vgl. Nielsen &amp; Molich, 1990).</w:t>
+      </w:r>
+    </w:p>
+    <w:p>
+      <w:pPr>
+        <w:rPr>
+          <w:szCs w:val="24"/>
+        </w:rPr>
+      </w:pPr>
+    </w:p>
+    <w:p>
+      <w:pPr>
+        <w:rPr>
+          <w:szCs w:val="24"/>
+        </w:rPr>
+      </w:pPr>
+    </w:p>
+    <w:p>
+      <w:pPr>
+        <w:rPr>
+          <w:szCs w:val="24"/>
+        </w:rPr>
+      </w:pPr>
+    </w:p>
+    <w:p>
+      <w:pPr>
+        <w:pStyle w:val="berschrift3"/>
+        <w:rPr>
+          <w:b/>
+          <w:bCs/>
+        </w:rPr>
+      </w:pPr>
+      <w:bookmarkStart w:id="11" w:name="_Toc59030547"/>
+      <w:r>
+        <w:rPr>
+          <w:b/>
+          <w:bCs/>
+        </w:rPr>
+        <w:lastRenderedPageBreak/>
+        <w:t xml:space="preserve">2.4.2 </w:t>
+      </w:r>
+      <w:r>
+        <w:rPr>
+          <w:b/>
+          <w:bCs/>
+        </w:rPr>
+        <w:t>Cognitive Walkthrough</w:t>
+      </w:r>
+      <w:bookmarkEnd w:id="11"/>
+      <w:r>
+        <w:rPr>
+          <w:b/>
+          <w:bCs/>
+        </w:rPr>
+        <w:t xml:space="preserve"> </w:t>
+      </w:r>
+    </w:p>
+    <w:p/>
+    <w:p>
+      <w:pPr>
+        <w:jc w:val="both"/>
+        <w:rPr>
+          <w:rFonts w:cstheme="majorHAnsi"/>
+          <w:szCs w:val="24"/>
+        </w:rPr>
+      </w:pPr>
+      <w:r>
+        <w:rPr>
+          <w:rFonts w:cstheme="majorHAnsi"/>
+          <w:szCs w:val="24"/>
+        </w:rPr>
+        <w:t xml:space="preserve">Bei dem „Cognitive Walkthrough“ </w:t>
+      </w:r>
+      <w:r>
+        <w:rPr>
+          <w:rFonts w:cstheme="majorHAnsi"/>
+          <w:szCs w:val="24"/>
+        </w:rPr>
+        <w:t xml:space="preserve">(Wharton et. al., 1990/1992) </w:t>
+      </w:r>
+      <w:r>
+        <w:rPr>
+          <w:rFonts w:cstheme="majorHAnsi"/>
+          <w:szCs w:val="24"/>
+        </w:rPr>
+        <w:t xml:space="preserve">handelt es sich um ein Evaluierungsverfahren, welches mit Hilfe einer kleinen Menge an Experten </w:t>
+      </w:r>
+      <w:r>
+        <w:rPr>
+          <w:rFonts w:cstheme="majorHAnsi"/>
+          <w:szCs w:val="24"/>
+        </w:rPr>
+        <w:t xml:space="preserve">angewendet wird, um die Benutzeroberfläche einer Anwendung zu inspizieren. </w:t>
+      </w:r>
+      <w:r>
+        <w:rPr>
+          <w:rFonts w:cstheme="majorHAnsi"/>
+          <w:szCs w:val="24"/>
+        </w:rPr>
+        <w:t xml:space="preserve">Hierbei unterscheidet sich die Methode zur „Heuristic Evaluation“, indem die Experten vorher definierte Aufgabenstellungen frei absolvieren sollen und die Leichtigkeit sowie Komplexität dieser bewerten. Da es viele Nutzer grundsätzlich </w:t>
+      </w:r>
+      <w:r>
+        <w:rPr>
+          <w:rFonts w:cstheme="majorHAnsi"/>
+          <w:szCs w:val="24"/>
+        </w:rPr>
+        <w:t xml:space="preserve">bevorzugen eigenständig ohne Einschränkungen eine Software zu lernen, besteht die Motivation dieser Methode eben darin die Experten uneingeschränkt Aufgaben allein durchführen zu lassen (Wharton et. al., 1990/1992). </w:t>
+      </w:r>
+    </w:p>
+    <w:p>
+      <w:pPr>
+        <w:jc w:val="both"/>
+        <w:rPr>
+          <w:rFonts w:cstheme="majorHAnsi"/>
+          <w:szCs w:val="24"/>
+        </w:rPr>
+      </w:pPr>
+      <w:r>
+        <w:rPr>
+          <w:rFonts w:cstheme="majorHAnsi"/>
+          <w:szCs w:val="24"/>
+        </w:rPr>
+        <w:t xml:space="preserve">Die Methode selbst wird in zwei Phasen unterteilt, wobei als Erstes die Vorbereitung im Fokus steht und im Anschluss die Durchführung auf dieser aufbaut. </w:t>
+      </w:r>
+      <w:r>
+        <w:rPr>
+          <w:rFonts w:cstheme="majorHAnsi"/>
+          <w:szCs w:val="24"/>
+        </w:rPr>
+        <w:t>Hierbei wird innerhalb der Vorbereitungsphase der Input für die Durchführung der Methode bestimmt, welcher die Nutzer sowie deren Wissen beschreibt, das schließlich den Experten ermöglichen soll, die Benutzerschnittstelle aus unterschiedlichen Sichtweisen zu betrachten und entsprechend zu evaluieren. Darüber hinaus werden die durchzuführenden Aufgaben</w:t>
+      </w:r>
+      <w:r>
+        <w:rPr>
+          <w:rFonts w:cstheme="majorHAnsi"/>
+          <w:szCs w:val="24"/>
+        </w:rPr>
+        <w:t xml:space="preserve"> sowie das Ziel</w:t>
+      </w:r>
+      <w:r>
+        <w:rPr>
+          <w:rFonts w:cstheme="majorHAnsi"/>
+          <w:szCs w:val="24"/>
+        </w:rPr>
+        <w:t xml:space="preserve"> bestimmt und beschrieben. Innerhalb der Durchführung wird die Software auf Basis der Vorbereitung von den Experten analysiert, Aufgaben durchgeführt und schließlich evaluiert</w:t>
+      </w:r>
+      <w:r>
+        <w:rPr>
+          <w:rFonts w:cstheme="majorHAnsi"/>
+          <w:szCs w:val="24"/>
+        </w:rPr>
+        <w:t xml:space="preserve"> </w:t>
+      </w:r>
+      <w:r>
+        <w:rPr>
+          <w:rFonts w:cstheme="majorHAnsi"/>
+          <w:szCs w:val="24"/>
+        </w:rPr>
+        <w:t>(Wharton et. al., 1990/1992).</w:t>
+      </w:r>
+      <w:r>
+        <w:rPr>
+          <w:rFonts w:cstheme="majorHAnsi"/>
+          <w:szCs w:val="24"/>
+        </w:rPr>
+        <w:t xml:space="preserve"> Wichtig bei der Durchführung ist, dass der Nutzer bzw. Experte ein Ziel vor Augen hat und zur Lösung innerhalb des Systems hinarbeitet, die aktuell vorhandenen Aktionen klar und eindeutig erkannt werden, der Nutzer bzw. Experte in der Lage ist eine passende zum Ziel führende Aktion auszuwählen sowie das Feedback des Systems nach einer Aktion erkannt und verständlich aufgenommen wird (Novick &amp; Hollingsed, 2007). </w:t>
+      </w:r>
+    </w:p>
+    <w:p>
+      <w:pPr>
+        <w:jc w:val="both"/>
+        <w:rPr>
+          <w:rFonts w:cstheme="majorHAnsi"/>
+          <w:szCs w:val="24"/>
+        </w:rPr>
+      </w:pPr>
+      <w:r>
+        <w:rPr>
+          <w:rFonts w:cstheme="majorHAnsi"/>
+          <w:szCs w:val="24"/>
+        </w:rPr>
+        <w:t>Die Methode ist für diese Arbeit darin vorteilhaft, dass zunächst der Aufwand an Leuten nicht sehr groß ist und Experten</w:t>
+      </w:r>
+      <w:r>
+        <w:rPr>
+          <w:rFonts w:cstheme="majorHAnsi"/>
+          <w:szCs w:val="24"/>
+        </w:rPr>
+        <w:t xml:space="preserve"> </w:t>
+      </w:r>
+      <w:r>
+        <w:rPr>
+          <w:rFonts w:cstheme="majorHAnsi"/>
+          <w:szCs w:val="24"/>
+        </w:rPr>
+        <w:t xml:space="preserve">intuitiv versuchen aus Sicht unterschiedlicher Nutzerarten zu </w:t>
+      </w:r>
+      <w:r>
+        <w:rPr>
+          <w:rFonts w:cstheme="majorHAnsi"/>
+          <w:szCs w:val="24"/>
+        </w:rPr>
+        <w:t xml:space="preserve">evaluieren. Gerade dadurch, dass die heuristische Evaluierung eine Reihe an Heuristiken vorgibt, kann es sein, dass der „Cognitive Walkthrough“ Aspekte wie Lernbarkeit oder Komplexität aus der uneingeschränkten Intuitionen der Experten heraus besser analysiert. </w:t>
+      </w:r>
+    </w:p>
+    <w:p>
+      <w:pPr>
+        <w:jc w:val="both"/>
+        <w:rPr>
+          <w:rFonts w:cstheme="majorHAnsi"/>
+          <w:szCs w:val="24"/>
+        </w:rPr>
+      </w:pPr>
+    </w:p>
+    <w:p>
+      <w:pPr>
+        <w:pStyle w:val="berschrift3"/>
+        <w:rPr>
+          <w:b/>
+          <w:bCs/>
+        </w:rPr>
+      </w:pPr>
+      <w:bookmarkStart w:id="12" w:name="_Toc59030548"/>
+      <w:r>
+        <w:rPr>
+          <w:b/>
+          <w:bCs/>
+        </w:rPr>
+        <w:t>2.4.3 Coaching Method</w:t>
+      </w:r>
+      <w:bookmarkEnd w:id="12"/>
+      <w:r>
+        <w:rPr>
+          <w:b/>
+          <w:bCs/>
+        </w:rPr>
+        <w:t xml:space="preserve"> </w:t>
+      </w:r>
+    </w:p>
+    <w:p/>
+    <w:p>
+      <w:pPr>
+        <w:jc w:val="both"/>
+        <w:rPr>
+          <w:rFonts w:cstheme="majorHAnsi"/>
+          <w:szCs w:val="24"/>
+        </w:rPr>
+      </w:pPr>
+      <w:r>
+        <w:rPr>
+          <w:rFonts w:cstheme="majorHAnsi"/>
+          <w:szCs w:val="24"/>
+        </w:rPr>
+        <w:t xml:space="preserve">Hierbei handelt es sich um eine sogenannte „Thinking Aloud“ Methode zum Testen der Usability einer Benutzerschnittstelle. </w:t>
+      </w:r>
+      <w:r>
+        <w:rPr>
+          <w:rFonts w:cstheme="majorHAnsi"/>
+          <w:szCs w:val="24"/>
+        </w:rPr>
+        <w:t>Die Idee solcher Methode ist, dass Testpersonen herangezogen werden um beim Testen alles was ihnen in den Sinn kommt, in Bezug auf die Anwendung, verbal wiederzugeben</w:t>
+      </w:r>
+      <w:r>
+        <w:rPr>
+          <w:rFonts w:cstheme="majorHAnsi"/>
+          <w:szCs w:val="24"/>
+        </w:rPr>
+        <w:t xml:space="preserve"> (Nielsen, 1993)</w:t>
+      </w:r>
+      <w:r>
+        <w:rPr>
+          <w:rFonts w:cstheme="majorHAnsi"/>
+          <w:szCs w:val="24"/>
+        </w:rPr>
+        <w:t xml:space="preserve">. </w:t>
+      </w:r>
+    </w:p>
+    <w:p>
+      <w:pPr>
+        <w:jc w:val="both"/>
+        <w:rPr>
+          <w:rFonts w:cstheme="majorHAnsi"/>
+          <w:szCs w:val="24"/>
+        </w:rPr>
+      </w:pPr>
+      <w:r>
+        <w:rPr>
+          <w:rFonts w:cstheme="majorHAnsi"/>
+          <w:szCs w:val="24"/>
+        </w:rPr>
+        <w:t xml:space="preserve">Bei der Coaching Methode werden entsprechend Testsubjekte herangezogen, um die Usability einer Anwendung zu testen, indem kontinuierlich Fragen zu dieser an einen Coach gestellt werden. Der Coach kann hierbei einen Experten oder den Tester selbst darstellen, wobei die Person schlussendlich in der Lage sein muss </w:t>
+      </w:r>
+      <w:r>
+        <w:rPr>
+          <w:rFonts w:cstheme="majorHAnsi"/>
+          <w:szCs w:val="24"/>
+        </w:rPr>
+        <w:t xml:space="preserve">unvorhersehbare Fragen zur Software zu beantworten (Nielsen, 1993). </w:t>
+      </w:r>
+    </w:p>
+    <w:p>
+      <w:pPr>
+        <w:jc w:val="both"/>
+        <w:rPr>
+          <w:rFonts w:cstheme="majorHAnsi"/>
+          <w:szCs w:val="24"/>
+        </w:rPr>
+      </w:pPr>
+      <w:r>
+        <w:rPr>
+          <w:rFonts w:cstheme="majorHAnsi"/>
+          <w:szCs w:val="24"/>
+        </w:rPr>
+        <w:lastRenderedPageBreak/>
+        <w:t xml:space="preserve">Vorteile der Methode liegen darin, dass direkte Benutzer angesprochen werden und somit deren Gedankengänge bzw. Interessen durch die gestellten Fragen geschildert werden können. Hierbei resultiert schließlich die Möglichkeit die Usability mit direktem Einfluss potenzieller Nutzer in Richtung ihrer Interessen zu optimieren, was neben der Methodik mit Expertenbezug eine weitere Ebene an Sichtweisen hinzufügt. Für diese Arbeit ist es daher relevant diese Methoden zu verwenden, um zusätzlichen Benutzerbezug bei der Usability herzustellen.  </w:t>
+      </w:r>
+    </w:p>
+    <w:p>
+      <w:pPr>
+        <w:jc w:val="both"/>
+        <w:rPr>
+          <w:rFonts w:cstheme="majorHAnsi"/>
+          <w:szCs w:val="24"/>
+        </w:rPr>
+      </w:pPr>
     </w:p>
     <w:p>
       <w:pPr>
@@ -5221,23 +5799,292 @@
           <w:bCs/>
         </w:rPr>
       </w:pPr>
-      <w:bookmarkStart w:id="9" w:name="_Toc59030545"/>
-      <w:r>
-        <w:rPr>
-          <w:b/>
-          <w:bCs/>
-        </w:rPr>
-        <w:t>2.4 Evaluierung</w:t>
-      </w:r>
-      <w:bookmarkEnd w:id="9"/>
-      <w:r>
-        <w:rPr>
-          <w:b/>
-          <w:bCs/>
+      <w:r>
+        <w:rPr>
+          <w:b/>
+          <w:bCs/>
+        </w:rPr>
+        <w:t>2.5 Personas</w:t>
+      </w:r>
+    </w:p>
+    <w:p>
+      <w:pPr>
+        <w:jc w:val="both"/>
+      </w:pPr>
+    </w:p>
+    <w:p>
+      <w:pPr>
+        <w:jc w:val="both"/>
+        <w:rPr>
+          <w:rFonts w:cstheme="majorHAnsi"/>
+          <w:szCs w:val="24"/>
+        </w:rPr>
+      </w:pPr>
+      <w:r>
+        <w:rPr>
+          <w:rFonts w:cstheme="majorHAnsi"/>
+          <w:szCs w:val="24"/>
+        </w:rPr>
+        <w:t xml:space="preserve">Personas werden als wichtiges Design-Tool verwendet um Software, angelehnt auf die Bedürfnisse potenzieller Benutzer, zu entwickeln. Hierbei werden fiktionale Personen so präzise formuliert, dass diese in den Gedanken der Entwickler/Designer als echte Personen wahrgenommen werden und somit die Erschließung sinnvoller Anforderungen erleichtern. </w:t>
+      </w:r>
+    </w:p>
+    <w:p>
+      <w:pPr>
+        <w:jc w:val="both"/>
+        <w:rPr>
+          <w:rFonts w:cstheme="majorHAnsi"/>
+          <w:szCs w:val="24"/>
+        </w:rPr>
+      </w:pPr>
+      <w:r>
+        <w:rPr>
+          <w:rFonts w:cstheme="majorHAnsi"/>
+          <w:szCs w:val="24"/>
+        </w:rPr>
+        <w:t>Die Personas soll</w:t>
+      </w:r>
+      <w:r>
+        <w:rPr>
+          <w:rFonts w:cstheme="majorHAnsi"/>
+          <w:szCs w:val="24"/>
+        </w:rPr>
+        <w:t>en also eine bestimmte Zielgruppe für die Anwendung darstellen</w:t>
+      </w:r>
+      <w:r>
+        <w:rPr>
+          <w:rFonts w:cstheme="majorHAnsi"/>
+          <w:szCs w:val="24"/>
+        </w:rPr>
+        <w:t xml:space="preserve">, wobei diese durch </w:t>
+      </w:r>
+      <w:r>
+        <w:rPr>
+          <w:rFonts w:cstheme="majorHAnsi"/>
+          <w:szCs w:val="24"/>
+        </w:rPr>
+        <w:t>einen</w:t>
+      </w:r>
+      <w:r>
+        <w:rPr>
+          <w:rFonts w:cstheme="majorHAnsi"/>
+          <w:szCs w:val="24"/>
+        </w:rPr>
+        <w:t xml:space="preserve"> Namen, einem Bild zur Person</w:t>
+      </w:r>
+      <w:r>
+        <w:rPr>
+          <w:rFonts w:cstheme="majorHAnsi"/>
+          <w:szCs w:val="24"/>
+        </w:rPr>
+        <w:t xml:space="preserve"> und</w:t>
+      </w:r>
+      <w:r>
+        <w:rPr>
+          <w:rFonts w:cstheme="majorHAnsi"/>
+          <w:szCs w:val="24"/>
+        </w:rPr>
+        <w:t xml:space="preserve"> einer detailreichen Beschreibungen zur Lebensweise</w:t>
+      </w:r>
+      <w:r>
+        <w:rPr>
+          <w:rFonts w:cstheme="majorHAnsi"/>
+          <w:szCs w:val="24"/>
+        </w:rPr>
+        <w:t>, der Arbeit sowie deren Motivationen präsentiert werden</w:t>
+      </w:r>
+      <w:r>
+        <w:rPr>
+          <w:rFonts w:cstheme="majorHAnsi"/>
+          <w:szCs w:val="24"/>
+        </w:rPr>
+        <w:t xml:space="preserve"> (Cooper, 1999). Laut Cooper ist hierbei wichtig, dass </w:t>
+      </w:r>
+      <w:r>
+        <w:rPr>
+          <w:rFonts w:cstheme="majorHAnsi"/>
+          <w:szCs w:val="24"/>
+        </w:rPr>
+        <w:t xml:space="preserve">mit Hilfe der Personas die Fähigkeiten des Benutzers, dessen </w:t>
+      </w:r>
+      <w:r>
+        <w:rPr>
+          <w:rFonts w:cstheme="majorHAnsi"/>
+          <w:szCs w:val="24"/>
+        </w:rPr>
+        <w:t>Interessen</w:t>
+      </w:r>
+      <w:r>
+        <w:rPr>
+          <w:rFonts w:cstheme="majorHAnsi"/>
+          <w:szCs w:val="24"/>
+        </w:rPr>
+        <w:t xml:space="preserve"> sowie Ziele erkannt werden. </w:t>
+      </w:r>
+      <w:r>
+        <w:rPr>
+          <w:rFonts w:cstheme="majorHAnsi"/>
+          <w:szCs w:val="24"/>
         </w:rPr>
         <w:t xml:space="preserve"> </w:t>
       </w:r>
     </w:p>
+    <w:p>
+      <w:pPr>
+        <w:jc w:val="both"/>
+        <w:rPr>
+          <w:rFonts w:cstheme="majorHAnsi"/>
+          <w:szCs w:val="24"/>
+        </w:rPr>
+      </w:pPr>
+      <w:r>
+        <w:rPr>
+          <w:rFonts w:cstheme="majorHAnsi"/>
+          <w:szCs w:val="24"/>
+        </w:rPr>
+        <w:t xml:space="preserve">Vorteilhaft ist der Nutzen von Personas vor allem darin, dass man nicht auf echte Personen angewiesen ist. Indem stereotypische Darstellungen von Menschen sowie optional statistische Daten betrachtet werden, lassen sich realistische Anforderungen für eine Software erstellen.  </w:t>
+      </w:r>
+    </w:p>
+    <w:p>
+      <w:pPr>
+        <w:jc w:val="both"/>
+        <w:rPr>
+          <w:rFonts w:cstheme="majorHAnsi"/>
+          <w:szCs w:val="24"/>
+        </w:rPr>
+      </w:pPr>
+    </w:p>
+    <w:p>
+      <w:pPr>
+        <w:pStyle w:val="berschrift1"/>
+        <w:rPr>
+          <w:rFonts w:cstheme="majorHAnsi"/>
+          <w:b/>
+          <w:bCs/>
+        </w:rPr>
+      </w:pPr>
+      <w:bookmarkStart w:id="13" w:name="_Toc59030549"/>
+      <w:r>
+        <w:rPr>
+          <w:rFonts w:cstheme="majorHAnsi"/>
+          <w:b/>
+          <w:bCs/>
+        </w:rPr>
+        <w:t>3</w:t>
+      </w:r>
+      <w:r>
+        <w:rPr>
+          <w:rFonts w:cstheme="majorHAnsi"/>
+          <w:b/>
+          <w:bCs/>
+        </w:rPr>
+        <w:t>.</w:t>
+      </w:r>
+      <w:r>
+        <w:rPr>
+          <w:rFonts w:cstheme="majorHAnsi"/>
+          <w:b/>
+          <w:bCs/>
+        </w:rPr>
+        <w:t>Verwendete Technik</w:t>
+      </w:r>
+      <w:r>
+        <w:rPr>
+          <w:rFonts w:cstheme="majorHAnsi"/>
+          <w:b/>
+          <w:bCs/>
+        </w:rPr>
+        <w:t xml:space="preserve"> (</w:t>
+      </w:r>
+      <w:r>
+        <w:rPr>
+          <w:rFonts w:cstheme="majorHAnsi"/>
+          <w:b/>
+          <w:bCs/>
+        </w:rPr>
+        <w:t>4</w:t>
+      </w:r>
+      <w:r>
+        <w:rPr>
+          <w:rFonts w:cstheme="majorHAnsi"/>
+          <w:b/>
+          <w:bCs/>
+        </w:rPr>
+        <w:t>-</w:t>
+      </w:r>
+      <w:r>
+        <w:rPr>
+          <w:rFonts w:cstheme="majorHAnsi"/>
+          <w:b/>
+          <w:bCs/>
+        </w:rPr>
+        <w:t>5</w:t>
+      </w:r>
+      <w:r>
+        <w:rPr>
+          <w:rFonts w:cstheme="majorHAnsi"/>
+          <w:b/>
+          <w:bCs/>
+        </w:rPr>
+        <w:t>)</w:t>
+      </w:r>
+      <w:bookmarkEnd w:id="13"/>
+    </w:p>
+    <w:p>
+      <w:pPr>
+        <w:rPr>
+          <w:b/>
+          <w:bCs/>
+        </w:rPr>
+      </w:pPr>
+    </w:p>
+    <w:p>
+      <w:pPr>
+        <w:pStyle w:val="berschrift2"/>
+        <w:rPr>
+          <w:b/>
+          <w:bCs/>
+        </w:rPr>
+      </w:pPr>
+      <w:bookmarkStart w:id="14" w:name="_Toc59030550"/>
+      <w:r>
+        <w:rPr>
+          <w:b/>
+          <w:bCs/>
+        </w:rPr>
+        <w:t>3</w:t>
+      </w:r>
+      <w:r>
+        <w:rPr>
+          <w:b/>
+          <w:bCs/>
+        </w:rPr>
+        <w:t xml:space="preserve">.1 </w:t>
+      </w:r>
+      <w:bookmarkEnd w:id="14"/>
+      <w:r>
+        <w:rPr>
+          <w:b/>
+          <w:bCs/>
+        </w:rPr>
+        <w:t>Sprachen</w:t>
+      </w:r>
+    </w:p>
+    <w:p>
+      <w:pPr>
+        <w:pStyle w:val="berschrift3"/>
+        <w:rPr>
+          <w:b/>
+          <w:bCs/>
+        </w:rPr>
+      </w:pPr>
+      <w:r>
+        <w:rPr>
+          <w:b/>
+          <w:bCs/>
+        </w:rPr>
+        <w:t>3.1.1 JavaScript</w:t>
+      </w:r>
+    </w:p>
     <w:p/>
     <w:p>
       <w:pPr>
@@ -5252,22 +6099,103 @@
           <w:rFonts w:cstheme="majorHAnsi"/>
           <w:szCs w:val="24"/>
         </w:rPr>
-        <w:t xml:space="preserve">Als nächstes soll die verwendete Methodik Erwähnung finden, wobei in diesem Fall drei unterschiedliche Verfahren beschrieben werden. Die Evaluierung soll </w:t>
-      </w:r>
-      <w:r>
-        <w:rPr>
-          <w:rFonts w:cstheme="majorHAnsi"/>
-          <w:szCs w:val="24"/>
-        </w:rPr>
-        <w:t>hierbei</w:t>
-      </w:r>
-      <w:r>
-        <w:rPr>
-          <w:rFonts w:cstheme="majorHAnsi"/>
-          <w:szCs w:val="24"/>
-        </w:rPr>
-        <w:t xml:space="preserve"> dem Zweck dienen die Benutzerschnittstelle der Software zu optimieren oder auf zukünftige Arbeiten hinzuweisen, wobei die Resultate in späteren Kapiteln nochmal präsentiert und verglichen werden. </w:t>
-      </w:r>
+        <w:t xml:space="preserve">JavaScript ist eine Skriptsprache, welche entwickelt worden </w:t>
+      </w:r>
+      <w:r>
+        <w:rPr>
+          <w:rFonts w:cstheme="majorHAnsi"/>
+          <w:szCs w:val="24"/>
+        </w:rPr>
+        <w:t>ist,</w:t>
+      </w:r>
+      <w:r>
+        <w:rPr>
+          <w:rFonts w:cstheme="majorHAnsi"/>
+          <w:szCs w:val="24"/>
+        </w:rPr>
+        <w:t xml:space="preserve"> um</w:t>
+      </w:r>
+      <w:r>
+        <w:rPr>
+          <w:rFonts w:cstheme="majorHAnsi"/>
+          <w:szCs w:val="24"/>
+        </w:rPr>
+        <w:t xml:space="preserve"> dynamisches HTML innerhalb von Webbrowsern ausführbar sowie darstellbar zu machen. Hierbei wurde beispielsweise ermöglich</w:t>
+      </w:r>
+      <w:r>
+        <w:rPr>
+          <w:rFonts w:cstheme="majorHAnsi"/>
+          <w:szCs w:val="24"/>
+        </w:rPr>
+        <w:t>t</w:t>
+      </w:r>
+      <w:r>
+        <w:rPr>
+          <w:rFonts w:cstheme="majorHAnsi"/>
+          <w:szCs w:val="24"/>
+        </w:rPr>
+        <w:t xml:space="preserve"> statisches HTML zu erweitern sowie Benutzeraktionen interpretierbar zu machen (Luber &amp; </w:t>
+      </w:r>
+      <w:proofErr w:type="spellStart"/>
+      <w:r>
+        <w:rPr>
+          <w:rFonts w:cstheme="majorHAnsi"/>
+          <w:szCs w:val="24"/>
+        </w:rPr>
+        <w:t>Augsten</w:t>
+      </w:r>
+      <w:proofErr w:type="spellEnd"/>
+      <w:r>
+        <w:rPr>
+          <w:rFonts w:cstheme="majorHAnsi"/>
+          <w:szCs w:val="24"/>
+        </w:rPr>
+        <w:t>, 2017</w:t>
+      </w:r>
+      <w:r>
+        <w:rPr>
+          <w:rFonts w:cstheme="majorHAnsi"/>
+          <w:szCs w:val="24"/>
+        </w:rPr>
+        <w:t>). Erwähnenswert ist zusätzlich, dass JavaScript wenig Gemeinsamkeiten mit der Sprache Java hat und man diese entsprechend nicht gleichsetzen darf. Die Sprache besitzt darüber hinaus objektorientierte Eigenschaften, was sie sehr vielseitig macht da objektorientierte Programmierung möglich ist. Darüber hinaus lässt si</w:t>
+      </w:r>
+      <w:r>
+        <w:rPr>
+          <w:rFonts w:cstheme="majorHAnsi"/>
+          <w:szCs w:val="24"/>
+        </w:rPr>
+        <w:t>ch</w:t>
+      </w:r>
+      <w:r>
+        <w:rPr>
+          <w:rFonts w:cstheme="majorHAnsi"/>
+          <w:szCs w:val="24"/>
+        </w:rPr>
+        <w:t xml:space="preserve"> JavaScript im Client sowie im Server nutzen, weshalb </w:t>
+      </w:r>
+      <w:r>
+        <w:rPr>
+          <w:rFonts w:cstheme="majorHAnsi"/>
+          <w:szCs w:val="24"/>
+        </w:rPr>
+        <w:t>die Sprache</w:t>
+      </w:r>
+      <w:r>
+        <w:rPr>
+          <w:rFonts w:cstheme="majorHAnsi"/>
+          <w:szCs w:val="24"/>
+        </w:rPr>
+        <w:t xml:space="preserve"> für bestimmte Modelle der Web-Entwicklung, wovon eines in späteren Kapiteln Erwähnung findet, besonders interessant ist.  </w:t>
+      </w:r>
+    </w:p>
+    <w:p>
+      <w:pPr>
+        <w:jc w:val="both"/>
+        <w:rPr>
+          <w:rFonts w:cstheme="majorHAnsi"/>
+          <w:szCs w:val="24"/>
+        </w:rPr>
+      </w:pPr>
     </w:p>
     <w:p>
       <w:pPr>
@@ -5277,21 +6205,12 @@
           <w:bCs/>
         </w:rPr>
       </w:pPr>
-      <w:bookmarkStart w:id="10" w:name="_Toc59030546"/>
-      <w:r>
-        <w:rPr>
-          <w:b/>
-          <w:bCs/>
-        </w:rPr>
-        <w:t>2.4.1 Heuristic Evaluation</w:t>
-      </w:r>
-      <w:bookmarkEnd w:id="10"/>
-      <w:r>
-        <w:rPr>
-          <w:b/>
-          <w:bCs/>
-        </w:rPr>
-        <w:t xml:space="preserve"> </w:t>
+      <w:r>
+        <w:rPr>
+          <w:b/>
+          <w:bCs/>
+        </w:rPr>
+        <w:t>3.1.2 TypeScript</w:t>
       </w:r>
     </w:p>
     <w:p>
@@ -5316,856 +6235,6 @@
           <w:rFonts w:cstheme="majorHAnsi"/>
           <w:szCs w:val="24"/>
         </w:rPr>
-        <w:t>Die heuristische Evaluierung bezieht sich auf die zuvor kurz angeschnittenen Heuristiken von Nielsen. Diese wurde im Jahr 1990 eingeführt und wird generell verwendet, um Benutzerschnittstellen zu evaluieren.</w:t>
-      </w:r>
-      <w:r>
-        <w:rPr>
-          <w:rFonts w:cstheme="majorHAnsi"/>
-          <w:szCs w:val="24"/>
-        </w:rPr>
-        <w:t xml:space="preserve"> Hierbei wird zunächst eine kleine Anzahl von Usability-Experten herangezogen, welche die Benutzeroberfläche einer Anwendung anhand der von Nielsen beschriebenen Heuristiken evaluieren sollen. Hierbei wird jedes Problem, das den Experten auffällt, notiert sowie die entsprechende Stelle innerhalb der Anwendung vermerkt (Nielsen &amp; Molich, 1990).</w:t>
-      </w:r>
-    </w:p>
-    <w:p>
-      <w:pPr>
-        <w:jc w:val="both"/>
-        <w:rPr>
-          <w:rFonts w:cstheme="majorHAnsi"/>
-          <w:szCs w:val="24"/>
-        </w:rPr>
-      </w:pPr>
-      <w:r>
-        <w:rPr>
-          <w:rFonts w:cstheme="majorHAnsi"/>
-          <w:szCs w:val="24"/>
-        </w:rPr>
-        <w:t>Wichtig bei dieser Methode ist die Erfahrung der Experten auf de</w:t>
-      </w:r>
-      <w:r>
-        <w:rPr>
-          <w:rFonts w:cstheme="majorHAnsi"/>
-          <w:szCs w:val="24"/>
-        </w:rPr>
-        <w:t>m</w:t>
-      </w:r>
-      <w:r>
-        <w:rPr>
-          <w:rFonts w:cstheme="majorHAnsi"/>
-          <w:szCs w:val="24"/>
-        </w:rPr>
-        <w:t xml:space="preserve"> entsprechenden Bezugsbereich. Da es sich hierbei um die Evaluierung der Usability einer Anwendung Handeln soll, sollten die Experten genaues Verständnis besitzen, um möglichst viele potenzielle Probleme ausfindig zu machen. </w:t>
-      </w:r>
-      <w:r>
-        <w:rPr>
-          <w:rFonts w:cstheme="majorHAnsi"/>
-          <w:szCs w:val="24"/>
-        </w:rPr>
-        <w:t>Um die Effizienz der Methode zu steigern, werden laut Nielsen drei bis fünf Experten empfohlen, da hierbei die größte Anzahl an möglichen Problemen im Schnitt abgedeckt w</w:t>
-      </w:r>
-      <w:r>
-        <w:rPr>
-          <w:rFonts w:cstheme="majorHAnsi"/>
-          <w:szCs w:val="24"/>
-        </w:rPr>
-        <w:t>ird.</w:t>
-      </w:r>
-      <w:r>
-        <w:rPr>
-          <w:rFonts w:cstheme="majorHAnsi"/>
-          <w:szCs w:val="24"/>
-        </w:rPr>
-        <w:t xml:space="preserve"> </w:t>
-      </w:r>
-    </w:p>
-    <w:p>
-      <w:pPr>
-        <w:jc w:val="both"/>
-        <w:rPr>
-          <w:rFonts w:cstheme="majorHAnsi"/>
-          <w:szCs w:val="24"/>
-        </w:rPr>
-      </w:pPr>
-      <w:r>
-        <w:rPr>
-          <w:rFonts w:cstheme="majorHAnsi"/>
-          <w:szCs w:val="24"/>
-        </w:rPr>
-        <w:t xml:space="preserve">Interessant ist, dass sich die Methode im Allgemeinen gut bewährt und in vielen Projekten Einsatz fand (Novick &amp; Hollingsed, 2007), wobei dies unter anderem auf die Vorteile des Verfahrens zurückführbar ist. Die Methode </w:t>
-      </w:r>
-      <w:r>
-        <w:rPr>
-          <w:rFonts w:cstheme="majorHAnsi"/>
-          <w:szCs w:val="24"/>
-        </w:rPr>
-        <w:t xml:space="preserve">ist </w:t>
-      </w:r>
-      <w:r>
-        <w:rPr>
-          <w:rFonts w:cstheme="majorHAnsi"/>
-          <w:szCs w:val="24"/>
-        </w:rPr>
-        <w:t xml:space="preserve">kostenmäßig günstig und recht intuitiv, wodurch Leute leicht zur Durchführung motiviert werden können und keine besondere Planung von Nöten ist. Zusätzlich kann das Verfahren bereits früh im Entwicklungsprozess angewendet werden, was </w:t>
-      </w:r>
-      <w:r>
-        <w:rPr>
-          <w:rFonts w:cstheme="majorHAnsi"/>
-          <w:szCs w:val="24"/>
-        </w:rPr>
-        <w:t>ebenfalls Kosten für die Entwicklung geringhalten kann (vgl. Nielsen &amp; Molich, 1990).</w:t>
-      </w:r>
-    </w:p>
-    <w:p>
-      <w:pPr>
-        <w:rPr>
-          <w:szCs w:val="24"/>
-        </w:rPr>
-      </w:pPr>
-    </w:p>
-    <w:p>
-      <w:pPr>
-        <w:pStyle w:val="berschrift3"/>
-        <w:rPr>
-          <w:b/>
-          <w:bCs/>
-        </w:rPr>
-      </w:pPr>
-      <w:bookmarkStart w:id="11" w:name="_Toc59030547"/>
-      <w:r>
-        <w:rPr>
-          <w:b/>
-          <w:bCs/>
-        </w:rPr>
-        <w:t xml:space="preserve">2.4.2 </w:t>
-      </w:r>
-      <w:r>
-        <w:rPr>
-          <w:b/>
-          <w:bCs/>
-        </w:rPr>
-        <w:t>Cognitive Walkthrough</w:t>
-      </w:r>
-      <w:bookmarkEnd w:id="11"/>
-      <w:r>
-        <w:rPr>
-          <w:b/>
-          <w:bCs/>
-        </w:rPr>
-        <w:t xml:space="preserve"> </w:t>
-      </w:r>
-    </w:p>
-    <w:p/>
-    <w:p>
-      <w:pPr>
-        <w:jc w:val="both"/>
-        <w:rPr>
-          <w:rFonts w:cstheme="majorHAnsi"/>
-          <w:szCs w:val="24"/>
-        </w:rPr>
-      </w:pPr>
-      <w:r>
-        <w:rPr>
-          <w:rFonts w:cstheme="majorHAnsi"/>
-          <w:szCs w:val="24"/>
-        </w:rPr>
-        <w:lastRenderedPageBreak/>
-        <w:t xml:space="preserve">Bei dem „Cognitive Walkthrough“ </w:t>
-      </w:r>
-      <w:r>
-        <w:rPr>
-          <w:rFonts w:cstheme="majorHAnsi"/>
-          <w:szCs w:val="24"/>
-        </w:rPr>
-        <w:t xml:space="preserve">(Wharton et. al., 1990/1992) </w:t>
-      </w:r>
-      <w:r>
-        <w:rPr>
-          <w:rFonts w:cstheme="majorHAnsi"/>
-          <w:szCs w:val="24"/>
-        </w:rPr>
-        <w:t xml:space="preserve">handelt es sich um ein Evaluierungsverfahren, welches mit Hilfe einer kleinen Menge an Experten </w:t>
-      </w:r>
-      <w:r>
-        <w:rPr>
-          <w:rFonts w:cstheme="majorHAnsi"/>
-          <w:szCs w:val="24"/>
-        </w:rPr>
-        <w:t xml:space="preserve">angewendet wird, um die Benutzeroberfläche einer Anwendung zu inspizieren. </w:t>
-      </w:r>
-      <w:r>
-        <w:rPr>
-          <w:rFonts w:cstheme="majorHAnsi"/>
-          <w:szCs w:val="24"/>
-        </w:rPr>
-        <w:t xml:space="preserve">Hierbei unterscheidet sich die Methode zur „Heuristic Evaluation“, indem die Experten vorher definierte Aufgabenstellungen frei absolvieren sollen und die Leichtigkeit sowie Komplexität dieser bewerten. Da es viele Nutzer grundsätzlich </w:t>
-      </w:r>
-      <w:r>
-        <w:rPr>
-          <w:rFonts w:cstheme="majorHAnsi"/>
-          <w:szCs w:val="24"/>
-        </w:rPr>
-        <w:t xml:space="preserve">bevorzugen eigenständig ohne Einschränkungen eine Software zu lernen, besteht die Motivation dieser Methode eben darin die Experten uneingeschränkt Aufgaben allein durchführen zu lassen (Wharton et. al., 1990/1992). </w:t>
-      </w:r>
-    </w:p>
-    <w:p>
-      <w:pPr>
-        <w:jc w:val="both"/>
-        <w:rPr>
-          <w:rFonts w:cstheme="majorHAnsi"/>
-          <w:szCs w:val="24"/>
-        </w:rPr>
-      </w:pPr>
-      <w:r>
-        <w:rPr>
-          <w:rFonts w:cstheme="majorHAnsi"/>
-          <w:szCs w:val="24"/>
-        </w:rPr>
-        <w:t xml:space="preserve">Die Methode selbst wird in zwei Phasen unterteilt, wobei als Erstes die Vorbereitung im Fokus steht und im Anschluss die Durchführung auf dieser aufbaut. </w:t>
-      </w:r>
-      <w:r>
-        <w:rPr>
-          <w:rFonts w:cstheme="majorHAnsi"/>
-          <w:szCs w:val="24"/>
-        </w:rPr>
-        <w:t>Hierbei wird innerhalb der Vorbereitungsphase der Input für die Durchführung der Methode bestimmt, welcher die Nutzer sowie deren Wissen beschreibt, das schließlich den Experten ermöglichen soll, die Benutzerschnittstelle aus unterschiedlichen Sichtweisen zu betrachten und entsprechend zu evaluieren. Darüber hinaus werden die durchzuführenden Aufgaben</w:t>
-      </w:r>
-      <w:r>
-        <w:rPr>
-          <w:rFonts w:cstheme="majorHAnsi"/>
-          <w:szCs w:val="24"/>
-        </w:rPr>
-        <w:t xml:space="preserve"> sowie das Ziel</w:t>
-      </w:r>
-      <w:r>
-        <w:rPr>
-          <w:rFonts w:cstheme="majorHAnsi"/>
-          <w:szCs w:val="24"/>
-        </w:rPr>
-        <w:t xml:space="preserve"> bestimmt und beschrieben. Innerhalb der Durchführung wird die Software auf Basis der Vorbereitung von den Experten analysiert, Aufgaben durchgeführt und schließlich evaluiert</w:t>
-      </w:r>
-      <w:r>
-        <w:rPr>
-          <w:rFonts w:cstheme="majorHAnsi"/>
-          <w:szCs w:val="24"/>
-        </w:rPr>
-        <w:t xml:space="preserve"> </w:t>
-      </w:r>
-      <w:r>
-        <w:rPr>
-          <w:rFonts w:cstheme="majorHAnsi"/>
-          <w:szCs w:val="24"/>
-        </w:rPr>
-        <w:t>(Wharton et. al., 1990/1992).</w:t>
-      </w:r>
-      <w:r>
-        <w:rPr>
-          <w:rFonts w:cstheme="majorHAnsi"/>
-          <w:szCs w:val="24"/>
-        </w:rPr>
-        <w:t xml:space="preserve"> Wichtig bei der Durchführung ist, dass der Nutzer bzw. Experte ein Ziel vor Augen hat und zur Lösung innerhalb des Systems hinarbeitet, die aktuell vorhandenen Aktionen klar und eindeutig erkannt werden, der Nutzer bzw. Experte in der Lage ist eine passende zum Ziel führende Aktion auszuwählen sowie das Feedback des Systems nach einer Aktion erkannt und verständlich aufgenommen wird (Novick &amp; Hollingsed, 2007). </w:t>
-      </w:r>
-    </w:p>
-    <w:p>
-      <w:pPr>
-        <w:jc w:val="both"/>
-        <w:rPr>
-          <w:rFonts w:cstheme="majorHAnsi"/>
-          <w:szCs w:val="24"/>
-        </w:rPr>
-      </w:pPr>
-      <w:r>
-        <w:rPr>
-          <w:rFonts w:cstheme="majorHAnsi"/>
-          <w:szCs w:val="24"/>
-        </w:rPr>
-        <w:t>Die Methode ist für diese Arbeit darin vorteilhaft, dass zunächst der Aufwand an Leuten nicht sehr groß ist und Experten</w:t>
-      </w:r>
-      <w:r>
-        <w:rPr>
-          <w:rFonts w:cstheme="majorHAnsi"/>
-          <w:szCs w:val="24"/>
-        </w:rPr>
-        <w:t xml:space="preserve"> </w:t>
-      </w:r>
-      <w:r>
-        <w:rPr>
-          <w:rFonts w:cstheme="majorHAnsi"/>
-          <w:szCs w:val="24"/>
-        </w:rPr>
-        <w:t xml:space="preserve">intuitiv versuchen aus Sicht unterschiedlicher Nutzerarten zu </w:t>
-      </w:r>
-      <w:r>
-        <w:rPr>
-          <w:rFonts w:cstheme="majorHAnsi"/>
-          <w:szCs w:val="24"/>
-        </w:rPr>
-        <w:t xml:space="preserve">evaluieren. Gerade dadurch, dass die heuristische Evaluierung eine Reihe an Heuristiken vorgibt, kann es sein, dass der „Cognitive Walkthrough“ Aspekte wie Lernbarkeit oder Komplexität aus der uneingeschränkten Intuitionen der Experten heraus besser analysiert. </w:t>
-      </w:r>
-    </w:p>
-    <w:p>
-      <w:pPr>
-        <w:jc w:val="both"/>
-        <w:rPr>
-          <w:rFonts w:cstheme="majorHAnsi"/>
-          <w:szCs w:val="24"/>
-        </w:rPr>
-      </w:pPr>
-    </w:p>
-    <w:p>
-      <w:pPr>
-        <w:pStyle w:val="berschrift3"/>
-        <w:rPr>
-          <w:b/>
-          <w:bCs/>
-        </w:rPr>
-      </w:pPr>
-      <w:bookmarkStart w:id="12" w:name="_Toc59030548"/>
-      <w:r>
-        <w:rPr>
-          <w:b/>
-          <w:bCs/>
-        </w:rPr>
-        <w:t>2.4.3 Coaching Method</w:t>
-      </w:r>
-      <w:bookmarkEnd w:id="12"/>
-      <w:r>
-        <w:rPr>
-          <w:b/>
-          <w:bCs/>
-        </w:rPr>
-        <w:t xml:space="preserve"> </w:t>
-      </w:r>
-    </w:p>
-    <w:p/>
-    <w:p>
-      <w:pPr>
-        <w:jc w:val="both"/>
-        <w:rPr>
-          <w:rFonts w:cstheme="majorHAnsi"/>
-          <w:szCs w:val="24"/>
-        </w:rPr>
-      </w:pPr>
-      <w:r>
-        <w:rPr>
-          <w:rFonts w:cstheme="majorHAnsi"/>
-          <w:szCs w:val="24"/>
-        </w:rPr>
-        <w:t xml:space="preserve">Hierbei handelt es sich um eine sogenannte „Thinking Aloud“ Methode zum Testen der Usability einer Benutzerschnittstelle. </w:t>
-      </w:r>
-      <w:r>
-        <w:rPr>
-          <w:rFonts w:cstheme="majorHAnsi"/>
-          <w:szCs w:val="24"/>
-        </w:rPr>
-        <w:t>Die Idee solcher Methode ist, dass Testpersonen herangezogen werden um beim Testen alles was ihnen in den Sinn kommt, in Bezug auf die Anwendung, verbal wiederzugeben</w:t>
-      </w:r>
-      <w:r>
-        <w:rPr>
-          <w:rFonts w:cstheme="majorHAnsi"/>
-          <w:szCs w:val="24"/>
-        </w:rPr>
-        <w:t xml:space="preserve"> (Nielsen, 1993)</w:t>
-      </w:r>
-      <w:r>
-        <w:rPr>
-          <w:rFonts w:cstheme="majorHAnsi"/>
-          <w:szCs w:val="24"/>
-        </w:rPr>
-        <w:t xml:space="preserve">. </w:t>
-      </w:r>
-    </w:p>
-    <w:p>
-      <w:pPr>
-        <w:jc w:val="both"/>
-        <w:rPr>
-          <w:rFonts w:cstheme="majorHAnsi"/>
-          <w:szCs w:val="24"/>
-        </w:rPr>
-      </w:pPr>
-      <w:r>
-        <w:rPr>
-          <w:rFonts w:cstheme="majorHAnsi"/>
-          <w:szCs w:val="24"/>
-        </w:rPr>
-        <w:t xml:space="preserve">Bei der Coaching Methode werden entsprechend Testsubjekte herangezogen, um die Usability einer Anwendung zu testen, indem kontinuierlich Fragen zu dieser an einen Coach gestellt werden. Der Coach kann hierbei einen Experten oder den Tester selbst darstellen, wobei die Person schlussendlich in der Lage sein muss </w:t>
-      </w:r>
-      <w:r>
-        <w:rPr>
-          <w:rFonts w:cstheme="majorHAnsi"/>
-          <w:szCs w:val="24"/>
-        </w:rPr>
-        <w:t xml:space="preserve">unvorhersehbare Fragen zur Software zu beantworten (Nielsen, 1993). </w:t>
-      </w:r>
-    </w:p>
-    <w:p>
-      <w:pPr>
-        <w:jc w:val="both"/>
-        <w:rPr>
-          <w:rFonts w:cstheme="majorHAnsi"/>
-          <w:szCs w:val="24"/>
-        </w:rPr>
-      </w:pPr>
-      <w:r>
-        <w:rPr>
-          <w:rFonts w:cstheme="majorHAnsi"/>
-          <w:szCs w:val="24"/>
-        </w:rPr>
-        <w:t xml:space="preserve">Vorteile der Methode liegen darin, dass direkte Benutzer angesprochen werden und somit deren Gedankengänge bzw. Interessen durch die gestellten Fragen geschildert werden können. Hierbei resultiert schließlich die Möglichkeit die Usability mit direktem Einfluss </w:t>
-      </w:r>
-      <w:r>
-        <w:rPr>
-          <w:rFonts w:cstheme="majorHAnsi"/>
-          <w:szCs w:val="24"/>
-        </w:rPr>
-        <w:lastRenderedPageBreak/>
-        <w:t xml:space="preserve">potenzieller Nutzer in Richtung ihrer Interessen zu optimieren, was neben der Methodik mit Expertenbezug eine weitere Ebene an Sichtweisen hinzufügt. Für diese Arbeit ist es daher relevant diese Methoden zu verwenden, um zusätzlichen Benutzerbezug bei der Usability herzustellen.  </w:t>
-      </w:r>
-    </w:p>
-    <w:p>
-      <w:pPr>
-        <w:jc w:val="both"/>
-        <w:rPr>
-          <w:rFonts w:cstheme="majorHAnsi"/>
-          <w:szCs w:val="24"/>
-        </w:rPr>
-      </w:pPr>
-    </w:p>
-    <w:p>
-      <w:pPr>
-        <w:pStyle w:val="berschrift2"/>
-      </w:pPr>
-      <w:r>
-        <w:t>2.5 Personas</w:t>
-      </w:r>
-    </w:p>
-    <w:p>
-      <w:pPr>
-        <w:jc w:val="both"/>
-      </w:pPr>
-    </w:p>
-    <w:p>
-      <w:pPr>
-        <w:jc w:val="both"/>
-        <w:rPr>
-          <w:rFonts w:cstheme="majorHAnsi"/>
-          <w:szCs w:val="24"/>
-        </w:rPr>
-      </w:pPr>
-      <w:r>
-        <w:rPr>
-          <w:rFonts w:cstheme="majorHAnsi"/>
-          <w:szCs w:val="24"/>
-        </w:rPr>
-        <w:t xml:space="preserve">Personas werden als wichtiges Design-Tool verwendet um Software, angelehnt auf die Bedürfnisse potenzieller Benutzer, zu entwickeln. Hierbei werden fiktionale Personen so präzise formuliert, dass diese in den Gedanken der Entwickler/Designer als echte Personen wahrgenommen werden und somit die Erschließung sinnvoller Anforderungen erleichtern. </w:t>
-      </w:r>
-    </w:p>
-    <w:p>
-      <w:pPr>
-        <w:jc w:val="both"/>
-        <w:rPr>
-          <w:rFonts w:cstheme="majorHAnsi"/>
-          <w:szCs w:val="24"/>
-        </w:rPr>
-      </w:pPr>
-      <w:r>
-        <w:rPr>
-          <w:rFonts w:cstheme="majorHAnsi"/>
-          <w:szCs w:val="24"/>
-        </w:rPr>
-        <w:t>Die Personas soll</w:t>
-      </w:r>
-      <w:r>
-        <w:rPr>
-          <w:rFonts w:cstheme="majorHAnsi"/>
-          <w:szCs w:val="24"/>
-        </w:rPr>
-        <w:t>en also eine bestimmte Zielgruppe für die Anwendung darstellen</w:t>
-      </w:r>
-      <w:r>
-        <w:rPr>
-          <w:rFonts w:cstheme="majorHAnsi"/>
-          <w:szCs w:val="24"/>
-        </w:rPr>
-        <w:t xml:space="preserve">, wobei diese durch </w:t>
-      </w:r>
-      <w:r>
-        <w:rPr>
-          <w:rFonts w:cstheme="majorHAnsi"/>
-          <w:szCs w:val="24"/>
-        </w:rPr>
-        <w:t>einen</w:t>
-      </w:r>
-      <w:r>
-        <w:rPr>
-          <w:rFonts w:cstheme="majorHAnsi"/>
-          <w:szCs w:val="24"/>
-        </w:rPr>
-        <w:t xml:space="preserve"> Namen, einem Bild zur Person</w:t>
-      </w:r>
-      <w:r>
-        <w:rPr>
-          <w:rFonts w:cstheme="majorHAnsi"/>
-          <w:szCs w:val="24"/>
-        </w:rPr>
-        <w:t xml:space="preserve"> und</w:t>
-      </w:r>
-      <w:r>
-        <w:rPr>
-          <w:rFonts w:cstheme="majorHAnsi"/>
-          <w:szCs w:val="24"/>
-        </w:rPr>
-        <w:t xml:space="preserve"> einer detailreichen Beschreibungen zur Lebensweise</w:t>
-      </w:r>
-      <w:r>
-        <w:rPr>
-          <w:rFonts w:cstheme="majorHAnsi"/>
-          <w:szCs w:val="24"/>
-        </w:rPr>
-        <w:t>, der Arbeit sowie deren Motivationen präsentiert werden</w:t>
-      </w:r>
-      <w:r>
-        <w:rPr>
-          <w:rFonts w:cstheme="majorHAnsi"/>
-          <w:szCs w:val="24"/>
-        </w:rPr>
-        <w:t xml:space="preserve"> (Cooper, 1999). Laut Cooper ist hierbei wichtig, dass </w:t>
-      </w:r>
-      <w:r>
-        <w:rPr>
-          <w:rFonts w:cstheme="majorHAnsi"/>
-          <w:szCs w:val="24"/>
-        </w:rPr>
-        <w:t xml:space="preserve">mit Hilfe der Personas die Fähigkeiten des Benutzers, dessen </w:t>
-      </w:r>
-      <w:r>
-        <w:rPr>
-          <w:rFonts w:cstheme="majorHAnsi"/>
-          <w:szCs w:val="24"/>
-        </w:rPr>
-        <w:t>Interessen</w:t>
-      </w:r>
-      <w:r>
-        <w:rPr>
-          <w:rFonts w:cstheme="majorHAnsi"/>
-          <w:szCs w:val="24"/>
-        </w:rPr>
-        <w:t xml:space="preserve"> sowie Ziele erkannt werden. </w:t>
-      </w:r>
-      <w:r>
-        <w:rPr>
-          <w:rFonts w:cstheme="majorHAnsi"/>
-          <w:szCs w:val="24"/>
-        </w:rPr>
-        <w:t xml:space="preserve"> </w:t>
-      </w:r>
-    </w:p>
-    <w:p>
-      <w:pPr>
-        <w:jc w:val="both"/>
-        <w:rPr>
-          <w:rFonts w:cstheme="majorHAnsi"/>
-          <w:szCs w:val="24"/>
-        </w:rPr>
-      </w:pPr>
-      <w:r>
-        <w:rPr>
-          <w:rFonts w:cstheme="majorHAnsi"/>
-          <w:szCs w:val="24"/>
-        </w:rPr>
-        <w:t xml:space="preserve">Vorteilhaft ist der Nutzen von Personas vor allem darin, dass man nicht auf echte Personen angewiesen ist. Indem stereotypische Darstellungen von Menschen sowie optional statistische Daten betrachtet werden, lassen sich realistische Anforderungen für eine Software erstellen.  </w:t>
-      </w:r>
-    </w:p>
-    <w:p>
-      <w:pPr>
-        <w:jc w:val="both"/>
-        <w:rPr>
-          <w:rFonts w:cstheme="majorHAnsi"/>
-          <w:szCs w:val="24"/>
-        </w:rPr>
-      </w:pPr>
-    </w:p>
-    <w:p>
-      <w:pPr>
-        <w:pStyle w:val="berschrift1"/>
-        <w:rPr>
-          <w:rFonts w:cstheme="majorHAnsi"/>
-          <w:b/>
-          <w:bCs/>
-        </w:rPr>
-      </w:pPr>
-      <w:bookmarkStart w:id="13" w:name="_Toc59030549"/>
-      <w:r>
-        <w:rPr>
-          <w:rFonts w:cstheme="majorHAnsi"/>
-          <w:b/>
-          <w:bCs/>
-        </w:rPr>
-        <w:t>3</w:t>
-      </w:r>
-      <w:r>
-        <w:rPr>
-          <w:rFonts w:cstheme="majorHAnsi"/>
-          <w:b/>
-          <w:bCs/>
-        </w:rPr>
-        <w:t>.</w:t>
-      </w:r>
-      <w:r>
-        <w:rPr>
-          <w:rFonts w:cstheme="majorHAnsi"/>
-          <w:b/>
-          <w:bCs/>
-        </w:rPr>
-        <w:t>Verwendete Technik</w:t>
-      </w:r>
-      <w:r>
-        <w:rPr>
-          <w:rFonts w:cstheme="majorHAnsi"/>
-          <w:b/>
-          <w:bCs/>
-        </w:rPr>
-        <w:t xml:space="preserve"> (</w:t>
-      </w:r>
-      <w:r>
-        <w:rPr>
-          <w:rFonts w:cstheme="majorHAnsi"/>
-          <w:b/>
-          <w:bCs/>
-        </w:rPr>
-        <w:t>4</w:t>
-      </w:r>
-      <w:r>
-        <w:rPr>
-          <w:rFonts w:cstheme="majorHAnsi"/>
-          <w:b/>
-          <w:bCs/>
-        </w:rPr>
-        <w:t>-</w:t>
-      </w:r>
-      <w:r>
-        <w:rPr>
-          <w:rFonts w:cstheme="majorHAnsi"/>
-          <w:b/>
-          <w:bCs/>
-        </w:rPr>
-        <w:t>5</w:t>
-      </w:r>
-      <w:r>
-        <w:rPr>
-          <w:rFonts w:cstheme="majorHAnsi"/>
-          <w:b/>
-          <w:bCs/>
-        </w:rPr>
-        <w:t>)</w:t>
-      </w:r>
-      <w:bookmarkEnd w:id="13"/>
-    </w:p>
-    <w:p>
-      <w:pPr>
-        <w:rPr>
-          <w:b/>
-          <w:bCs/>
-        </w:rPr>
-      </w:pPr>
-    </w:p>
-    <w:p>
-      <w:pPr>
-        <w:pStyle w:val="berschrift2"/>
-        <w:rPr>
-          <w:b/>
-          <w:bCs/>
-        </w:rPr>
-      </w:pPr>
-      <w:bookmarkStart w:id="14" w:name="_Toc59030550"/>
-      <w:r>
-        <w:rPr>
-          <w:b/>
-          <w:bCs/>
-        </w:rPr>
-        <w:t>3</w:t>
-      </w:r>
-      <w:r>
-        <w:rPr>
-          <w:b/>
-          <w:bCs/>
-        </w:rPr>
-        <w:t xml:space="preserve">.1 </w:t>
-      </w:r>
-      <w:bookmarkEnd w:id="14"/>
-      <w:r>
-        <w:rPr>
-          <w:b/>
-          <w:bCs/>
-        </w:rPr>
-        <w:t>Sprachen</w:t>
-      </w:r>
-    </w:p>
-    <w:p>
-      <w:pPr>
-        <w:pStyle w:val="berschrift3"/>
-        <w:rPr>
-          <w:b/>
-          <w:bCs/>
-        </w:rPr>
-      </w:pPr>
-      <w:r>
-        <w:rPr>
-          <w:b/>
-          <w:bCs/>
-        </w:rPr>
-        <w:t>3.1.1 JavaScript</w:t>
-      </w:r>
-    </w:p>
-    <w:p/>
-    <w:p>
-      <w:pPr>
-        <w:jc w:val="both"/>
-        <w:rPr>
-          <w:rFonts w:cstheme="majorHAnsi"/>
-          <w:szCs w:val="24"/>
-        </w:rPr>
-      </w:pPr>
-      <w:r>
-        <w:rPr>
-          <w:rFonts w:cstheme="majorHAnsi"/>
-          <w:szCs w:val="24"/>
-        </w:rPr>
-        <w:t xml:space="preserve">JavaScript ist eine Skriptsprache, welche entwickelt worden </w:t>
-      </w:r>
-      <w:r>
-        <w:rPr>
-          <w:rFonts w:cstheme="majorHAnsi"/>
-          <w:szCs w:val="24"/>
-        </w:rPr>
-        <w:t>ist,</w:t>
-      </w:r>
-      <w:r>
-        <w:rPr>
-          <w:rFonts w:cstheme="majorHAnsi"/>
-          <w:szCs w:val="24"/>
-        </w:rPr>
-        <w:t xml:space="preserve"> um</w:t>
-      </w:r>
-      <w:r>
-        <w:rPr>
-          <w:rFonts w:cstheme="majorHAnsi"/>
-          <w:szCs w:val="24"/>
-        </w:rPr>
-        <w:t xml:space="preserve"> dynamisches HTML innerhalb von Webbrowsern ausführbar sowie darstellbar zu machen. Hierbei wurde beispielsweise ermöglich</w:t>
-      </w:r>
-      <w:r>
-        <w:rPr>
-          <w:rFonts w:cstheme="majorHAnsi"/>
-          <w:szCs w:val="24"/>
-        </w:rPr>
-        <w:t>t</w:t>
-      </w:r>
-      <w:r>
-        <w:rPr>
-          <w:rFonts w:cstheme="majorHAnsi"/>
-          <w:szCs w:val="24"/>
-        </w:rPr>
-        <w:t xml:space="preserve"> statisches HTML zu erweitern sowie Benutzeraktionen interpretierbar zu machen (Luber &amp; </w:t>
-      </w:r>
-      <w:proofErr w:type="spellStart"/>
-      <w:r>
-        <w:rPr>
-          <w:rFonts w:cstheme="majorHAnsi"/>
-          <w:szCs w:val="24"/>
-        </w:rPr>
-        <w:t>Augsten</w:t>
-      </w:r>
-      <w:proofErr w:type="spellEnd"/>
-      <w:r>
-        <w:rPr>
-          <w:rFonts w:cstheme="majorHAnsi"/>
-          <w:szCs w:val="24"/>
-        </w:rPr>
-        <w:t>, 2017</w:t>
-      </w:r>
-      <w:r>
-        <w:rPr>
-          <w:rFonts w:cstheme="majorHAnsi"/>
-          <w:szCs w:val="24"/>
-        </w:rPr>
-        <w:t>). Erwähnenswert ist zusätzlich, dass JavaScript wenig Gemeinsamkeiten mit der Sprache Java hat und man diese entsprechend nicht gleichsetzen darf. Die Sprache besitzt darüber hinaus objektorientierte Eigenschaften, was sie sehr vielseitig macht da objektorientierte Programmierung möglich ist. Darüber hinaus lässt si</w:t>
-      </w:r>
-      <w:r>
-        <w:rPr>
-          <w:rFonts w:cstheme="majorHAnsi"/>
-          <w:szCs w:val="24"/>
-        </w:rPr>
-        <w:t>ch</w:t>
-      </w:r>
-      <w:r>
-        <w:rPr>
-          <w:rFonts w:cstheme="majorHAnsi"/>
-          <w:szCs w:val="24"/>
-        </w:rPr>
-        <w:t xml:space="preserve"> JavaScript im Client sowie im Server nutzen, weshalb </w:t>
-      </w:r>
-      <w:r>
-        <w:rPr>
-          <w:rFonts w:cstheme="majorHAnsi"/>
-          <w:szCs w:val="24"/>
-        </w:rPr>
-        <w:t>die Sprache</w:t>
-      </w:r>
-      <w:r>
-        <w:rPr>
-          <w:rFonts w:cstheme="majorHAnsi"/>
-          <w:szCs w:val="24"/>
-        </w:rPr>
-        <w:t xml:space="preserve"> für bestimmte Modelle der Web-Entwicklung, wovon eines in späteren Kapiteln Erwähnung findet, besonders interessant ist.  </w:t>
-      </w:r>
-    </w:p>
-    <w:p>
-      <w:pPr>
-        <w:jc w:val="both"/>
-        <w:rPr>
-          <w:rFonts w:cstheme="majorHAnsi"/>
-          <w:szCs w:val="24"/>
-        </w:rPr>
-      </w:pPr>
-    </w:p>
-    <w:p>
-      <w:pPr>
-        <w:pStyle w:val="berschrift3"/>
-        <w:rPr>
-          <w:b/>
-          <w:bCs/>
-        </w:rPr>
-      </w:pPr>
-      <w:r>
-        <w:rPr>
-          <w:b/>
-          <w:bCs/>
-        </w:rPr>
-        <w:t>3.1.2 TypeScript</w:t>
-      </w:r>
-    </w:p>
-    <w:p>
-      <w:pPr>
-        <w:jc w:val="both"/>
-        <w:rPr>
-          <w:rFonts w:cstheme="majorHAnsi"/>
-          <w:szCs w:val="24"/>
-        </w:rPr>
-      </w:pPr>
-    </w:p>
-    <w:p>
-      <w:pPr>
-        <w:jc w:val="both"/>
-        <w:rPr>
-          <w:rFonts w:cstheme="majorHAnsi"/>
-          <w:szCs w:val="24"/>
-        </w:rPr>
-      </w:pPr>
-      <w:r>
-        <w:rPr>
-          <w:rFonts w:cstheme="majorHAnsi"/>
-          <w:szCs w:val="24"/>
-        </w:rPr>
-        <w:lastRenderedPageBreak/>
         <w:t>Die Entwicklung kann sich mit JavaScript innerhalb von komplexeren Projekten schwierig gestalten, da die Sprache nicht typsicher ist, weshalb Fehlererkennungsprozesse erschwert werden. Um diesem Problem entgegenzukommen, wurde von Microsoft die Programmiersprache TypeScript entwickelt. Wichtig ist hierbei, dass der Compiler von TypeScript den Code zu JavaScript kompiliert, weshalb jeder gültige JavaScript-Code auch in TypeScript gültig ist. Die Sprache selbst ist entsprechend typsicher und erleichtert somit die Entwicklung auch im komplexeren Umfeld (typescriptlang.org).</w:t>
       </w:r>
     </w:p>
@@ -6558,6 +6627,7 @@
           <w:bCs/>
           <w:szCs w:val="24"/>
         </w:rPr>
+        <w:lastRenderedPageBreak/>
         <w:t>Components</w:t>
       </w:r>
       <w:r>
@@ -6588,15 +6658,7 @@
           <w:rFonts w:cstheme="majorHAnsi"/>
           <w:szCs w:val="24"/>
         </w:rPr>
-        <w:t xml:space="preserve">Angular- Components sind für die Views verantwortlich, welche die visuelle Darstellung einer Anwendung beschreiben. Hierbei werden Views durch Components definiert und </w:t>
-      </w:r>
-      <w:r>
-        <w:rPr>
-          <w:rFonts w:cstheme="majorHAnsi"/>
-          <w:szCs w:val="24"/>
-        </w:rPr>
-        <w:lastRenderedPageBreak/>
-        <w:t xml:space="preserve">kontrolliert. Sie stellen somit das Kernfeature von Angular dar, da diese bestimmen was innerhalb einer Page gerendert wird. Wie bereits erwähnt sind Components innerhalb von Modulen vorhanden und können sich somit auf bestimmte Funktionalitäten und dessen Darstellung beziehen, sodass die Gesamtheit dieser eine Anwendung oder einen Teil dessen bildet. Vorteilhaft ist hierbei, dass unterschiedliche Aspekte einer Anwendung </w:t>
+        <w:t xml:space="preserve">Angular- Components sind für die Views verantwortlich, welche die visuelle Darstellung einer Anwendung beschreiben. Hierbei werden Views durch Components definiert und kontrolliert. Sie stellen somit das Kernfeature von Angular dar, da diese bestimmen was innerhalb einer Page gerendert wird. Wie bereits erwähnt sind Components innerhalb von Modulen vorhanden und können sich somit auf bestimmte Funktionalitäten und dessen Darstellung beziehen, sodass die Gesamtheit dieser eine Anwendung oder einen Teil dessen bildet. Vorteilhaft ist hierbei, dass unterschiedliche Aspekte einer Anwendung </w:t>
       </w:r>
       <w:r>
         <w:rPr>
@@ -6950,7 +7012,6 @@
           <w:rFonts w:cstheme="majorHAnsi"/>
           <w:szCs w:val="24"/>
         </w:rPr>
-        <w:lastRenderedPageBreak/>
         <w:t>Klassen werden in Angular teilweise mit bestimmten Annotationen (Decorator) versehen. Diese bestimmen was für eine Art von Klasse vorliegt, was beispielsweise ein Component, Service oder Module sein kann, und versorgen diese mit bestimmten Metadaten. Die Daten sind notwendig, damit Angular versteht wie es mit den Klassen umgehen soll bzw. als was diese identifiziert werden (</w:t>
       </w:r>
       <w:hyperlink r:id="rId12" w:history="1">
@@ -7048,27 +7109,14 @@
       <w:r>
         <w:t xml:space="preserve">Abbildung </w:t>
       </w:r>
-      <w:r>
-        <w:fldChar w:fldCharType="begin"/>
-      </w:r>
-      <w:r>
-        <w:instrText xml:space="preserve"> SEQ Abbildung \* ARABIC </w:instrText>
-      </w:r>
-      <w:r>
-        <w:fldChar w:fldCharType="separate"/>
-      </w:r>
-      <w:r>
-        <w:rPr>
-          <w:noProof/>
-        </w:rPr>
-        <w:t>1</w:t>
-      </w:r>
-      <w:r>
-        <w:rPr>
-          <w:noProof/>
-        </w:rPr>
-        <w:fldChar w:fldCharType="end"/>
-      </w:r>
+      <w:fldSimple w:instr=" SEQ Abbildung \* ARABIC ">
+        <w:r>
+          <w:rPr>
+            <w:noProof/>
+          </w:rPr>
+          <w:t>1</w:t>
+        </w:r>
+      </w:fldSimple>
       <w:r>
         <w:t xml:space="preserve"> – Angular allgemeiner Aufbau von Component mit Servic</w:t>
       </w:r>
@@ -7297,6 +7345,7 @@
           <w:b/>
           <w:bCs/>
         </w:rPr>
+        <w:lastRenderedPageBreak/>
         <w:t>3</w:t>
       </w:r>
       <w:r>
@@ -7337,7 +7386,6 @@
           <w:rFonts w:cstheme="majorHAnsi"/>
           <w:szCs w:val="24"/>
         </w:rPr>
-        <w:lastRenderedPageBreak/>
         <w:t>MongoDB stellt eine dokumentbasiertes Datenbankmanagementsystem</w:t>
       </w:r>
       <w:r>
@@ -7759,27 +7807,14 @@
       <w:r>
         <w:t xml:space="preserve">Abbildung </w:t>
       </w:r>
-      <w:r>
-        <w:fldChar w:fldCharType="begin"/>
-      </w:r>
-      <w:r>
-        <w:instrText xml:space="preserve"> SEQ Abbildung \* ARABIC </w:instrText>
-      </w:r>
-      <w:r>
-        <w:fldChar w:fldCharType="separate"/>
-      </w:r>
-      <w:r>
-        <w:rPr>
-          <w:noProof/>
-        </w:rPr>
-        <w:t>2</w:t>
-      </w:r>
-      <w:r>
-        <w:rPr>
-          <w:noProof/>
-        </w:rPr>
-        <w:fldChar w:fldCharType="end"/>
-      </w:r>
+      <w:fldSimple w:instr=" SEQ Abbildung \* ARABIC ">
+        <w:r>
+          <w:rPr>
+            <w:noProof/>
+          </w:rPr>
+          <w:t>2</w:t>
+        </w:r>
+      </w:fldSimple>
       <w:r>
         <w:t xml:space="preserve"> - Der MEAN-Stack im Überblick</w:t>
       </w:r>
@@ -11427,24 +11462,14 @@
       <w:r>
         <w:t xml:space="preserve">Abbildung </w:t>
       </w:r>
-      <w:r>
-        <w:fldChar w:fldCharType="begin"/>
-      </w:r>
-      <w:r>
-        <w:instrText xml:space="preserve"> SEQ Abbildung \* ARABIC </w:instrText>
-      </w:r>
-      <w:r>
-        <w:fldChar w:fldCharType="separate"/>
-      </w:r>
-      <w:r>
-        <w:rPr>
-          <w:noProof/>
-        </w:rPr>
-        <w:t>3</w:t>
-      </w:r>
-      <w:r>
-        <w:fldChar w:fldCharType="end"/>
-      </w:r>
+      <w:fldSimple w:instr=" SEQ Abbildung \* ARABIC ">
+        <w:r>
+          <w:rPr>
+            <w:noProof/>
+          </w:rPr>
+          <w:t>3</w:t>
+        </w:r>
+      </w:fldSimple>
       <w:r>
         <w:t xml:space="preserve"> - Ablauf der App im Flussdiagramm</w:t>
       </w:r>
@@ -12498,10 +12523,7 @@
           <w:p/>
           <w:p>
             <w:r>
-              <w:t>A, B</w:t>
-            </w:r>
-            <w:r>
-              <w:t>, C</w:t>
+              <w:t>A, B, C</w:t>
             </w:r>
           </w:p>
         </w:tc>
@@ -12615,70 +12637,6 @@
     </w:p>
     <w:p>
       <w:pPr>
-        <w:rPr>
-          <w:b/>
-          <w:bCs/>
-        </w:rPr>
-      </w:pPr>
-    </w:p>
-    <w:p>
-      <w:pPr>
-        <w:pStyle w:val="Listenabsatz"/>
-        <w:numPr>
-          <w:ilvl w:val="0"/>
-          <w:numId w:val="29"/>
-        </w:numPr>
-      </w:pPr>
-      <w:r>
-        <w:t>Was muss die App auf technischer Ebene können? (Anforderungen darstellen)</w:t>
-      </w:r>
-    </w:p>
-    <w:p>
-      <w:pPr>
-        <w:pStyle w:val="Listenabsatz"/>
-        <w:numPr>
-          <w:ilvl w:val="0"/>
-          <w:numId w:val="29"/>
-        </w:numPr>
-      </w:pPr>
-      <w:r>
-        <w:t>Was muss die App für den Nutzer bringen? (Anforderungen darstellen)</w:t>
-      </w:r>
-    </w:p>
-    <w:p>
-      <w:pPr>
-        <w:pStyle w:val="Listenabsatz"/>
-        <w:numPr>
-          <w:ilvl w:val="0"/>
-          <w:numId w:val="29"/>
-        </w:numPr>
-      </w:pPr>
-      <w:r>
-        <w:t>Bei Anforderungen auf Personas, Prozesse und Literatur eingehen</w:t>
-      </w:r>
-    </w:p>
-    <w:p>
-      <w:pPr>
-        <w:pStyle w:val="Listenabsatz"/>
-        <w:numPr>
-          <w:ilvl w:val="0"/>
-          <w:numId w:val="29"/>
-        </w:numPr>
-      </w:pPr>
-      <w:r>
-        <w:t xml:space="preserve">Evtl. kurz auf </w:t>
-      </w:r>
-      <w:proofErr w:type="spellStart"/>
-      <w:r>
-        <w:t>Usibility</w:t>
-      </w:r>
-      <w:proofErr w:type="spellEnd"/>
-      <w:r>
-        <w:t xml:space="preserve"> und Utility eingehen</w:t>
-      </w:r>
-    </w:p>
-    <w:p>
-      <w:pPr>
         <w:pStyle w:val="berschrift1"/>
         <w:contextualSpacing/>
         <w:rPr>
@@ -13086,40 +13044,40 @@
       </w:pPr>
       <w:proofErr w:type="spellStart"/>
       <w:r>
+        <w:t>Fuktionalität</w:t>
+      </w:r>
+      <w:proofErr w:type="spellEnd"/>
+      <w:r>
+        <w:t xml:space="preserve"> jeder View erläutern und auf Vorgehensweise bzw. Methodik zum </w:t>
+      </w:r>
+      <w:r>
+        <w:t>E</w:t>
+      </w:r>
+      <w:r>
+        <w:t xml:space="preserve">rreichen des jeweiligen Ziels einer View eingehen + Screenshots zur Veranschaulichung neben der </w:t>
+      </w:r>
+      <w:r>
+        <w:t>E</w:t>
+      </w:r>
+      <w:r>
+        <w:t>rklärung</w:t>
+      </w:r>
+    </w:p>
+    <w:p>
+      <w:pPr>
+        <w:pStyle w:val="berschrift1"/>
+        <w:rPr>
+          <w:b/>
+          <w:bCs/>
+        </w:rPr>
+      </w:pPr>
+      <w:bookmarkStart w:id="31" w:name="_Toc59030566"/>
+      <w:r>
+        <w:rPr>
+          <w:b/>
+          <w:bCs/>
+        </w:rPr>
         <w:lastRenderedPageBreak/>
-        <w:t>Fuktionalität</w:t>
-      </w:r>
-      <w:proofErr w:type="spellEnd"/>
-      <w:r>
-        <w:t xml:space="preserve"> jeder View erläutern und auf Vorgehensweise bzw. Methodik zum </w:t>
-      </w:r>
-      <w:r>
-        <w:t>E</w:t>
-      </w:r>
-      <w:r>
-        <w:t xml:space="preserve">rreichen des jeweiligen Ziels einer View eingehen + Screenshots zur Veranschaulichung neben der </w:t>
-      </w:r>
-      <w:r>
-        <w:t>E</w:t>
-      </w:r>
-      <w:r>
-        <w:t>rklärung</w:t>
-      </w:r>
-    </w:p>
-    <w:p>
-      <w:pPr>
-        <w:pStyle w:val="berschrift1"/>
-        <w:rPr>
-          <w:b/>
-          <w:bCs/>
-        </w:rPr>
-      </w:pPr>
-      <w:bookmarkStart w:id="31" w:name="_Toc59030566"/>
-      <w:r>
-        <w:rPr>
-          <w:b/>
-          <w:bCs/>
-        </w:rPr>
         <w:t>8</w:t>
       </w:r>
       <w:r>
@@ -13572,7 +13530,25 @@
       </w:r>
       <w:bookmarkEnd w:id="39"/>
     </w:p>
-    <w:p/>
+    <w:p>
+      <w:pPr>
+        <w:rPr>
+          <w:rStyle w:val="Hyperlink"/>
+          <w:rFonts w:cstheme="majorHAnsi"/>
+          <w:color w:val="auto"/>
+          <w:u w:val="none"/>
+        </w:rPr>
+      </w:pPr>
+      <w:r>
+        <w:rPr>
+          <w:rStyle w:val="Hyperlink"/>
+          <w:rFonts w:cstheme="majorHAnsi"/>
+          <w:color w:val="auto"/>
+          <w:u w:val="none"/>
+        </w:rPr>
+        <w:t xml:space="preserve"> </w:t>
+      </w:r>
+    </w:p>
     <w:p>
       <w:pPr>
         <w:pStyle w:val="Listenabsatz"/>
@@ -13581,7 +13557,10 @@
           <w:numId w:val="14"/>
         </w:numPr>
         <w:rPr>
-          <w:rFonts w:cstheme="majorHAnsi"/>
+          <w:rStyle w:val="Hyperlink"/>
+          <w:rFonts w:cstheme="majorHAnsi"/>
+          <w:color w:val="auto"/>
+          <w:u w:val="none"/>
         </w:rPr>
       </w:pPr>
       <w:r>
@@ -13641,6 +13620,220 @@
       </w:pPr>
       <w:r>
         <w:rPr>
+          <w:rStyle w:val="Hyperlink"/>
+          <w:rFonts w:cstheme="majorHAnsi"/>
+          <w:color w:val="auto"/>
+          <w:u w:val="none"/>
+        </w:rPr>
+        <w:t xml:space="preserve">Cooper, A. (2004). </w:t>
+      </w:r>
+      <w:proofErr w:type="spellStart"/>
+      <w:r>
+        <w:rPr>
+          <w:rStyle w:val="Hyperlink"/>
+          <w:rFonts w:cstheme="majorHAnsi"/>
+          <w:i/>
+          <w:iCs/>
+          <w:color w:val="auto"/>
+          <w:u w:val="none"/>
+        </w:rPr>
+        <w:t>Inmates</w:t>
+      </w:r>
+      <w:proofErr w:type="spellEnd"/>
+      <w:r>
+        <w:rPr>
+          <w:rStyle w:val="Hyperlink"/>
+          <w:rFonts w:cstheme="majorHAnsi"/>
+          <w:i/>
+          <w:iCs/>
+          <w:color w:val="auto"/>
+          <w:u w:val="none"/>
+        </w:rPr>
+        <w:t xml:space="preserve"> Are Running </w:t>
+      </w:r>
+      <w:proofErr w:type="spellStart"/>
+      <w:r>
+        <w:rPr>
+          <w:rStyle w:val="Hyperlink"/>
+          <w:rFonts w:cstheme="majorHAnsi"/>
+          <w:i/>
+          <w:iCs/>
+          <w:color w:val="auto"/>
+          <w:u w:val="none"/>
+        </w:rPr>
+        <w:t>Asylum</w:t>
+      </w:r>
+      <w:proofErr w:type="spellEnd"/>
+      <w:r>
+        <w:rPr>
+          <w:rStyle w:val="Hyperlink"/>
+          <w:rFonts w:cstheme="majorHAnsi"/>
+          <w:i/>
+          <w:iCs/>
+          <w:color w:val="auto"/>
+          <w:u w:val="none"/>
+        </w:rPr>
+        <w:t xml:space="preserve">, The: </w:t>
+      </w:r>
+      <w:proofErr w:type="spellStart"/>
+      <w:r>
+        <w:rPr>
+          <w:rStyle w:val="Hyperlink"/>
+          <w:rFonts w:cstheme="majorHAnsi"/>
+          <w:i/>
+          <w:iCs/>
+          <w:color w:val="auto"/>
+          <w:u w:val="none"/>
+        </w:rPr>
+        <w:t>Why</w:t>
+      </w:r>
+      <w:proofErr w:type="spellEnd"/>
+      <w:r>
+        <w:rPr>
+          <w:rStyle w:val="Hyperlink"/>
+          <w:rFonts w:cstheme="majorHAnsi"/>
+          <w:i/>
+          <w:iCs/>
+          <w:color w:val="auto"/>
+          <w:u w:val="none"/>
+        </w:rPr>
+        <w:t xml:space="preserve"> High-Tech Products Drive </w:t>
+      </w:r>
+      <w:proofErr w:type="spellStart"/>
+      <w:r>
+        <w:rPr>
+          <w:rStyle w:val="Hyperlink"/>
+          <w:rFonts w:cstheme="majorHAnsi"/>
+          <w:i/>
+          <w:iCs/>
+          <w:color w:val="auto"/>
+          <w:u w:val="none"/>
+        </w:rPr>
+        <w:t>Us</w:t>
+      </w:r>
+      <w:proofErr w:type="spellEnd"/>
+      <w:r>
+        <w:rPr>
+          <w:rStyle w:val="Hyperlink"/>
+          <w:rFonts w:cstheme="majorHAnsi"/>
+          <w:i/>
+          <w:iCs/>
+          <w:color w:val="auto"/>
+          <w:u w:val="none"/>
+        </w:rPr>
+        <w:t xml:space="preserve"> Crazy and </w:t>
+      </w:r>
+      <w:proofErr w:type="spellStart"/>
+      <w:r>
+        <w:rPr>
+          <w:rStyle w:val="Hyperlink"/>
+          <w:rFonts w:cstheme="majorHAnsi"/>
+          <w:i/>
+          <w:iCs/>
+          <w:color w:val="auto"/>
+          <w:u w:val="none"/>
+        </w:rPr>
+        <w:t>How</w:t>
+      </w:r>
+      <w:proofErr w:type="spellEnd"/>
+      <w:r>
+        <w:rPr>
+          <w:rStyle w:val="Hyperlink"/>
+          <w:rFonts w:cstheme="majorHAnsi"/>
+          <w:i/>
+          <w:iCs/>
+          <w:color w:val="auto"/>
+          <w:u w:val="none"/>
+        </w:rPr>
+        <w:t xml:space="preserve"> </w:t>
+      </w:r>
+      <w:proofErr w:type="spellStart"/>
+      <w:r>
+        <w:rPr>
+          <w:rStyle w:val="Hyperlink"/>
+          <w:rFonts w:cstheme="majorHAnsi"/>
+          <w:i/>
+          <w:iCs/>
+          <w:color w:val="auto"/>
+          <w:u w:val="none"/>
+        </w:rPr>
+        <w:t>to</w:t>
+      </w:r>
+      <w:proofErr w:type="spellEnd"/>
+      <w:r>
+        <w:rPr>
+          <w:rStyle w:val="Hyperlink"/>
+          <w:rFonts w:cstheme="majorHAnsi"/>
+          <w:i/>
+          <w:iCs/>
+          <w:color w:val="auto"/>
+          <w:u w:val="none"/>
+        </w:rPr>
+        <w:t xml:space="preserve"> Restore </w:t>
+      </w:r>
+      <w:proofErr w:type="spellStart"/>
+      <w:r>
+        <w:rPr>
+          <w:rStyle w:val="Hyperlink"/>
+          <w:rFonts w:cstheme="majorHAnsi"/>
+          <w:i/>
+          <w:iCs/>
+          <w:color w:val="auto"/>
+          <w:u w:val="none"/>
+        </w:rPr>
+        <w:t>the</w:t>
+      </w:r>
+      <w:proofErr w:type="spellEnd"/>
+      <w:r>
+        <w:rPr>
+          <w:rStyle w:val="Hyperlink"/>
+          <w:rFonts w:cstheme="majorHAnsi"/>
+          <w:i/>
+          <w:iCs/>
+          <w:color w:val="auto"/>
+          <w:u w:val="none"/>
+        </w:rPr>
+        <w:t xml:space="preserve"> </w:t>
+      </w:r>
+      <w:proofErr w:type="spellStart"/>
+      <w:r>
+        <w:rPr>
+          <w:rStyle w:val="Hyperlink"/>
+          <w:rFonts w:cstheme="majorHAnsi"/>
+          <w:i/>
+          <w:iCs/>
+          <w:color w:val="auto"/>
+          <w:u w:val="none"/>
+        </w:rPr>
+        <w:t>Sanity</w:t>
+      </w:r>
+      <w:proofErr w:type="spellEnd"/>
+      <w:r>
+        <w:rPr>
+          <w:rStyle w:val="Hyperlink"/>
+          <w:rFonts w:cstheme="majorHAnsi"/>
+          <w:color w:val="auto"/>
+          <w:u w:val="none"/>
+        </w:rPr>
+        <w:t xml:space="preserve"> </w:t>
+      </w:r>
+    </w:p>
+    <w:p>
+      <w:pPr>
+        <w:pStyle w:val="Listenabsatz"/>
+        <w:numPr>
+          <w:ilvl w:val="0"/>
+          <w:numId w:val="14"/>
+        </w:numPr>
+        <w:rPr>
+          <w:rStyle w:val="Hyperlink"/>
+          <w:rFonts w:cstheme="majorHAnsi"/>
+          <w:color w:val="auto"/>
+          <w:u w:val="none"/>
+        </w:rPr>
+      </w:pPr>
+      <w:r>
+        <w:rPr>
           <w:rFonts w:cstheme="majorHAnsi"/>
         </w:rPr>
         <w:t>Herrmann,</w:t>
@@ -13683,9 +13876,30 @@
             <w:rStyle w:val="Hyperlink"/>
             <w:rFonts w:cstheme="majorHAnsi"/>
           </w:rPr>
-          <w:t>https://www.ssoar.info/ssoar/handle/document/67682</w:t>
+          <w:t>https://www.ssoar.info/ssoar/handle/docume</w:t>
+        </w:r>
+        <w:r>
+          <w:rPr>
+            <w:rStyle w:val="Hyperlink"/>
+            <w:rFonts w:cstheme="majorHAnsi"/>
+          </w:rPr>
+          <w:t>n</w:t>
+        </w:r>
+        <w:r>
+          <w:rPr>
+            <w:rStyle w:val="Hyperlink"/>
+            <w:rFonts w:cstheme="majorHAnsi"/>
+          </w:rPr>
+          <w:t>t/67682</w:t>
         </w:r>
       </w:hyperlink>
+      <w:r>
+        <w:rPr>
+          <w:rStyle w:val="Hyperlink"/>
+          <w:rFonts w:cstheme="majorHAnsi"/>
+        </w:rPr>
+        <w:t xml:space="preserve"> </w:t>
+      </w:r>
     </w:p>
     <w:p>
       <w:pPr>
@@ -13701,9 +13915,59 @@
       <w:r>
         <w:rPr>
           <w:rFonts w:cstheme="majorHAnsi"/>
+          <w:szCs w:val="24"/>
+        </w:rPr>
+        <w:t>ISO O 9241-210</w:t>
+      </w:r>
+      <w:r>
+        <w:rPr>
+          <w:rFonts w:cstheme="majorHAnsi"/>
+          <w:szCs w:val="24"/>
+        </w:rPr>
+        <w:t xml:space="preserve">. (2010). </w:t>
+      </w:r>
+      <w:r>
+        <w:rPr>
+          <w:rFonts w:cstheme="majorHAnsi"/>
+          <w:szCs w:val="24"/>
+        </w:rPr>
+        <w:t>//für UX noch richtig aufschreiben</w:t>
+      </w:r>
+    </w:p>
+    <w:p>
+      <w:pPr>
+        <w:pStyle w:val="Listenabsatz"/>
+        <w:numPr>
+          <w:ilvl w:val="0"/>
+          <w:numId w:val="14"/>
+        </w:numPr>
+        <w:rPr>
+          <w:rStyle w:val="Hyperlink"/>
+          <w:rFonts w:cstheme="majorHAnsi"/>
+          <w:color w:val="auto"/>
+          <w:u w:val="none"/>
+        </w:rPr>
+      </w:pPr>
+      <w:r>
+        <w:rPr>
+          <w:rFonts w:cstheme="majorHAnsi"/>
           <w:lang w:val="en-US"/>
         </w:rPr>
-        <w:t xml:space="preserve">Nielsen, J. (1994, 24.04). 10 Usability Heuristics for User Interface Design. </w:t>
+        <w:t>Nielsen, J. (1994, 24.04</w:t>
+      </w:r>
+      <w:r>
+        <w:rPr>
+          <w:rFonts w:cstheme="majorHAnsi"/>
+          <w:lang w:val="en-US"/>
+        </w:rPr>
+        <w:t>/2020, 11.05</w:t>
+      </w:r>
+      <w:r>
+        <w:rPr>
+          <w:rFonts w:cstheme="majorHAnsi"/>
+          <w:lang w:val="en-US"/>
+        </w:rPr>
+        <w:t xml:space="preserve">). 10 Usability Heuristics for User Interface Design. </w:t>
       </w:r>
       <w:proofErr w:type="spellStart"/>
       <w:r>
@@ -13727,7 +13991,21 @@
             <w:rStyle w:val="Hyperlink"/>
             <w:rFonts w:cstheme="majorHAnsi"/>
           </w:rPr>
-          <w:t>https://www.nngroup.com/articles/ten-usability-heuristics/</w:t>
+          <w:t>https://www.nngroup.com/articles/ten-usability-heurist</w:t>
+        </w:r>
+        <w:r>
+          <w:rPr>
+            <w:rStyle w:val="Hyperlink"/>
+            <w:rFonts w:cstheme="majorHAnsi"/>
+          </w:rPr>
+          <w:t>i</w:t>
+        </w:r>
+        <w:r>
+          <w:rPr>
+            <w:rStyle w:val="Hyperlink"/>
+            <w:rFonts w:cstheme="majorHAnsi"/>
+          </w:rPr>
+          <w:t>cs/</w:t>
         </w:r>
       </w:hyperlink>
     </w:p>
@@ -13739,6 +14017,428 @@
           <w:numId w:val="14"/>
         </w:numPr>
         <w:rPr>
+          <w:rStyle w:val="Hyperlink"/>
+          <w:rFonts w:cstheme="majorHAnsi"/>
+          <w:color w:val="auto"/>
+          <w:u w:val="none"/>
+        </w:rPr>
+      </w:pPr>
+      <w:r>
+        <w:rPr>
+          <w:rStyle w:val="Hyperlink"/>
+          <w:rFonts w:cstheme="majorHAnsi"/>
+          <w:color w:val="auto"/>
+          <w:u w:val="none"/>
+        </w:rPr>
+        <w:t xml:space="preserve">Nielsen, J. (2012, 03.01). </w:t>
+      </w:r>
+      <w:r>
+        <w:rPr>
+          <w:rStyle w:val="Hyperlink"/>
+          <w:rFonts w:cstheme="majorHAnsi"/>
+          <w:color w:val="auto"/>
+          <w:u w:val="none"/>
+        </w:rPr>
+        <w:t xml:space="preserve">Usability 101: </w:t>
+      </w:r>
+      <w:proofErr w:type="spellStart"/>
+      <w:r>
+        <w:rPr>
+          <w:rStyle w:val="Hyperlink"/>
+          <w:rFonts w:cstheme="majorHAnsi"/>
+          <w:color w:val="auto"/>
+          <w:u w:val="none"/>
+        </w:rPr>
+        <w:t>Introduction</w:t>
+      </w:r>
+      <w:proofErr w:type="spellEnd"/>
+      <w:r>
+        <w:rPr>
+          <w:rStyle w:val="Hyperlink"/>
+          <w:rFonts w:cstheme="majorHAnsi"/>
+          <w:color w:val="auto"/>
+          <w:u w:val="none"/>
+        </w:rPr>
+        <w:t xml:space="preserve"> </w:t>
+      </w:r>
+      <w:proofErr w:type="spellStart"/>
+      <w:r>
+        <w:rPr>
+          <w:rStyle w:val="Hyperlink"/>
+          <w:rFonts w:cstheme="majorHAnsi"/>
+          <w:color w:val="auto"/>
+          <w:u w:val="none"/>
+        </w:rPr>
+        <w:t>to</w:t>
+      </w:r>
+      <w:proofErr w:type="spellEnd"/>
+      <w:r>
+        <w:rPr>
+          <w:rStyle w:val="Hyperlink"/>
+          <w:rFonts w:cstheme="majorHAnsi"/>
+          <w:color w:val="auto"/>
+          <w:u w:val="none"/>
+        </w:rPr>
+        <w:t xml:space="preserve"> Usability</w:t>
+      </w:r>
+      <w:r>
+        <w:rPr>
+          <w:rStyle w:val="Hyperlink"/>
+          <w:rFonts w:cstheme="majorHAnsi"/>
+          <w:i/>
+          <w:iCs/>
+          <w:color w:val="auto"/>
+          <w:u w:val="none"/>
+        </w:rPr>
+        <w:t xml:space="preserve">. </w:t>
+      </w:r>
+      <w:proofErr w:type="spellStart"/>
+      <w:r>
+        <w:rPr>
+          <w:rStyle w:val="Hyperlink"/>
+          <w:rFonts w:cstheme="majorHAnsi"/>
+          <w:i/>
+          <w:iCs/>
+          <w:color w:val="auto"/>
+          <w:u w:val="none"/>
+        </w:rPr>
+        <w:t>nngroup</w:t>
+      </w:r>
+      <w:proofErr w:type="spellEnd"/>
+      <w:r>
+        <w:rPr>
+          <w:rStyle w:val="Hyperlink"/>
+          <w:rFonts w:cstheme="majorHAnsi"/>
+          <w:i/>
+          <w:iCs/>
+          <w:color w:val="auto"/>
+          <w:u w:val="none"/>
+        </w:rPr>
+        <w:t xml:space="preserve">. </w:t>
+      </w:r>
+      <w:hyperlink r:id="rId23" w:history="1">
+        <w:r>
+          <w:rPr>
+            <w:rStyle w:val="Hyperlink"/>
+            <w:rFonts w:cstheme="majorHAnsi"/>
+            <w:i/>
+            <w:iCs/>
+          </w:rPr>
+          <w:t>https://www.nngroup.com/articles/usability-101-introduction-to-usability/</w:t>
+        </w:r>
+      </w:hyperlink>
+      <w:r>
+        <w:rPr>
+          <w:rStyle w:val="Hyperlink"/>
+          <w:rFonts w:cstheme="majorHAnsi"/>
+          <w:i/>
+          <w:iCs/>
+          <w:color w:val="auto"/>
+          <w:u w:val="none"/>
+        </w:rPr>
+        <w:t xml:space="preserve"> </w:t>
+      </w:r>
+    </w:p>
+    <w:p>
+      <w:pPr>
+        <w:pStyle w:val="Listenabsatz"/>
+        <w:numPr>
+          <w:ilvl w:val="0"/>
+          <w:numId w:val="14"/>
+        </w:numPr>
+        <w:rPr>
+          <w:rStyle w:val="Hyperlink"/>
+          <w:rFonts w:cstheme="majorHAnsi"/>
+          <w:color w:val="auto"/>
+          <w:u w:val="none"/>
+        </w:rPr>
+      </w:pPr>
+      <w:r>
+        <w:rPr>
+          <w:rStyle w:val="Hyperlink"/>
+          <w:rFonts w:cstheme="majorHAnsi"/>
+          <w:color w:val="auto"/>
+          <w:u w:val="none"/>
+        </w:rPr>
+        <w:t xml:space="preserve">Nielsen, J., Molich, R. (1990). </w:t>
+      </w:r>
+      <w:r>
+        <w:rPr>
+          <w:rStyle w:val="Hyperlink"/>
+          <w:rFonts w:cstheme="majorHAnsi"/>
+          <w:i/>
+          <w:iCs/>
+          <w:color w:val="auto"/>
+          <w:u w:val="none"/>
+        </w:rPr>
+        <w:t>Heuristic Evaluation of User Interfaces</w:t>
+      </w:r>
+    </w:p>
+    <w:p>
+      <w:pPr>
+        <w:pStyle w:val="Listenabsatz"/>
+        <w:numPr>
+          <w:ilvl w:val="0"/>
+          <w:numId w:val="14"/>
+        </w:numPr>
+        <w:rPr>
+          <w:rStyle w:val="Hyperlink"/>
+          <w:rFonts w:cstheme="majorHAnsi"/>
+          <w:color w:val="auto"/>
+          <w:u w:val="none"/>
+        </w:rPr>
+      </w:pPr>
+      <w:r>
+        <w:rPr>
+          <w:rStyle w:val="Hyperlink"/>
+          <w:rFonts w:cstheme="majorHAnsi"/>
+          <w:i/>
+          <w:iCs/>
+          <w:color w:val="auto"/>
+          <w:u w:val="none"/>
+        </w:rPr>
+        <w:t xml:space="preserve">Nielsen, J. (1993). </w:t>
+      </w:r>
+      <w:r>
+        <w:rPr>
+          <w:rStyle w:val="Hyperlink"/>
+          <w:rFonts w:cstheme="majorHAnsi"/>
+          <w:i/>
+          <w:iCs/>
+          <w:color w:val="auto"/>
+          <w:u w:val="none"/>
+        </w:rPr>
+        <w:t>Usability Engineering</w:t>
+      </w:r>
+    </w:p>
+    <w:p>
+      <w:pPr>
+        <w:pStyle w:val="Listenabsatz"/>
+        <w:numPr>
+          <w:ilvl w:val="0"/>
+          <w:numId w:val="14"/>
+        </w:numPr>
+        <w:rPr>
+          <w:rStyle w:val="Hyperlink"/>
+          <w:rFonts w:cstheme="majorHAnsi"/>
+          <w:color w:val="auto"/>
+          <w:u w:val="none"/>
+        </w:rPr>
+      </w:pPr>
+      <w:r>
+        <w:rPr>
+          <w:rStyle w:val="Hyperlink"/>
+          <w:rFonts w:cstheme="majorHAnsi"/>
+          <w:color w:val="auto"/>
+          <w:u w:val="none"/>
+        </w:rPr>
+        <w:t xml:space="preserve">Novick, D., Hollingsed, T. (2007). </w:t>
+      </w:r>
+      <w:r>
+        <w:rPr>
+          <w:rStyle w:val="Hyperlink"/>
+          <w:rFonts w:cstheme="majorHAnsi"/>
+          <w:i/>
+          <w:iCs/>
+          <w:color w:val="auto"/>
+          <w:u w:val="none"/>
+        </w:rPr>
+        <w:t xml:space="preserve">Usability </w:t>
+      </w:r>
+      <w:proofErr w:type="spellStart"/>
+      <w:r>
+        <w:rPr>
+          <w:rStyle w:val="Hyperlink"/>
+          <w:rFonts w:cstheme="majorHAnsi"/>
+          <w:i/>
+          <w:iCs/>
+          <w:color w:val="auto"/>
+          <w:u w:val="none"/>
+        </w:rPr>
+        <w:t>inspection</w:t>
+      </w:r>
+      <w:proofErr w:type="spellEnd"/>
+      <w:r>
+        <w:rPr>
+          <w:rStyle w:val="Hyperlink"/>
+          <w:rFonts w:cstheme="majorHAnsi"/>
+          <w:i/>
+          <w:iCs/>
+          <w:color w:val="auto"/>
+          <w:u w:val="none"/>
+        </w:rPr>
+        <w:t xml:space="preserve"> </w:t>
+      </w:r>
+      <w:proofErr w:type="spellStart"/>
+      <w:r>
+        <w:rPr>
+          <w:rStyle w:val="Hyperlink"/>
+          <w:rFonts w:cstheme="majorHAnsi"/>
+          <w:i/>
+          <w:iCs/>
+          <w:color w:val="auto"/>
+          <w:u w:val="none"/>
+        </w:rPr>
+        <w:t>methods</w:t>
+      </w:r>
+      <w:proofErr w:type="spellEnd"/>
+      <w:r>
+        <w:rPr>
+          <w:rStyle w:val="Hyperlink"/>
+          <w:rFonts w:cstheme="majorHAnsi"/>
+          <w:i/>
+          <w:iCs/>
+          <w:color w:val="auto"/>
+          <w:u w:val="none"/>
+        </w:rPr>
+        <w:t xml:space="preserve"> after 15 </w:t>
+      </w:r>
+      <w:proofErr w:type="spellStart"/>
+      <w:r>
+        <w:rPr>
+          <w:rStyle w:val="Hyperlink"/>
+          <w:rFonts w:cstheme="majorHAnsi"/>
+          <w:i/>
+          <w:iCs/>
+          <w:color w:val="auto"/>
+          <w:u w:val="none"/>
+        </w:rPr>
+        <w:t>years</w:t>
+      </w:r>
+      <w:proofErr w:type="spellEnd"/>
+      <w:r>
+        <w:rPr>
+          <w:rStyle w:val="Hyperlink"/>
+          <w:rFonts w:cstheme="majorHAnsi"/>
+          <w:i/>
+          <w:iCs/>
+          <w:color w:val="auto"/>
+          <w:u w:val="none"/>
+        </w:rPr>
+        <w:t xml:space="preserve"> of </w:t>
+      </w:r>
+      <w:proofErr w:type="spellStart"/>
+      <w:r>
+        <w:rPr>
+          <w:rStyle w:val="Hyperlink"/>
+          <w:rFonts w:cstheme="majorHAnsi"/>
+          <w:i/>
+          <w:iCs/>
+          <w:color w:val="auto"/>
+          <w:u w:val="none"/>
+        </w:rPr>
+        <w:t>research</w:t>
+      </w:r>
+      <w:proofErr w:type="spellEnd"/>
+      <w:r>
+        <w:rPr>
+          <w:rStyle w:val="Hyperlink"/>
+          <w:rFonts w:cstheme="majorHAnsi"/>
+          <w:i/>
+          <w:iCs/>
+          <w:color w:val="auto"/>
+          <w:u w:val="none"/>
+        </w:rPr>
+        <w:t xml:space="preserve"> and </w:t>
+      </w:r>
+      <w:proofErr w:type="spellStart"/>
+      <w:r>
+        <w:rPr>
+          <w:rStyle w:val="Hyperlink"/>
+          <w:rFonts w:cstheme="majorHAnsi"/>
+          <w:i/>
+          <w:iCs/>
+          <w:color w:val="auto"/>
+          <w:u w:val="none"/>
+        </w:rPr>
+        <w:t>practice</w:t>
+      </w:r>
+      <w:proofErr w:type="spellEnd"/>
+    </w:p>
+    <w:p>
+      <w:pPr>
+        <w:pStyle w:val="Listenabsatz"/>
+        <w:numPr>
+          <w:ilvl w:val="0"/>
+          <w:numId w:val="14"/>
+        </w:numPr>
+        <w:rPr>
+          <w:rStyle w:val="Hyperlink"/>
+          <w:rFonts w:cstheme="majorHAnsi"/>
+          <w:color w:val="auto"/>
+          <w:u w:val="none"/>
+        </w:rPr>
+      </w:pPr>
+      <w:r>
+        <w:rPr>
+          <w:rStyle w:val="Hyperlink"/>
+          <w:rFonts w:cstheme="majorHAnsi"/>
+          <w:color w:val="auto"/>
+          <w:u w:val="none"/>
+        </w:rPr>
+        <w:lastRenderedPageBreak/>
+        <w:t xml:space="preserve">Jean-Paul, T., Siepermann, M. (2018, 14.02). </w:t>
+      </w:r>
+      <w:r>
+        <w:rPr>
+          <w:rStyle w:val="Hyperlink"/>
+          <w:rFonts w:cstheme="majorHAnsi"/>
+          <w:i/>
+          <w:iCs/>
+          <w:color w:val="auto"/>
+          <w:u w:val="none"/>
+        </w:rPr>
+        <w:t>Heuristik</w:t>
+      </w:r>
+      <w:r>
+        <w:rPr>
+          <w:rStyle w:val="Hyperlink"/>
+          <w:rFonts w:cstheme="majorHAnsi"/>
+          <w:color w:val="auto"/>
+          <w:u w:val="none"/>
+        </w:rPr>
+        <w:t xml:space="preserve">. </w:t>
+      </w:r>
+      <w:proofErr w:type="spellStart"/>
+      <w:proofErr w:type="gramStart"/>
+      <w:r>
+        <w:rPr>
+          <w:rStyle w:val="Hyperlink"/>
+          <w:rFonts w:cstheme="majorHAnsi"/>
+          <w:color w:val="auto"/>
+          <w:u w:val="none"/>
+        </w:rPr>
+        <w:t>wirtschaftslexikon.gabler</w:t>
+      </w:r>
+      <w:proofErr w:type="spellEnd"/>
+      <w:proofErr w:type="gramEnd"/>
+      <w:r>
+        <w:rPr>
+          <w:rStyle w:val="Hyperlink"/>
+          <w:rFonts w:cstheme="majorHAnsi"/>
+          <w:color w:val="auto"/>
+          <w:u w:val="none"/>
+        </w:rPr>
+        <w:t xml:space="preserve">. </w:t>
+      </w:r>
+      <w:r>
+        <w:rPr>
+          <w:rStyle w:val="Hyperlink"/>
+          <w:rFonts w:cstheme="majorHAnsi"/>
+          <w:color w:val="auto"/>
+          <w:u w:val="none"/>
+        </w:rPr>
+        <w:t>https://wirtschaftslexikon.gabler.de/definition/heuristik-34474/version-257976</w:t>
+      </w:r>
+    </w:p>
+    <w:p>
+      <w:pPr>
+        <w:pStyle w:val="Listenabsatz"/>
+        <w:numPr>
+          <w:ilvl w:val="0"/>
+          <w:numId w:val="14"/>
+        </w:numPr>
+        <w:rPr>
           <w:rFonts w:cstheme="majorHAnsi"/>
           <w:lang w:val="en-US"/>
         </w:rPr>
@@ -13760,6 +14460,223 @@
     </w:p>
     <w:p>
       <w:pPr>
+        <w:pStyle w:val="Listenabsatz"/>
+        <w:numPr>
+          <w:ilvl w:val="0"/>
+          <w:numId w:val="14"/>
+        </w:numPr>
+        <w:rPr>
+          <w:rFonts w:cstheme="majorHAnsi"/>
+          <w:lang w:val="en-US"/>
+        </w:rPr>
+      </w:pPr>
+      <w:r>
+        <w:rPr>
+          <w:lang w:val="en-US"/>
+        </w:rPr>
+        <w:t xml:space="preserve">Williams, A., (2003). </w:t>
+      </w:r>
+      <w:r>
+        <w:rPr>
+          <w:i/>
+          <w:iCs/>
+          <w:lang w:val="en-US"/>
+        </w:rPr>
+        <w:t xml:space="preserve">How to…Write and </w:t>
+      </w:r>
+      <w:proofErr w:type="spellStart"/>
+      <w:r>
+        <w:rPr>
+          <w:i/>
+          <w:iCs/>
+          <w:lang w:val="en-US"/>
+        </w:rPr>
+        <w:t>analyse</w:t>
+      </w:r>
+      <w:proofErr w:type="spellEnd"/>
+      <w:r>
+        <w:rPr>
+          <w:i/>
+          <w:iCs/>
+          <w:lang w:val="en-US"/>
+        </w:rPr>
+        <w:t xml:space="preserve"> a questionnaire. </w:t>
+      </w:r>
+    </w:p>
+    <w:p>
+      <w:pPr>
+        <w:pStyle w:val="Listenabsatz"/>
+        <w:numPr>
+          <w:ilvl w:val="0"/>
+          <w:numId w:val="14"/>
+        </w:numPr>
+        <w:rPr>
+          <w:rFonts w:cstheme="majorHAnsi"/>
+          <w:i/>
+          <w:iCs/>
+          <w:lang w:val="en-US"/>
+        </w:rPr>
+      </w:pPr>
+      <w:r>
+        <w:rPr>
+          <w:i/>
+          <w:iCs/>
+          <w:lang w:val="en-US"/>
+        </w:rPr>
+        <w:t xml:space="preserve">Cathleen Wharton et al. (1990/1992). </w:t>
+      </w:r>
+      <w:r>
+        <w:rPr>
+          <w:i/>
+          <w:iCs/>
+          <w:lang w:val="en-US"/>
+        </w:rPr>
+        <w:t>The Cognitive Walkthrough Method: A Practitioner’s Guide</w:t>
+      </w:r>
+    </w:p>
+    <w:p>
+      <w:pPr>
+        <w:pStyle w:val="Listenabsatz"/>
+        <w:numPr>
+          <w:ilvl w:val="0"/>
+          <w:numId w:val="14"/>
+        </w:numPr>
+        <w:rPr>
+          <w:rFonts w:cstheme="majorHAnsi"/>
+          <w:i/>
+          <w:iCs/>
+          <w:lang w:val="en-US"/>
+        </w:rPr>
+      </w:pPr>
+      <w:r>
+        <w:rPr>
+          <w:i/>
+          <w:iCs/>
+          <w:lang w:val="en-US"/>
+        </w:rPr>
+        <w:t xml:space="preserve">// </w:t>
+      </w:r>
+      <w:proofErr w:type="spellStart"/>
+      <w:r>
+        <w:rPr>
+          <w:i/>
+          <w:iCs/>
+          <w:lang w:val="en-US"/>
+        </w:rPr>
+        <w:t>Qullen</w:t>
+      </w:r>
+      <w:proofErr w:type="spellEnd"/>
+      <w:r>
+        <w:rPr>
+          <w:i/>
+          <w:iCs/>
+          <w:lang w:val="en-US"/>
+        </w:rPr>
+        <w:t xml:space="preserve"> </w:t>
+      </w:r>
+      <w:proofErr w:type="spellStart"/>
+      <w:r>
+        <w:rPr>
+          <w:i/>
+          <w:iCs/>
+          <w:lang w:val="en-US"/>
+        </w:rPr>
+        <w:t>für</w:t>
+      </w:r>
+      <w:proofErr w:type="spellEnd"/>
+      <w:r>
+        <w:rPr>
+          <w:i/>
+          <w:iCs/>
+          <w:lang w:val="en-US"/>
+        </w:rPr>
+        <w:t xml:space="preserve"> </w:t>
+      </w:r>
+      <w:proofErr w:type="spellStart"/>
+      <w:r>
+        <w:rPr>
+          <w:i/>
+          <w:iCs/>
+          <w:lang w:val="en-US"/>
+        </w:rPr>
+        <w:t>Technikkapitel</w:t>
+      </w:r>
+      <w:proofErr w:type="spellEnd"/>
+      <w:r>
+        <w:rPr>
+          <w:i/>
+          <w:iCs/>
+          <w:lang w:val="en-US"/>
+        </w:rPr>
+        <w:t xml:space="preserve"> </w:t>
+      </w:r>
+      <w:proofErr w:type="spellStart"/>
+      <w:r>
+        <w:rPr>
+          <w:i/>
+          <w:iCs/>
+          <w:lang w:val="en-US"/>
+        </w:rPr>
+        <w:t>müssen</w:t>
+      </w:r>
+      <w:proofErr w:type="spellEnd"/>
+      <w:r>
+        <w:rPr>
+          <w:i/>
+          <w:iCs/>
+          <w:lang w:val="en-US"/>
+        </w:rPr>
+        <w:t xml:space="preserve"> </w:t>
+      </w:r>
+      <w:proofErr w:type="spellStart"/>
+      <w:r>
+        <w:rPr>
+          <w:i/>
+          <w:iCs/>
+          <w:lang w:val="en-US"/>
+        </w:rPr>
+        <w:t>noch</w:t>
+      </w:r>
+      <w:proofErr w:type="spellEnd"/>
+      <w:r>
+        <w:rPr>
+          <w:i/>
+          <w:iCs/>
+          <w:lang w:val="en-US"/>
+        </w:rPr>
+        <w:t xml:space="preserve"> </w:t>
+      </w:r>
+      <w:proofErr w:type="spellStart"/>
+      <w:r>
+        <w:rPr>
+          <w:i/>
+          <w:iCs/>
+          <w:lang w:val="en-US"/>
+        </w:rPr>
+        <w:t>angegeben</w:t>
+      </w:r>
+      <w:proofErr w:type="spellEnd"/>
+      <w:r>
+        <w:rPr>
+          <w:i/>
+          <w:iCs/>
+          <w:lang w:val="en-US"/>
+        </w:rPr>
+        <w:t xml:space="preserve"> </w:t>
+      </w:r>
+      <w:proofErr w:type="spellStart"/>
+      <w:r>
+        <w:rPr>
+          <w:i/>
+          <w:iCs/>
+          <w:lang w:val="en-US"/>
+        </w:rPr>
+        <w:t>werden</w:t>
+      </w:r>
+      <w:proofErr w:type="spellEnd"/>
+    </w:p>
+    <w:p>
+      <w:pPr>
         <w:pStyle w:val="berschrift1"/>
         <w:rPr>
           <w:b/>
@@ -13779,7 +14696,7 @@
           <w:b/>
           <w:bCs/>
         </w:rPr>
-        <w:t>3</w:t>
+        <w:t>2</w:t>
       </w:r>
       <w:r>
         <w:rPr>
@@ -13847,7 +14764,7 @@
       </w:pPr>
     </w:p>
     <w:sectPr>
-      <w:footerReference w:type="default" r:id="rId23"/>
+      <w:footerReference w:type="default" r:id="rId24"/>
       <w:pgSz w:w="11906" w:h="16838"/>
       <w:pgMar w:top="851" w:right="1418" w:bottom="851" w:left="1701" w:header="709" w:footer="709" w:gutter="0"/>
       <w:pgNumType w:start="1"/>

</xml_diff>

<commit_message>
Abarbeitung der Änderungen im Kapitel 3 & 4, sodass Kapitel 5 angefangen werden kann
</commit_message>
<xml_diff>
--- a/Arbeit schriftlich/Bachelorarbeit.docx
+++ b/Arbeit schriftlich/Bachelorarbeit.docx
@@ -5466,23 +5466,7 @@
           <w:rFonts w:cstheme="majorHAnsi"/>
           <w:szCs w:val="24"/>
         </w:rPr>
-        <w:t xml:space="preserve">ebenfalls Kosten für die Entwicklung geringhalten kann (vgl. Nielsen &amp; </w:t>
-      </w:r>
-      <w:proofErr w:type="spellStart"/>
-      <w:r>
-        <w:rPr>
-          <w:rFonts w:cstheme="majorHAnsi"/>
-          <w:szCs w:val="24"/>
-        </w:rPr>
-        <w:t>Molich</w:t>
-      </w:r>
-      <w:proofErr w:type="spellEnd"/>
-      <w:r>
-        <w:rPr>
-          <w:rFonts w:cstheme="majorHAnsi"/>
-          <w:szCs w:val="24"/>
-        </w:rPr>
-        <w:t>, 1990).</w:t>
+        <w:t>ebenfalls Kosten für die Entwicklung geringhalten kann (vgl. Nielsen &amp; Molich, 1990).</w:t>
       </w:r>
     </w:p>
     <w:p>
@@ -6060,15 +6044,7 @@
         <w:t xml:space="preserve">Dieses Kapitel dient dem Zweck die verwendete Technik für die Entwicklung der Anwendung zu präsentieren. Hierbei </w:t>
       </w:r>
       <w:r>
-        <w:t xml:space="preserve">findet </w:t>
-      </w:r>
-      <w:proofErr w:type="gramStart"/>
-      <w:r>
-        <w:t>eine kurz Erläuterung</w:t>
-      </w:r>
-      <w:proofErr w:type="gramEnd"/>
-      <w:r>
-        <w:t xml:space="preserve"> zu den relevanten Aspekten</w:t>
+        <w:t>findet eine kurz Erläuterung zu den relevanten Aspekten</w:t>
       </w:r>
       <w:r>
         <w:t xml:space="preserve"> statt, welche schließlich bei der Umsetzung genutzt werden. </w:t>
@@ -6646,15 +6622,7 @@
           <w:rFonts w:cstheme="majorHAnsi"/>
           <w:szCs w:val="24"/>
         </w:rPr>
-        <w:t xml:space="preserve"> klein gehalten wird, gibt es </w:t>
-      </w:r>
-      <w:proofErr w:type="gramStart"/>
-      <w:r>
-        <w:rPr>
-          <w:rFonts w:cstheme="majorHAnsi"/>
-          <w:szCs w:val="24"/>
-        </w:rPr>
-        <w:t>ein einziges Modul</w:t>
+        <w:t xml:space="preserve"> klein gehalten wird, gibt es ein einziges Modul</w:t>
       </w:r>
       <w:r>
         <w:rPr>
@@ -6663,7 +6631,6 @@
         </w:rPr>
         <w:t>e</w:t>
       </w:r>
-      <w:proofErr w:type="gramEnd"/>
       <w:r>
         <w:rPr>
           <w:rFonts w:cstheme="majorHAnsi"/>
@@ -8084,15 +8051,6 @@
     </w:p>
     <w:p>
       <w:pPr>
-        <w:jc w:val="both"/>
-        <w:rPr>
-          <w:rFonts w:cstheme="majorHAnsi"/>
-          <w:szCs w:val="24"/>
-        </w:rPr>
-      </w:pPr>
-    </w:p>
-    <w:p>
-      <w:pPr>
         <w:pStyle w:val="berschrift1"/>
         <w:contextualSpacing/>
         <w:rPr>
@@ -8101,6 +8059,26 @@
         </w:rPr>
       </w:pPr>
       <w:bookmarkStart w:id="23" w:name="_Toc59030558"/>
+    </w:p>
+    <w:p>
+      <w:pPr>
+        <w:pStyle w:val="berschrift1"/>
+        <w:contextualSpacing/>
+        <w:rPr>
+          <w:b/>
+          <w:bCs/>
+        </w:rPr>
+      </w:pPr>
+    </w:p>
+    <w:p>
+      <w:pPr>
+        <w:pStyle w:val="berschrift1"/>
+        <w:contextualSpacing/>
+        <w:rPr>
+          <w:b/>
+          <w:bCs/>
+        </w:rPr>
+      </w:pPr>
       <w:r>
         <w:rPr>
           <w:b/>
@@ -8134,35 +8112,7 @@
           <w:b/>
           <w:bCs/>
         </w:rPr>
-        <w:t xml:space="preserve"> (</w:t>
-      </w:r>
-      <w:r>
-        <w:rPr>
-          <w:b/>
-          <w:bCs/>
-        </w:rPr>
-        <w:t>5</w:t>
-      </w:r>
-      <w:r>
-        <w:rPr>
-          <w:b/>
-          <w:bCs/>
-        </w:rPr>
-        <w:t>-</w:t>
-      </w:r>
-      <w:r>
-        <w:rPr>
-          <w:b/>
-          <w:bCs/>
-        </w:rPr>
-        <w:t>9</w:t>
-      </w:r>
-      <w:r>
-        <w:rPr>
-          <w:b/>
-          <w:bCs/>
-        </w:rPr>
-        <w:t>)</w:t>
+        <w:t xml:space="preserve"> </w:t>
       </w:r>
       <w:bookmarkEnd w:id="23"/>
     </w:p>
@@ -8217,15 +8167,7 @@
           <w:rFonts w:cstheme="majorHAnsi"/>
           <w:szCs w:val="24"/>
         </w:rPr>
-        <w:t xml:space="preserve">die Methodik der Personas verwendet wird, sowie der </w:t>
-      </w:r>
-      <w:r>
-        <w:rPr>
-          <w:rFonts w:cstheme="majorHAnsi"/>
-          <w:szCs w:val="24"/>
-        </w:rPr>
-        <w:lastRenderedPageBreak/>
-        <w:t xml:space="preserve">Ablauf der Anwendung durch ein </w:t>
+        <w:t xml:space="preserve">die Methodik der Personas verwendet wird, sowie der Ablauf der Anwendung durch ein </w:t>
       </w:r>
       <w:r>
         <w:rPr>
@@ -8271,15 +8213,14 @@
           <w:b/>
           <w:bCs/>
         </w:rPr>
-        <w:t>.1 Personas (3)</w:t>
+        <w:t xml:space="preserve">.1 Personas </w:t>
       </w:r>
       <w:bookmarkEnd w:id="24"/>
     </w:p>
-    <w:p/>
-    <w:p>
-      <w:r>
-        <w:t>//Erklären warum für Personas entschieden und nicht andere Methode, quasi damit einleitender Text</w:t>
-      </w:r>
+    <w:p>
+      <w:pPr>
+        <w:jc w:val="both"/>
+      </w:pPr>
     </w:p>
     <w:p>
       <w:pPr>
@@ -10472,125 +10413,6 @@
         <w:jc w:val="both"/>
         <w:rPr>
           <w:rFonts w:cstheme="majorHAnsi"/>
-          <w:szCs w:val="24"/>
-        </w:rPr>
-      </w:pPr>
-    </w:p>
-    <w:p>
-      <w:pPr>
-        <w:jc w:val="both"/>
-        <w:rPr>
-          <w:rFonts w:cstheme="majorHAnsi"/>
-          <w:b/>
-          <w:bCs/>
-          <w:szCs w:val="24"/>
-        </w:rPr>
-      </w:pPr>
-    </w:p>
-    <w:p>
-      <w:pPr>
-        <w:jc w:val="both"/>
-        <w:rPr>
-          <w:rFonts w:cstheme="majorHAnsi"/>
-          <w:b/>
-          <w:bCs/>
-          <w:szCs w:val="24"/>
-        </w:rPr>
-      </w:pPr>
-    </w:p>
-    <w:p>
-      <w:pPr>
-        <w:jc w:val="both"/>
-        <w:rPr>
-          <w:rFonts w:cstheme="majorHAnsi"/>
-          <w:b/>
-          <w:bCs/>
-          <w:szCs w:val="24"/>
-        </w:rPr>
-      </w:pPr>
-    </w:p>
-    <w:p>
-      <w:pPr>
-        <w:jc w:val="both"/>
-        <w:rPr>
-          <w:rFonts w:cstheme="majorHAnsi"/>
-          <w:b/>
-          <w:bCs/>
-          <w:szCs w:val="24"/>
-        </w:rPr>
-      </w:pPr>
-    </w:p>
-    <w:p>
-      <w:pPr>
-        <w:jc w:val="both"/>
-        <w:rPr>
-          <w:rFonts w:cstheme="majorHAnsi"/>
-          <w:b/>
-          <w:bCs/>
-          <w:szCs w:val="24"/>
-        </w:rPr>
-      </w:pPr>
-    </w:p>
-    <w:p>
-      <w:pPr>
-        <w:jc w:val="both"/>
-        <w:rPr>
-          <w:rFonts w:cstheme="majorHAnsi"/>
-          <w:b/>
-          <w:bCs/>
-          <w:szCs w:val="24"/>
-        </w:rPr>
-      </w:pPr>
-    </w:p>
-    <w:p>
-      <w:pPr>
-        <w:jc w:val="both"/>
-        <w:rPr>
-          <w:rFonts w:cstheme="majorHAnsi"/>
-          <w:b/>
-          <w:bCs/>
-          <w:szCs w:val="24"/>
-        </w:rPr>
-      </w:pPr>
-    </w:p>
-    <w:p>
-      <w:pPr>
-        <w:jc w:val="both"/>
-        <w:rPr>
-          <w:rFonts w:cstheme="majorHAnsi"/>
-          <w:b/>
-          <w:bCs/>
-          <w:szCs w:val="24"/>
-        </w:rPr>
-      </w:pPr>
-    </w:p>
-    <w:p>
-      <w:pPr>
-        <w:jc w:val="both"/>
-        <w:rPr>
-          <w:rFonts w:cstheme="majorHAnsi"/>
-          <w:b/>
-          <w:bCs/>
-          <w:szCs w:val="24"/>
-        </w:rPr>
-      </w:pPr>
-    </w:p>
-    <w:p>
-      <w:pPr>
-        <w:jc w:val="both"/>
-        <w:rPr>
-          <w:rFonts w:cstheme="majorHAnsi"/>
-          <w:b/>
-          <w:bCs/>
-          <w:szCs w:val="24"/>
-        </w:rPr>
-      </w:pPr>
-    </w:p>
-    <w:p>
-      <w:pPr>
-        <w:jc w:val="both"/>
-        <w:rPr>
-          <w:rFonts w:cstheme="majorHAnsi"/>
           <w:b/>
           <w:bCs/>
           <w:szCs w:val="24"/>
@@ -10659,6 +10481,7 @@
           <w:szCs w:val="44"/>
           <w:lang w:val="en-US" w:eastAsia="zh-TW"/>
         </w:rPr>
+        <w:lastRenderedPageBreak/>
         <mc:AlternateContent>
           <mc:Choice Requires="wps">
             <w:drawing>
@@ -11576,8 +11399,78 @@
         <w:t>„Für mich ist es wichtig, dass ich mein Studium gut abschließe, um später einen sicheren Job zu bekommen.“</w:t>
       </w:r>
     </w:p>
-    <w:p/>
-    <w:p/>
+    <w:p>
+      <w:pPr>
+        <w:jc w:val="both"/>
+        <w:rPr>
+          <w:rFonts w:cstheme="majorHAnsi"/>
+          <w:szCs w:val="24"/>
+        </w:rPr>
+      </w:pPr>
+    </w:p>
+    <w:p>
+      <w:pPr>
+        <w:jc w:val="both"/>
+        <w:rPr>
+          <w:rFonts w:cstheme="majorHAnsi"/>
+          <w:szCs w:val="24"/>
+        </w:rPr>
+      </w:pPr>
+    </w:p>
+    <w:p>
+      <w:pPr>
+        <w:jc w:val="both"/>
+        <w:rPr>
+          <w:rFonts w:cstheme="majorHAnsi"/>
+          <w:szCs w:val="24"/>
+        </w:rPr>
+      </w:pPr>
+    </w:p>
+    <w:p>
+      <w:pPr>
+        <w:jc w:val="both"/>
+        <w:rPr>
+          <w:rFonts w:cstheme="majorHAnsi"/>
+          <w:szCs w:val="24"/>
+        </w:rPr>
+      </w:pPr>
+    </w:p>
+    <w:p>
+      <w:pPr>
+        <w:jc w:val="both"/>
+        <w:rPr>
+          <w:rFonts w:cstheme="majorHAnsi"/>
+          <w:szCs w:val="24"/>
+        </w:rPr>
+      </w:pPr>
+    </w:p>
+    <w:p>
+      <w:pPr>
+        <w:jc w:val="both"/>
+        <w:rPr>
+          <w:rFonts w:cstheme="majorHAnsi"/>
+          <w:szCs w:val="24"/>
+        </w:rPr>
+      </w:pPr>
+    </w:p>
+    <w:p>
+      <w:pPr>
+        <w:jc w:val="both"/>
+        <w:rPr>
+          <w:rFonts w:cstheme="majorHAnsi"/>
+          <w:szCs w:val="24"/>
+        </w:rPr>
+      </w:pPr>
+    </w:p>
+    <w:p>
+      <w:pPr>
+        <w:jc w:val="both"/>
+        <w:rPr>
+          <w:rFonts w:cstheme="majorHAnsi"/>
+          <w:szCs w:val="24"/>
+        </w:rPr>
+      </w:pPr>
+    </w:p>
     <w:p>
       <w:pPr>
         <w:jc w:val="both"/>
@@ -11630,12 +11523,16 @@
           <w:b/>
           <w:bCs/>
         </w:rPr>
-        <w:t xml:space="preserve"> (1-2)</w:t>
+        <w:t xml:space="preserve"> </w:t>
       </w:r>
       <w:bookmarkEnd w:id="25"/>
     </w:p>
     <w:p/>
     <w:p>
+      <w:pPr>
+        <w:contextualSpacing/>
+        <w:jc w:val="both"/>
+      </w:pPr>
       <w:r>
         <w:t xml:space="preserve">Mit Hilfe der konzipierten Personas sowie dem allgemeinen Ablauf der Software lassen sich </w:t>
       </w:r>
@@ -11646,28 +11543,90 @@
         <w:t xml:space="preserve"> </w:t>
       </w:r>
     </w:p>
+    <w:p>
+      <w:pPr>
+        <w:pStyle w:val="berschrift3"/>
+        <w:rPr>
+          <w:b/>
+          <w:bCs/>
+        </w:rPr>
+      </w:pPr>
+      <w:r>
+        <w:rPr>
+          <w:b/>
+          <w:bCs/>
+        </w:rPr>
+        <w:t xml:space="preserve">4.2.1 </w:t>
+      </w:r>
+      <w:r>
+        <w:rPr>
+          <w:b/>
+          <w:bCs/>
+        </w:rPr>
+        <w:t>Technische Anforderungen</w:t>
+      </w:r>
+    </w:p>
     <w:p/>
     <w:p>
       <w:pPr>
-        <w:rPr>
-          <w:b/>
-          <w:bCs/>
-        </w:rPr>
-      </w:pPr>
-      <w:r>
-        <w:rPr>
-          <w:b/>
-          <w:bCs/>
-        </w:rPr>
-        <w:t>Technische Anforderungen</w:t>
-      </w:r>
-      <w:r>
-        <w:rPr>
-          <w:b/>
-          <w:bCs/>
-        </w:rPr>
-        <w:t>:</w:t>
-      </w:r>
+        <w:jc w:val="both"/>
+        <w:rPr>
+          <w:b/>
+          <w:bCs/>
+        </w:rPr>
+      </w:pPr>
+      <w:r>
+        <w:rPr>
+          <w:b/>
+          <w:bCs/>
+        </w:rPr>
+        <w:t xml:space="preserve">Grundanforderungen: </w:t>
+      </w:r>
+    </w:p>
+    <w:p>
+      <w:pPr>
+        <w:jc w:val="both"/>
+      </w:pPr>
+      <w:r>
+        <w:t>Zunächst werden die Grundanforderungen für die Software festgelegt</w:t>
+      </w:r>
+      <w:r>
+        <w:t>, welche entsprechend für jeden Benutzertypen relevant sind</w:t>
+      </w:r>
+      <w:r>
+        <w:t>. Da mit Hilfe der Anwendung Interviews durchgeführt werden sollen, muss die App in der Lage sein digitale Fragebögen abzubilden. Hierbei ist es notwendig, dass Antworten verarbeitet und in einer Datenbank gesichert werden.</w:t>
+      </w:r>
+      <w:r>
+        <w:t xml:space="preserve"> </w:t>
+      </w:r>
+      <w:r>
+        <w:t xml:space="preserve">Um Fragebögen </w:t>
+      </w:r>
+      <w:r>
+        <w:t>zu identifizieren, müssen allgemeine Informationen über diese ebenfalls aufgenommen und gesichert werden, sodass später eine Zuordnung verschiedener Informationen</w:t>
+      </w:r>
+      <w:r>
+        <w:t xml:space="preserve"> </w:t>
+      </w:r>
+      <w:r>
+        <w:t xml:space="preserve">stattfinden kann. Des Weiteren wird die Anwendung verwendet, um Interviews zu verschiedenen Heuristiken durchzuführen. Entsprechend wäre es ratsam vor der Durchführung eine Auswahl aus gegebenen Heuristiken zu treffen, sodass keine unnötigen Abschnitte im Fragebogen entstehen. </w:t>
+      </w:r>
+      <w:r>
+        <w:t xml:space="preserve">Innerhalb der Bögen sollen einzelne Fragen mit Hilfe einer Skala beantwortet werden können, wobei in diesem Fall Likert-Skalen eingesetzt werden. </w:t>
+      </w:r>
+    </w:p>
+    <w:p>
+      <w:pPr>
+        <w:jc w:val="both"/>
+      </w:pPr>
+      <w:r>
+        <w:t xml:space="preserve">Zusammengefasst werden die Grundfunktionalitäten einer Anwendung für digitale Fragebögen festgehalten, wobei hierbei hauptsächlich Datenerfassung, Datensicherung sowie Abbildung der Bögen eine Rolle spielen. </w:t>
+      </w:r>
+    </w:p>
+    <w:p>
+      <w:pPr>
+        <w:jc w:val="both"/>
+      </w:pPr>
     </w:p>
     <w:tbl>
       <w:tblPr>
@@ -11825,10 +11784,7 @@
           <w:p/>
           <w:p>
             <w:r>
-              <w:t xml:space="preserve">Das System soll in der Lage sein einen digitalen Fragebogen anzuzeigen, wobei Daten abgerufen, </w:t>
-            </w:r>
-            <w:r>
-              <w:t>gespeichert sowie verarbeitet werden sollen.</w:t>
+              <w:t>Das System soll in der Lage sein einen digitalen Fragebogen anzuzeigen, wobei Daten abgerufen, gespeichert sowie verarbeitet werden sollen.</w:t>
             </w:r>
           </w:p>
         </w:tc>
@@ -11857,6 +11813,9 @@
             <w:r>
               <w:t>A, B</w:t>
             </w:r>
+            <w:r>
+              <w:t>, C</w:t>
+            </w:r>
           </w:p>
         </w:tc>
         <w:tc>
@@ -11884,7 +11843,7 @@
       </w:tr>
       <w:tr>
         <w:trPr>
-          <w:trHeight w:val="1437"/>
+          <w:trHeight w:val="1355"/>
         </w:trPr>
         <w:tc>
           <w:tcPr>
@@ -11893,7 +11852,7 @@
           <w:p/>
           <w:p>
             <w:r>
-              <w:t>A, B</w:t>
+              <w:t>A, B, C</w:t>
             </w:r>
           </w:p>
         </w:tc>
@@ -11922,7 +11881,7 @@
       </w:tr>
       <w:tr>
         <w:trPr>
-          <w:trHeight w:val="1413"/>
+          <w:trHeight w:val="1355"/>
         </w:trPr>
         <w:tc>
           <w:tcPr>
@@ -11931,7 +11890,7 @@
           <w:p/>
           <w:p>
             <w:r>
-              <w:t>A</w:t>
+              <w:t>A, B, C</w:t>
             </w:r>
           </w:p>
         </w:tc>
@@ -11942,7 +11901,7 @@
           <w:p/>
           <w:p>
             <w:r>
-              <w:t>Das System soll in der Lage sein zusätzliche Skalen dynamisch zu einer Frage hinzuzufügen, soweit dies benutzerdefiniert der Wunsch ist</w:t>
+              <w:t>Das System soll vor der Erzeugung eines Bogens allgemeine Daten abspeichern können, welche generellen Mehrwert beinhalten (Titel, Interviewer, Teilnehmeralter/-geschlecht) und unteranderem zur späteren Identifikation oder Verarbeitung beisteuern sollen.</w:t>
             </w:r>
           </w:p>
         </w:tc>
@@ -11953,383 +11912,72 @@
           <w:p/>
           <w:p>
             <w:r>
-              <w:t>2</w:t>
-            </w:r>
-          </w:p>
-        </w:tc>
-      </w:tr>
-      <w:tr>
-        <w:trPr>
-          <w:trHeight w:val="1408"/>
-        </w:trPr>
-        <w:tc>
-          <w:tcPr>
-            <w:tcW w:w="1724" w:type="dxa"/>
-          </w:tcPr>
-          <w:p/>
-          <w:p>
-            <w:r>
-              <w:t>A, B</w:t>
-            </w:r>
-            <w:r>
-              <w:t>, C</w:t>
-            </w:r>
-          </w:p>
-        </w:tc>
-        <w:tc>
-          <w:tcPr>
-            <w:tcW w:w="5765" w:type="dxa"/>
-          </w:tcPr>
-          <w:p/>
-          <w:p>
-            <w:r>
-              <w:t>Das System soll es ermöglichen zu jeder Frage zusätzliche Notizen vom Benutzer optional speichern zu können, wobei diese über ein entsprechendes Textfeld eingegeben werden</w:t>
-            </w:r>
-          </w:p>
-          <w:p/>
-        </w:tc>
-        <w:tc>
-          <w:tcPr>
-            <w:tcW w:w="1434" w:type="dxa"/>
-          </w:tcPr>
-          <w:p/>
-          <w:p>
-            <w:r>
               <w:t>3</w:t>
-            </w:r>
-          </w:p>
-        </w:tc>
-      </w:tr>
-      <w:tr>
-        <w:trPr>
-          <w:trHeight w:val="2258"/>
-        </w:trPr>
-        <w:tc>
-          <w:tcPr>
-            <w:tcW w:w="1724" w:type="dxa"/>
-          </w:tcPr>
-          <w:p/>
-          <w:p>
-            <w:r>
-              <w:t>A, B</w:t>
-            </w:r>
-          </w:p>
-        </w:tc>
-        <w:tc>
-          <w:tcPr>
-            <w:tcW w:w="5765" w:type="dxa"/>
-          </w:tcPr>
-          <w:p/>
-          <w:p>
-            <w:r>
-              <w:t>Das System soll vor der Erzeugung eines Bogens allgemeine Daten abspeichern können, welche generellen Mehrwert beinhalten (Titel, Interviewer, Teilnehmeralter/-geschlecht) und unteranderem zur späteren Identifikation oder Verarbeitung beisteuern sollen.</w:t>
-            </w:r>
-          </w:p>
-        </w:tc>
-        <w:tc>
-          <w:tcPr>
-            <w:tcW w:w="1434" w:type="dxa"/>
-          </w:tcPr>
-          <w:p/>
-          <w:p>
-            <w:r>
-              <w:t>3</w:t>
-            </w:r>
-          </w:p>
-        </w:tc>
-      </w:tr>
-      <w:tr>
-        <w:trPr>
-          <w:trHeight w:val="1683"/>
-        </w:trPr>
-        <w:tc>
-          <w:tcPr>
-            <w:tcW w:w="1724" w:type="dxa"/>
-          </w:tcPr>
-          <w:p/>
-          <w:p>
-            <w:r>
-              <w:t>A</w:t>
-            </w:r>
-          </w:p>
-        </w:tc>
-        <w:tc>
-          <w:tcPr>
-            <w:tcW w:w="5765" w:type="dxa"/>
-          </w:tcPr>
-          <w:p/>
-          <w:p>
-            <w:r>
-              <w:t>Das System soll nach der Durchführung eines Interviews neben der Speicherung der Daten diese verarbeiten können und die Ergebnisse innerhalb einer Auswertung grafisch darstellen.</w:t>
-            </w:r>
-          </w:p>
-        </w:tc>
-        <w:tc>
-          <w:tcPr>
-            <w:tcW w:w="1434" w:type="dxa"/>
-          </w:tcPr>
-          <w:p/>
-          <w:p>
-            <w:r>
-              <w:t>2</w:t>
-            </w:r>
-          </w:p>
-        </w:tc>
-      </w:tr>
-      <w:tr>
-        <w:trPr>
-          <w:trHeight w:val="1683"/>
-        </w:trPr>
-        <w:tc>
-          <w:tcPr>
-            <w:tcW w:w="1724" w:type="dxa"/>
-          </w:tcPr>
-          <w:p/>
-          <w:p>
-            <w:r>
-              <w:t>A</w:t>
-            </w:r>
-          </w:p>
-        </w:tc>
-        <w:tc>
-          <w:tcPr>
-            <w:tcW w:w="5765" w:type="dxa"/>
-          </w:tcPr>
-          <w:p/>
-          <w:p>
-            <w:r>
-              <w:t xml:space="preserve">Das System soll </w:t>
-            </w:r>
-            <w:r>
-              <w:t>die Möglichkeit bieten innerhalb der Befragung/Auswertung fragenspezifische Detaildialoge zu öffnen, welche zusätzliche Fragen zur Vertiefung eines bestimmten Gesprächspunktes bieten.</w:t>
-            </w:r>
-          </w:p>
-        </w:tc>
-        <w:tc>
-          <w:tcPr>
-            <w:tcW w:w="1434" w:type="dxa"/>
-          </w:tcPr>
-          <w:p/>
-          <w:p>
-            <w:r>
-              <w:t>2</w:t>
-            </w:r>
-          </w:p>
-        </w:tc>
-      </w:tr>
-      <w:tr>
-        <w:trPr>
-          <w:trHeight w:val="1683"/>
-        </w:trPr>
-        <w:tc>
-          <w:tcPr>
-            <w:tcW w:w="1724" w:type="dxa"/>
-          </w:tcPr>
-          <w:p/>
-          <w:p>
-            <w:r>
-              <w:t>A</w:t>
-            </w:r>
-          </w:p>
-        </w:tc>
-        <w:tc>
-          <w:tcPr>
-            <w:tcW w:w="5765" w:type="dxa"/>
-          </w:tcPr>
-          <w:p/>
-          <w:p>
-            <w:r>
-              <w:t>Das System soll dem Benutzer innerhalb der Detaildialoge die Möglichkeit geben zusätzliche Notizen machen zu können, wobei diese ebenfalls gesichert werden.</w:t>
-            </w:r>
-          </w:p>
-        </w:tc>
-        <w:tc>
-          <w:tcPr>
-            <w:tcW w:w="1434" w:type="dxa"/>
-          </w:tcPr>
-          <w:p/>
-          <w:p>
-            <w:r>
-              <w:t>2</w:t>
-            </w:r>
-          </w:p>
-        </w:tc>
-      </w:tr>
-      <w:tr>
-        <w:trPr>
-          <w:trHeight w:val="1683"/>
-        </w:trPr>
-        <w:tc>
-          <w:tcPr>
-            <w:tcW w:w="1724" w:type="dxa"/>
-          </w:tcPr>
-          <w:p/>
-          <w:p>
-            <w:r>
-              <w:t>A, B, C</w:t>
-            </w:r>
-          </w:p>
-        </w:tc>
-        <w:tc>
-          <w:tcPr>
-            <w:tcW w:w="5765" w:type="dxa"/>
-          </w:tcPr>
-          <w:p/>
-          <w:p>
-            <w:r>
-              <w:t>Das System soll dem Benutzer die Möglichkeit geben durch eine tabellarische Suchmaske auf alte Auswertungen zugreifen zu können, falls die Darstellung noch einmal benötigt wird.</w:t>
-            </w:r>
-          </w:p>
-        </w:tc>
-        <w:tc>
-          <w:tcPr>
-            <w:tcW w:w="1434" w:type="dxa"/>
-          </w:tcPr>
-          <w:p/>
-          <w:p>
-            <w:r>
-              <w:t>1</w:t>
-            </w:r>
-          </w:p>
-        </w:tc>
-      </w:tr>
-      <w:tr>
-        <w:trPr>
-          <w:trHeight w:val="1439"/>
-        </w:trPr>
-        <w:tc>
-          <w:tcPr>
-            <w:tcW w:w="1724" w:type="dxa"/>
-          </w:tcPr>
-          <w:p/>
-          <w:p>
-            <w:r>
-              <w:t>A, B, C</w:t>
-            </w:r>
-          </w:p>
-        </w:tc>
-        <w:tc>
-          <w:tcPr>
-            <w:tcW w:w="5765" w:type="dxa"/>
-          </w:tcPr>
-          <w:p/>
-          <w:p>
-            <w:r>
-              <w:t xml:space="preserve">Das System soll dem Benutzer die Möglichkeit geben innerhalb der Suchmaske alte Fragebögen manuell zu löschen. </w:t>
-            </w:r>
-          </w:p>
-        </w:tc>
-        <w:tc>
-          <w:tcPr>
-            <w:tcW w:w="1434" w:type="dxa"/>
-          </w:tcPr>
-          <w:p/>
-          <w:p>
-            <w:r>
-              <w:t>1</w:t>
-            </w:r>
-          </w:p>
-        </w:tc>
-      </w:tr>
-      <w:tr>
-        <w:trPr>
-          <w:trHeight w:val="1404"/>
-        </w:trPr>
-        <w:tc>
-          <w:tcPr>
-            <w:tcW w:w="1724" w:type="dxa"/>
-          </w:tcPr>
-          <w:p/>
-          <w:p>
-            <w:r>
-              <w:t>A, B, C</w:t>
-            </w:r>
-          </w:p>
-        </w:tc>
-        <w:tc>
-          <w:tcPr>
-            <w:tcW w:w="5765" w:type="dxa"/>
-          </w:tcPr>
-          <w:p/>
-          <w:p>
-            <w:r>
-              <w:t xml:space="preserve">Das System soll dem Benutzer die Möglichkeit geben alte Fragebögen auf Wunsch zu bearbeiten, wodurch schließlich alte Daten überschrieben werden sollen. </w:t>
-            </w:r>
-          </w:p>
-        </w:tc>
-        <w:tc>
-          <w:tcPr>
-            <w:tcW w:w="1434" w:type="dxa"/>
-          </w:tcPr>
-          <w:p/>
-          <w:p>
-            <w:r>
-              <w:t>1</w:t>
-            </w:r>
-          </w:p>
-        </w:tc>
-      </w:tr>
-      <w:tr>
-        <w:trPr>
-          <w:trHeight w:val="1404"/>
-        </w:trPr>
-        <w:tc>
-          <w:tcPr>
-            <w:tcW w:w="1724" w:type="dxa"/>
-          </w:tcPr>
-          <w:p/>
-          <w:p>
-            <w:r>
-              <w:t>A, B, C</w:t>
-            </w:r>
-          </w:p>
-        </w:tc>
-        <w:tc>
-          <w:tcPr>
-            <w:tcW w:w="5765" w:type="dxa"/>
-          </w:tcPr>
-          <w:p/>
-          <w:p>
-            <w:r>
-              <w:t>Die aktuelle Statistik der Antworten soll im Fragebogen bereits dynamisch betrachtbar gemacht werden.</w:t>
-            </w:r>
-          </w:p>
-        </w:tc>
-        <w:tc>
-          <w:tcPr>
-            <w:tcW w:w="1434" w:type="dxa"/>
-          </w:tcPr>
-          <w:p/>
-          <w:p>
-            <w:r>
-              <w:t>2</w:t>
             </w:r>
           </w:p>
         </w:tc>
       </w:tr>
     </w:tbl>
-    <w:p/>
-    <w:p/>
-    <w:p/>
-    <w:p/>
-    <w:p/>
-    <w:p/>
-    <w:p/>
-    <w:p>
-      <w:pPr>
-        <w:rPr>
-          <w:b/>
-          <w:bCs/>
-        </w:rPr>
-      </w:pPr>
-      <w:r>
-        <w:rPr>
-          <w:b/>
-          <w:bCs/>
-        </w:rPr>
-        <w:lastRenderedPageBreak/>
-        <w:t>Nichtfunktionale Anforderungen:</w:t>
-      </w:r>
+    <w:p>
+      <w:pPr>
+        <w:jc w:val="both"/>
+        <w:rPr>
+          <w:b/>
+          <w:bCs/>
+        </w:rPr>
+      </w:pPr>
+    </w:p>
+    <w:p>
+      <w:pPr>
+        <w:jc w:val="both"/>
+        <w:rPr>
+          <w:b/>
+          <w:bCs/>
+        </w:rPr>
+      </w:pPr>
+      <w:r>
+        <w:rPr>
+          <w:b/>
+          <w:bCs/>
+        </w:rPr>
+        <w:t>Primäre Zusatzanforderungen:</w:t>
+      </w:r>
+    </w:p>
+    <w:p>
+      <w:pPr>
+        <w:jc w:val="both"/>
+      </w:pPr>
+      <w:r>
+        <w:t>Neben den Grundanforderungen lassen sich zusätzliche Anforderungen erstellen, welche für bestimmte Zielgruppen relevant sind. Persona A, welche als Zielgruppe Experten symbolisiert, erwartet innerhalb der Anwendung Zusatzfunktionen. Diese sollen die alltägliche Arbeit erleichtern und effizienter machen, um somit evtl. für andere Aufgabenbereiche mehr Zeit zu schaffen. Diese Funktionalitäten sollen also optional anwendbar sein und andere Benutzer nicht in ihrer Arbeit einschränken bzw. be</w:t>
+      </w:r>
+      <w:r>
+        <w:t>e</w:t>
+      </w:r>
+      <w:r>
+        <w:t>influssen.</w:t>
+      </w:r>
+      <w:r>
+        <w:t xml:space="preserve"> Hierbei wird gefordert, dass Fragen neben einer Standardskala zusätzliche Skalen erhalten können. Diese dienen dem Zweck eine Frage aus unterschiedlichen Perspektiven zu betrachten, um somit den Mehrwert der Antworten zu erhöhen. Des Weiteren ist eine visuelle Auswertung der Antworten für Experten relevant, da diese somit in der Lage sind ein Gesamtbild des Interviews zu schaffen und kritische Punkte besser zu erkennen. Entsprechend soll die Anzahl der unterschiedlichen Skalenantworten statistisch dargestellt werden, sodass ein Verteilung der Werte deutlich wird. </w:t>
+      </w:r>
+      <w:r>
+        <w:t>Da Experten Interviews regelmäßig durchführen, lässt sich eine kritischere sowie tiefere Arbeitsweise folgern. Entsprechend soll die Möglichkeit geboten werden</w:t>
+      </w:r>
+      <w:r>
+        <w:t xml:space="preserve"> optionale Detaildialoge zu jeder Frage eines Bogens zu öffnen, sodass eine detailliertere Befragung realisiert werden kann. Diese Dialoge sollen daher zusätzliche Fragen zur Vertiefung beinhalten.    </w:t>
+      </w:r>
+    </w:p>
+    <w:p>
+      <w:pPr>
+        <w:jc w:val="both"/>
+      </w:pPr>
+      <w:r>
+        <w:t xml:space="preserve">Interessant für jeden Benutzertypen ist es Gedankengänge zu verschiedenen Fragen zu verschriftlichen. Daher ergibt sich die Anforderung innerhalb der Fragebögen zu jeder Frage Notizfelder zur Verfügung zu stellen. </w:t>
+      </w:r>
+    </w:p>
+    <w:p>
+      <w:pPr>
+        <w:jc w:val="both"/>
+      </w:pPr>
     </w:p>
     <w:tbl>
       <w:tblPr>
@@ -12450,6 +12098,662 @@
       </w:tr>
       <w:tr>
         <w:trPr>
+          <w:trHeight w:val="1413"/>
+        </w:trPr>
+        <w:tc>
+          <w:tcPr>
+            <w:tcW w:w="1724" w:type="dxa"/>
+          </w:tcPr>
+          <w:p/>
+          <w:p>
+            <w:r>
+              <w:t>A</w:t>
+            </w:r>
+          </w:p>
+        </w:tc>
+        <w:tc>
+          <w:tcPr>
+            <w:tcW w:w="5765" w:type="dxa"/>
+          </w:tcPr>
+          <w:p/>
+          <w:p>
+            <w:r>
+              <w:t>Das System soll in der Lage sein zusätzliche Skalen dynamisch zu einer Frage hinzuzufügen, soweit dies benutzerdefiniert der Wunsch ist</w:t>
+            </w:r>
+          </w:p>
+        </w:tc>
+        <w:tc>
+          <w:tcPr>
+            <w:tcW w:w="1434" w:type="dxa"/>
+          </w:tcPr>
+          <w:p/>
+          <w:p>
+            <w:r>
+              <w:t>2</w:t>
+            </w:r>
+          </w:p>
+        </w:tc>
+      </w:tr>
+      <w:tr>
+        <w:trPr>
+          <w:trHeight w:val="1408"/>
+        </w:trPr>
+        <w:tc>
+          <w:tcPr>
+            <w:tcW w:w="1724" w:type="dxa"/>
+          </w:tcPr>
+          <w:p/>
+          <w:p>
+            <w:r>
+              <w:t>A, B, C</w:t>
+            </w:r>
+          </w:p>
+        </w:tc>
+        <w:tc>
+          <w:tcPr>
+            <w:tcW w:w="5765" w:type="dxa"/>
+          </w:tcPr>
+          <w:p/>
+          <w:p>
+            <w:r>
+              <w:t>Das System soll es ermöglichen zu jeder Frage zusätzliche Notizen vom Benutzer optional speichern zu können, wobei diese über ein entsprechendes Textfeld eingegeben werden</w:t>
+            </w:r>
+          </w:p>
+          <w:p/>
+        </w:tc>
+        <w:tc>
+          <w:tcPr>
+            <w:tcW w:w="1434" w:type="dxa"/>
+          </w:tcPr>
+          <w:p/>
+          <w:p>
+            <w:r>
+              <w:t>3</w:t>
+            </w:r>
+          </w:p>
+        </w:tc>
+      </w:tr>
+      <w:tr>
+        <w:trPr>
+          <w:trHeight w:val="1683"/>
+        </w:trPr>
+        <w:tc>
+          <w:tcPr>
+            <w:tcW w:w="1724" w:type="dxa"/>
+          </w:tcPr>
+          <w:p/>
+          <w:p>
+            <w:r>
+              <w:t>A</w:t>
+            </w:r>
+          </w:p>
+        </w:tc>
+        <w:tc>
+          <w:tcPr>
+            <w:tcW w:w="5765" w:type="dxa"/>
+          </w:tcPr>
+          <w:p/>
+          <w:p>
+            <w:r>
+              <w:t>Das System soll nach der Durchführung eines Interviews neben der Speicherung der Daten diese verarbeiten können und die Ergebnisse innerhalb einer Auswertung grafisch darstellen.</w:t>
+            </w:r>
+          </w:p>
+        </w:tc>
+        <w:tc>
+          <w:tcPr>
+            <w:tcW w:w="1434" w:type="dxa"/>
+          </w:tcPr>
+          <w:p/>
+          <w:p>
+            <w:r>
+              <w:t>2</w:t>
+            </w:r>
+          </w:p>
+        </w:tc>
+      </w:tr>
+      <w:tr>
+        <w:trPr>
+          <w:trHeight w:val="1683"/>
+        </w:trPr>
+        <w:tc>
+          <w:tcPr>
+            <w:tcW w:w="1724" w:type="dxa"/>
+          </w:tcPr>
+          <w:p/>
+          <w:p>
+            <w:r>
+              <w:t>A</w:t>
+            </w:r>
+          </w:p>
+        </w:tc>
+        <w:tc>
+          <w:tcPr>
+            <w:tcW w:w="5765" w:type="dxa"/>
+          </w:tcPr>
+          <w:p/>
+          <w:p>
+            <w:r>
+              <w:t>Das System soll die Möglichkeit bieten innerhalb der Befragung/Auswertung fragenspezifische Detaildialoge zu öffnen, welche zusätzliche Fragen zur Vertiefung eines bestimmten Gesprächspunktes bieten.</w:t>
+            </w:r>
+          </w:p>
+        </w:tc>
+        <w:tc>
+          <w:tcPr>
+            <w:tcW w:w="1434" w:type="dxa"/>
+          </w:tcPr>
+          <w:p/>
+          <w:p>
+            <w:r>
+              <w:t>2</w:t>
+            </w:r>
+          </w:p>
+        </w:tc>
+      </w:tr>
+      <w:tr>
+        <w:trPr>
+          <w:trHeight w:val="1683"/>
+        </w:trPr>
+        <w:tc>
+          <w:tcPr>
+            <w:tcW w:w="1724" w:type="dxa"/>
+          </w:tcPr>
+          <w:p/>
+          <w:p>
+            <w:r>
+              <w:t>A</w:t>
+            </w:r>
+          </w:p>
+        </w:tc>
+        <w:tc>
+          <w:tcPr>
+            <w:tcW w:w="5765" w:type="dxa"/>
+          </w:tcPr>
+          <w:p/>
+          <w:p>
+            <w:r>
+              <w:t>Das System soll dem Benutzer innerhalb der Detaildialoge die Möglichkeit geben zusätzliche Notizen machen zu können, wobei diese ebenfalls gesichert werden.</w:t>
+            </w:r>
+          </w:p>
+        </w:tc>
+        <w:tc>
+          <w:tcPr>
+            <w:tcW w:w="1434" w:type="dxa"/>
+          </w:tcPr>
+          <w:p/>
+          <w:p>
+            <w:r>
+              <w:t>2</w:t>
+            </w:r>
+          </w:p>
+        </w:tc>
+      </w:tr>
+    </w:tbl>
+    <w:p>
+      <w:pPr>
+        <w:jc w:val="both"/>
+      </w:pPr>
+    </w:p>
+    <w:p>
+      <w:pPr>
+        <w:jc w:val="both"/>
+        <w:rPr>
+          <w:b/>
+          <w:bCs/>
+        </w:rPr>
+      </w:pPr>
+      <w:r>
+        <w:rPr>
+          <w:b/>
+          <w:bCs/>
+        </w:rPr>
+        <w:t>Sekundäre Zusatzanforderungen:</w:t>
+      </w:r>
+    </w:p>
+    <w:p>
+      <w:pPr>
+        <w:jc w:val="both"/>
+      </w:pPr>
+      <w:r>
+        <w:t>Neben der Durchführung eines Interviews</w:t>
+      </w:r>
+      <w:r>
+        <w:t xml:space="preserve"> wäre es interessant, wenn die Anwendung in der Lage wäre alte Fragebogen tabellarisch auswählbar zu machen. Zunächst soll die Auswertung dieser wieder darstellbar gemacht werden, indem der gewünscht Eintrag der Tabelle ausgewählt wird. Des Weiteren soll die Möglichkeit bestehen, einen alten Fragebogen durch die Benutzeroberfläche zu löschen oder zu bearbeiten. Diese Anforderungen sollen dem Zweck dienen dem Benutzer alte Ergebnisse bei Notwendigkeit zu präsentieren oder zu editieren. Da hierbei die Grundfunktion der Anwendung nicht im Mittelpunkt steht, werden diese sekundär betrachtet. Ebenfalls wäre es interessant eine dynamische Verteilung der Antworten innerhalb der Befragung zu visualisieren. Diese soll es dem Benutzer ermöglichen den aktuellen Stand der Dinge zu betrachten.  </w:t>
+      </w:r>
+    </w:p>
+    <w:p>
+      <w:pPr>
+        <w:rPr>
+          <w:b/>
+          <w:bCs/>
+        </w:rPr>
+      </w:pPr>
+    </w:p>
+    <w:tbl>
+      <w:tblPr>
+        <w:tblStyle w:val="Tabellenraster"/>
+        <w:tblW w:w="8923" w:type="dxa"/>
+        <w:tblLook w:val="04A0" w:firstRow="1" w:lastRow="0" w:firstColumn="1" w:lastColumn="0" w:noHBand="0" w:noVBand="1"/>
+      </w:tblPr>
+      <w:tblGrid>
+        <w:gridCol w:w="1724"/>
+        <w:gridCol w:w="5765"/>
+        <w:gridCol w:w="1434"/>
+      </w:tblGrid>
+      <w:tr>
+        <w:trPr>
+          <w:trHeight w:val="898"/>
+        </w:trPr>
+        <w:tc>
+          <w:tcPr>
+            <w:tcW w:w="1724" w:type="dxa"/>
+            <w:shd w:val="clear" w:color="auto" w:fill="5B9BD5" w:themeFill="accent5"/>
+          </w:tcPr>
+          <w:p>
+            <w:pPr>
+              <w:rPr>
+                <w:rFonts w:cstheme="majorHAnsi"/>
+                <w:sz w:val="28"/>
+                <w:szCs w:val="28"/>
+              </w:rPr>
+            </w:pPr>
+          </w:p>
+          <w:p>
+            <w:pPr>
+              <w:rPr>
+                <w:rFonts w:cstheme="majorHAnsi"/>
+                <w:b/>
+                <w:bCs/>
+                <w:szCs w:val="24"/>
+              </w:rPr>
+            </w:pPr>
+            <w:r>
+              <w:rPr>
+                <w:rFonts w:cstheme="majorHAnsi"/>
+                <w:b/>
+                <w:bCs/>
+                <w:szCs w:val="24"/>
+              </w:rPr>
+              <w:t>Relevant für Persona:</w:t>
+            </w:r>
+          </w:p>
+        </w:tc>
+        <w:tc>
+          <w:tcPr>
+            <w:tcW w:w="5765" w:type="dxa"/>
+            <w:shd w:val="clear" w:color="auto" w:fill="5B9BD5" w:themeFill="accent5"/>
+          </w:tcPr>
+          <w:p>
+            <w:pPr>
+              <w:rPr>
+                <w:rFonts w:cstheme="majorHAnsi"/>
+                <w:sz w:val="28"/>
+                <w:szCs w:val="28"/>
+              </w:rPr>
+            </w:pPr>
+          </w:p>
+          <w:p>
+            <w:pPr>
+              <w:rPr>
+                <w:rFonts w:cstheme="majorHAnsi"/>
+                <w:b/>
+                <w:bCs/>
+                <w:szCs w:val="24"/>
+              </w:rPr>
+            </w:pPr>
+            <w:r>
+              <w:rPr>
+                <w:rFonts w:cstheme="majorHAnsi"/>
+                <w:b/>
+                <w:bCs/>
+                <w:szCs w:val="24"/>
+              </w:rPr>
+              <w:t>Anforderung</w:t>
+            </w:r>
+          </w:p>
+        </w:tc>
+        <w:tc>
+          <w:tcPr>
+            <w:tcW w:w="1434" w:type="dxa"/>
+            <w:shd w:val="clear" w:color="auto" w:fill="5B9BD5" w:themeFill="accent5"/>
+          </w:tcPr>
+          <w:p>
+            <w:pPr>
+              <w:rPr>
+                <w:rFonts w:cstheme="majorHAnsi"/>
+                <w:szCs w:val="24"/>
+              </w:rPr>
+            </w:pPr>
+          </w:p>
+          <w:p>
+            <w:pPr>
+              <w:rPr>
+                <w:rFonts w:cstheme="majorHAnsi"/>
+                <w:b/>
+                <w:bCs/>
+                <w:szCs w:val="24"/>
+              </w:rPr>
+            </w:pPr>
+            <w:r>
+              <w:rPr>
+                <w:rFonts w:cstheme="majorHAnsi"/>
+                <w:b/>
+                <w:bCs/>
+                <w:szCs w:val="24"/>
+              </w:rPr>
+              <w:t>Priorität (1=wenig, 3=hoch)</w:t>
+            </w:r>
+          </w:p>
+        </w:tc>
+      </w:tr>
+      <w:tr>
+        <w:trPr>
+          <w:trHeight w:val="1683"/>
+        </w:trPr>
+        <w:tc>
+          <w:tcPr>
+            <w:tcW w:w="1724" w:type="dxa"/>
+          </w:tcPr>
+          <w:p/>
+          <w:p>
+            <w:r>
+              <w:t>A, B, C</w:t>
+            </w:r>
+          </w:p>
+        </w:tc>
+        <w:tc>
+          <w:tcPr>
+            <w:tcW w:w="5765" w:type="dxa"/>
+          </w:tcPr>
+          <w:p/>
+          <w:p>
+            <w:r>
+              <w:t>Das System soll dem Benutzer die Möglichkeit geben durch eine tabellarische Suchmaske auf alte Auswertungen zugreifen zu können, falls die Darstellung noch einmal benötigt wird.</w:t>
+            </w:r>
+          </w:p>
+        </w:tc>
+        <w:tc>
+          <w:tcPr>
+            <w:tcW w:w="1434" w:type="dxa"/>
+          </w:tcPr>
+          <w:p/>
+          <w:p>
+            <w:r>
+              <w:t>1</w:t>
+            </w:r>
+          </w:p>
+        </w:tc>
+      </w:tr>
+      <w:tr>
+        <w:trPr>
+          <w:trHeight w:val="1439"/>
+        </w:trPr>
+        <w:tc>
+          <w:tcPr>
+            <w:tcW w:w="1724" w:type="dxa"/>
+          </w:tcPr>
+          <w:p/>
+          <w:p>
+            <w:r>
+              <w:t>A, B, C</w:t>
+            </w:r>
+          </w:p>
+        </w:tc>
+        <w:tc>
+          <w:tcPr>
+            <w:tcW w:w="5765" w:type="dxa"/>
+          </w:tcPr>
+          <w:p/>
+          <w:p>
+            <w:r>
+              <w:t xml:space="preserve">Das System soll dem Benutzer die Möglichkeit geben innerhalb der Suchmaske alte Fragebögen manuell zu löschen. </w:t>
+            </w:r>
+          </w:p>
+        </w:tc>
+        <w:tc>
+          <w:tcPr>
+            <w:tcW w:w="1434" w:type="dxa"/>
+          </w:tcPr>
+          <w:p/>
+          <w:p>
+            <w:r>
+              <w:t>1</w:t>
+            </w:r>
+          </w:p>
+        </w:tc>
+      </w:tr>
+      <w:tr>
+        <w:trPr>
+          <w:trHeight w:val="1404"/>
+        </w:trPr>
+        <w:tc>
+          <w:tcPr>
+            <w:tcW w:w="1724" w:type="dxa"/>
+          </w:tcPr>
+          <w:p/>
+          <w:p>
+            <w:r>
+              <w:t>A, B, C</w:t>
+            </w:r>
+          </w:p>
+        </w:tc>
+        <w:tc>
+          <w:tcPr>
+            <w:tcW w:w="5765" w:type="dxa"/>
+          </w:tcPr>
+          <w:p/>
+          <w:p>
+            <w:r>
+              <w:t xml:space="preserve">Das System soll dem Benutzer die Möglichkeit geben alte Fragebögen auf Wunsch zu bearbeiten, wodurch schließlich alte Daten überschrieben werden sollen. </w:t>
+            </w:r>
+          </w:p>
+        </w:tc>
+        <w:tc>
+          <w:tcPr>
+            <w:tcW w:w="1434" w:type="dxa"/>
+          </w:tcPr>
+          <w:p/>
+          <w:p>
+            <w:r>
+              <w:t>1</w:t>
+            </w:r>
+          </w:p>
+        </w:tc>
+      </w:tr>
+      <w:tr>
+        <w:trPr>
+          <w:trHeight w:val="1404"/>
+        </w:trPr>
+        <w:tc>
+          <w:tcPr>
+            <w:tcW w:w="1724" w:type="dxa"/>
+          </w:tcPr>
+          <w:p/>
+          <w:p>
+            <w:r>
+              <w:t>A, B, C</w:t>
+            </w:r>
+          </w:p>
+        </w:tc>
+        <w:tc>
+          <w:tcPr>
+            <w:tcW w:w="5765" w:type="dxa"/>
+          </w:tcPr>
+          <w:p/>
+          <w:p>
+            <w:r>
+              <w:t>Die aktuelle Statistik der Antworten soll im Fragebogen bereits dynamisch betrachtbar gemacht werden.</w:t>
+            </w:r>
+          </w:p>
+        </w:tc>
+        <w:tc>
+          <w:tcPr>
+            <w:tcW w:w="1434" w:type="dxa"/>
+          </w:tcPr>
+          <w:p/>
+          <w:p>
+            <w:r>
+              <w:t>2</w:t>
+            </w:r>
+          </w:p>
+        </w:tc>
+      </w:tr>
+    </w:tbl>
+    <w:p/>
+    <w:p>
+      <w:pPr>
+        <w:pStyle w:val="berschrift3"/>
+        <w:rPr>
+          <w:b/>
+          <w:bCs/>
+        </w:rPr>
+      </w:pPr>
+      <w:r>
+        <w:rPr>
+          <w:b/>
+          <w:bCs/>
+        </w:rPr>
+        <w:t xml:space="preserve">4.2.2 </w:t>
+      </w:r>
+      <w:r>
+        <w:rPr>
+          <w:b/>
+          <w:bCs/>
+        </w:rPr>
+        <w:t>Nichtfunktionale Anforderungen</w:t>
+      </w:r>
+    </w:p>
+    <w:p/>
+    <w:p>
+      <w:pPr>
+        <w:jc w:val="both"/>
+      </w:pPr>
+      <w:r>
+        <w:t xml:space="preserve">Neben den Anforderungen auf technischer Ebene sind einige Zusatzaspekte ebenfalls erwähnenswert. Da im Rahmen dieser Arbeit zukünftige Benutzer der Anwendung grundsätzlich Deutsch sprechen werden, wird die Führung der Software in entsprechender Sprache dargestellt. </w:t>
+      </w:r>
+      <w:r>
+        <w:t xml:space="preserve">Darüber hinaus soll die Anwendung mit aktueller Technik entwickelt werden, sodass die Anwendung bei Bedarf angenehm erweiterbar ist. Besonders für Persona B und C ist es wichtig, dass die Anwendung übersichtlich und verständlich gestaltet wird. Dadurch soll die Software zum einen selbsterklärend sowie leicht erlernbar sein und zum anderen einprägsam sein. Hierbei werden entsprechend Aspekte der Usability sowie UX in den Schwerpunkt gesetzt. </w:t>
+      </w:r>
+    </w:p>
+    <w:p/>
+    <w:tbl>
+      <w:tblPr>
+        <w:tblStyle w:val="Tabellenraster"/>
+        <w:tblW w:w="8923" w:type="dxa"/>
+        <w:tblLook w:val="04A0" w:firstRow="1" w:lastRow="0" w:firstColumn="1" w:lastColumn="0" w:noHBand="0" w:noVBand="1"/>
+      </w:tblPr>
+      <w:tblGrid>
+        <w:gridCol w:w="1724"/>
+        <w:gridCol w:w="5765"/>
+        <w:gridCol w:w="1434"/>
+      </w:tblGrid>
+      <w:tr>
+        <w:trPr>
+          <w:trHeight w:val="898"/>
+        </w:trPr>
+        <w:tc>
+          <w:tcPr>
+            <w:tcW w:w="1724" w:type="dxa"/>
+            <w:shd w:val="clear" w:color="auto" w:fill="5B9BD5" w:themeFill="accent5"/>
+          </w:tcPr>
+          <w:p>
+            <w:pPr>
+              <w:rPr>
+                <w:rFonts w:cstheme="majorHAnsi"/>
+                <w:sz w:val="28"/>
+                <w:szCs w:val="28"/>
+              </w:rPr>
+            </w:pPr>
+          </w:p>
+          <w:p>
+            <w:pPr>
+              <w:rPr>
+                <w:rFonts w:cstheme="majorHAnsi"/>
+                <w:b/>
+                <w:bCs/>
+                <w:szCs w:val="24"/>
+              </w:rPr>
+            </w:pPr>
+            <w:r>
+              <w:rPr>
+                <w:rFonts w:cstheme="majorHAnsi"/>
+                <w:b/>
+                <w:bCs/>
+                <w:szCs w:val="24"/>
+              </w:rPr>
+              <w:t>Relevant für Persona:</w:t>
+            </w:r>
+          </w:p>
+        </w:tc>
+        <w:tc>
+          <w:tcPr>
+            <w:tcW w:w="5765" w:type="dxa"/>
+            <w:shd w:val="clear" w:color="auto" w:fill="5B9BD5" w:themeFill="accent5"/>
+          </w:tcPr>
+          <w:p>
+            <w:pPr>
+              <w:rPr>
+                <w:rFonts w:cstheme="majorHAnsi"/>
+                <w:sz w:val="28"/>
+                <w:szCs w:val="28"/>
+              </w:rPr>
+            </w:pPr>
+          </w:p>
+          <w:p>
+            <w:pPr>
+              <w:rPr>
+                <w:rFonts w:cstheme="majorHAnsi"/>
+                <w:b/>
+                <w:bCs/>
+                <w:szCs w:val="24"/>
+              </w:rPr>
+            </w:pPr>
+            <w:r>
+              <w:rPr>
+                <w:rFonts w:cstheme="majorHAnsi"/>
+                <w:b/>
+                <w:bCs/>
+                <w:szCs w:val="24"/>
+              </w:rPr>
+              <w:t>Anforderung</w:t>
+            </w:r>
+          </w:p>
+        </w:tc>
+        <w:tc>
+          <w:tcPr>
+            <w:tcW w:w="1434" w:type="dxa"/>
+            <w:shd w:val="clear" w:color="auto" w:fill="5B9BD5" w:themeFill="accent5"/>
+          </w:tcPr>
+          <w:p>
+            <w:pPr>
+              <w:rPr>
+                <w:rFonts w:cstheme="majorHAnsi"/>
+                <w:szCs w:val="24"/>
+              </w:rPr>
+            </w:pPr>
+          </w:p>
+          <w:p>
+            <w:pPr>
+              <w:rPr>
+                <w:rFonts w:cstheme="majorHAnsi"/>
+                <w:b/>
+                <w:bCs/>
+                <w:szCs w:val="24"/>
+              </w:rPr>
+            </w:pPr>
+            <w:r>
+              <w:rPr>
+                <w:rFonts w:cstheme="majorHAnsi"/>
+                <w:b/>
+                <w:bCs/>
+                <w:szCs w:val="24"/>
+              </w:rPr>
+              <w:t>Priorität (1=wenig, 3=hoch)</w:t>
+            </w:r>
+          </w:p>
+        </w:tc>
+      </w:tr>
+      <w:tr>
+        <w:trPr>
           <w:trHeight w:val="738"/>
         </w:trPr>
         <w:tc>
@@ -12668,21 +12972,87 @@
           <w:b/>
           <w:bCs/>
         </w:rPr>
-        <w:t>Flussdiagramm</w:t>
-      </w:r>
-      <w:r>
-        <w:rPr>
-          <w:b/>
-          <w:bCs/>
-        </w:rPr>
-        <w:t xml:space="preserve"> (1-2)</w:t>
+        <w:t>Entwurf</w:t>
+      </w:r>
+      <w:r>
+        <w:rPr>
+          <w:b/>
+          <w:bCs/>
+        </w:rPr>
+        <w:t xml:space="preserve"> </w:t>
       </w:r>
       <w:bookmarkEnd w:id="26"/>
+      <w:r>
+        <w:rPr>
+          <w:b/>
+          <w:bCs/>
+        </w:rPr>
+        <w:t>der Anwendung</w:t>
+      </w:r>
     </w:p>
     <w:p/>
     <w:p>
-      <w:r>
-        <w:t>//Einleitenden Text bringen wofür das Diagramm nun da ist und wie das entstanden ist (gesamtes Diagramm sollte sich eigentlich aus Text ableiten lassen und Diagramm ist nur zur Verdeutlichung)</w:t>
+      <w:pPr>
+        <w:jc w:val="both"/>
+      </w:pPr>
+      <w:r>
+        <w:t>Mit Hilfe der erarbeiteten Anforderungen lässt sich ein Entwurf der Anwendung erschließen, welcher den grundsätzlichen Ablauf dieser darstell</w:t>
+      </w:r>
+      <w:r>
+        <w:t>t</w:t>
+      </w:r>
+      <w:r>
+        <w:t xml:space="preserve">. </w:t>
+      </w:r>
+      <w:r>
+        <w:t xml:space="preserve">Da es ermöglich werden soll entweder alte Ergebnisse zu betrachten oder ein neues Interview zu starten, wird zunächst nach Start der App ein Menü dargestellt. Hierbei soll die Option angeboten werden, eine neue Befragung durchzuführen, alte Ergebnisse zu betrachten oder die App wieder zu schließen. </w:t>
+      </w:r>
+    </w:p>
+    <w:p>
+      <w:pPr>
+        <w:jc w:val="both"/>
+        <w:rPr>
+          <w:rFonts w:cstheme="majorHAnsi"/>
+          <w:szCs w:val="24"/>
+        </w:rPr>
+      </w:pPr>
+      <w:r>
+        <w:t>Entscheidet man sich für ein neues Interview, wird man zur nächsten Maske weitergeleitet, welche allgemeine Informationen zum Interview verlangt.  Diese stellen, wie in den Anforderungen festgelegt, Informationen zum Interviewer</w:t>
+      </w:r>
+      <w:r>
+        <w:t xml:space="preserve"> und </w:t>
+      </w:r>
+      <w:r>
+        <w:t xml:space="preserve">dem Teilnehmer dar. Darüber hinaus wird hierbei festgelegt, welche Heuristiken befragt werden, in dem eine Auswahl aller möglichen Kategorien präsentiert wird. </w:t>
+      </w:r>
+      <w:r>
+        <w:t xml:space="preserve">Nachdem die notwendigen Informationen angegeben worden sind, wird man nach Bestätigung zur nächsten Maske weitergeleitet. Diese stellt den Fragebogen an sich dar. In Anlehnung zu den ausgewählten Heuristiken sollen hier die entsprechenden Fragen mit Antwortmöglichkeiten dargestellt werden. </w:t>
+      </w:r>
+      <w:r>
+        <w:rPr>
+          <w:rFonts w:cstheme="majorHAnsi"/>
+          <w:szCs w:val="24"/>
+        </w:rPr>
+        <w:t xml:space="preserve">Der aktuelle Stand sowie weitere Zusatzfunktionen werden während der Durchführung des Interviews zur Verfügung gestellt. Hierbei werden Zusatzfunktionen, welche vor allem für Experten interessant sind, nutzbar gemacht. </w:t>
+      </w:r>
+      <w:r>
+        <w:t xml:space="preserve">Nach Abschluss einer Befragung, wird nach Bestätigung eine Gesamtansicht der Ergebnisse präsentiert, wobei ebenfalls die Verteilung der Antworten statistisch abgebildet wird. </w:t>
+      </w:r>
+    </w:p>
+    <w:p>
+      <w:pPr>
+        <w:jc w:val="both"/>
+      </w:pPr>
+      <w:r>
+        <w:t xml:space="preserve">Werden alte Ergebnisse benötigt, entscheidet man sich für die entsprechende Option im Menü. Hierbei sollen alle Fragebögen aus der Datenbank tabellarisch dargestellt werden und auswählbar sein. Durch eine Auswahl entsprechender Möglichkeiten soll es ermöglicht werden alte Ergebnisse innerhalb der Auswertung, also dem letzten Schritt der Durchführung, wieder darzustellen oder den Bogen zu löschen. Darüber hinaus soll die Bearbeitung alter Bögen ebenfalls zur Verfügung gestellt werden. </w:t>
+      </w:r>
+    </w:p>
+    <w:p>
+      <w:pPr>
+        <w:jc w:val="both"/>
+      </w:pPr>
+      <w:r>
+        <w:t xml:space="preserve">Auf der nächsten Seite befindet sich ein Flussdiagram, welches den Ablauf der Anwendung nochmal in seiner Gesamtheit verdeutlichen soll. </w:t>
       </w:r>
     </w:p>
     <w:p>
@@ -12731,9 +13101,6 @@
     <w:p>
       <w:pPr>
         <w:pStyle w:val="Beschriftung"/>
-        <w:rPr>
-          <w:rFonts w:asciiTheme="minorHAnsi" w:hAnsiTheme="minorHAnsi"/>
-        </w:rPr>
       </w:pPr>
       <w:r>
         <w:t xml:space="preserve">Abbildung </w:t>
@@ -12750,70 +13117,7 @@
         <w:t xml:space="preserve"> - Ablauf der App im Flussdiagramm</w:t>
       </w:r>
     </w:p>
-    <w:p>
-      <w:pPr>
-        <w:jc w:val="both"/>
-        <w:rPr>
-          <w:rFonts w:cstheme="majorHAnsi"/>
-          <w:szCs w:val="24"/>
-        </w:rPr>
-      </w:pPr>
-      <w:r>
-        <w:rPr>
-          <w:rFonts w:cstheme="majorHAnsi"/>
-          <w:szCs w:val="24"/>
-        </w:rPr>
-        <w:t>Das Diagramm stellt die Hauptabläufe der App grob dar, um einen allgemeinen Überblick zur Vorgehensweise zu schaffen. Hierbei wird der Benutzer nach Start der App in einem Menü vor die En</w:t>
-      </w:r>
-      <w:r>
-        <w:rPr>
-          <w:rFonts w:cstheme="majorHAnsi"/>
-          <w:szCs w:val="24"/>
-        </w:rPr>
-        <w:t xml:space="preserve">tscheidung gestellt, welche Option er auswählen möchte. Dabei kann der Benutzer entweder das Interview mit Hilfe eines Fragebogens durchführen, alte Ergebnisse anzeigen lassen oder die App wieder schließen.  </w:t>
-      </w:r>
-    </w:p>
-    <w:p>
-      <w:pPr>
-        <w:jc w:val="both"/>
-        <w:rPr>
-          <w:rFonts w:cstheme="majorHAnsi"/>
-          <w:szCs w:val="24"/>
-        </w:rPr>
-      </w:pPr>
-      <w:r>
-        <w:rPr>
-          <w:rFonts w:cstheme="majorHAnsi"/>
-          <w:szCs w:val="24"/>
-        </w:rPr>
-        <w:t xml:space="preserve">Der aktuelle Stand sowie weitere Zusatzfunktionen werden während der Durchführung des Interviews zur Verfügung gestellt. Hierbei werden Zusatzfunktionen, welche vor allem für Experten interessant sind, nutzbar gemacht. Nach Abschluss einer Befragung werden die Ergebnisse nochmal in ihrer Gesamtheit präsentiert sowie Zusatzfunktionen aus der Befragung wiederholt anwendbar.  </w:t>
-      </w:r>
-    </w:p>
-    <w:p>
-      <w:pPr>
-        <w:jc w:val="both"/>
-        <w:rPr>
-          <w:rFonts w:cstheme="majorHAnsi"/>
-          <w:szCs w:val="24"/>
-        </w:rPr>
-      </w:pPr>
-      <w:r>
-        <w:rPr>
-          <w:rFonts w:cstheme="majorHAnsi"/>
-          <w:szCs w:val="24"/>
-        </w:rPr>
-        <w:lastRenderedPageBreak/>
-        <w:t xml:space="preserve">Des Weiteren kann der Benutzer alte Resultate aus Befragungen innerhalb einer tabellarischen Ansicht auswählen, indem der Menüpunkt „Ergebnisse“ gewählt wird. Hierbei können gewünschte Fragebögen wieder präsentiert oder gegebenenfalls gelöscht werden. </w:t>
-      </w:r>
-    </w:p>
-    <w:p>
-      <w:pPr>
-        <w:rPr>
-          <w:b/>
-          <w:bCs/>
-        </w:rPr>
-      </w:pPr>
-    </w:p>
+    <w:p/>
     <w:p>
       <w:pPr>
         <w:pStyle w:val="berschrift1"/>
@@ -12906,7 +13210,7 @@
           <w:b/>
           <w:bCs/>
         </w:rPr>
-        <w:t>6</w:t>
+        <w:t>5</w:t>
       </w:r>
       <w:r>
         <w:rPr>
@@ -13007,7 +13311,8 @@
           <w:b/>
           <w:bCs/>
         </w:rPr>
-        <w:t>6</w:t>
+        <w:lastRenderedPageBreak/>
+        <w:t>5</w:t>
       </w:r>
       <w:r>
         <w:rPr>
@@ -13116,7 +13421,7 @@
           <w:b/>
           <w:bCs/>
         </w:rPr>
-        <w:t>6</w:t>
+        <w:t>5</w:t>
       </w:r>
       <w:r>
         <w:rPr>
@@ -13178,15 +13483,7 @@
         </w:numPr>
       </w:pPr>
       <w:r>
-        <w:t xml:space="preserve">Projektbezogenen Aufbau erklären (z.B. für jede Page ein </w:t>
-      </w:r>
-      <w:proofErr w:type="spellStart"/>
-      <w:r>
-        <w:t>Component</w:t>
-      </w:r>
-      <w:proofErr w:type="spellEnd"/>
-      <w:r>
-        <w:t xml:space="preserve">, </w:t>
+        <w:t xml:space="preserve">Projektbezogenen Aufbau erklären (z.B. für jede Page ein Component, </w:t>
       </w:r>
       <w:proofErr w:type="spellStart"/>
       <w:r>
@@ -13264,7 +13561,7 @@
           <w:b/>
           <w:bCs/>
         </w:rPr>
-        <w:t>8</w:t>
+        <w:t>6</w:t>
       </w:r>
       <w:r>
         <w:rPr>
@@ -13324,7 +13621,7 @@
           <w:b/>
           <w:bCs/>
         </w:rPr>
-        <w:t>8</w:t>
+        <w:t>6</w:t>
       </w:r>
       <w:r>
         <w:rPr>
@@ -13390,7 +13687,7 @@
           <w:b/>
           <w:bCs/>
         </w:rPr>
-        <w:t>8</w:t>
+        <w:t>6</w:t>
       </w:r>
       <w:r>
         <w:rPr>
@@ -13481,7 +13778,14 @@
           <w:b/>
           <w:bCs/>
         </w:rPr>
-        <w:t>9.Ergebnisse (</w:t>
+        <w:t>7</w:t>
+      </w:r>
+      <w:r>
+        <w:rPr>
+          <w:b/>
+          <w:bCs/>
+        </w:rPr>
+        <w:t>.Ergebnisse (</w:t>
       </w:r>
       <w:r>
         <w:rPr>
@@ -13513,7 +13817,14 @@
           <w:b/>
           <w:bCs/>
         </w:rPr>
-        <w:t>9.1 Vergleich der Resultate (</w:t>
+        <w:t>7</w:t>
+      </w:r>
+      <w:r>
+        <w:rPr>
+          <w:b/>
+          <w:bCs/>
+        </w:rPr>
+        <w:t>.1 Vergleich der Resultate (</w:t>
       </w:r>
       <w:r>
         <w:rPr>
@@ -13562,8 +13873,7 @@
           <w:b/>
           <w:bCs/>
         </w:rPr>
-        <w:lastRenderedPageBreak/>
-        <w:t>10</w:t>
+        <w:t>8</w:t>
       </w:r>
       <w:r>
         <w:rPr>
@@ -13595,7 +13905,7 @@
           <w:b/>
           <w:bCs/>
         </w:rPr>
-        <w:t>10</w:t>
+        <w:t>8</w:t>
       </w:r>
       <w:r>
         <w:rPr>
@@ -13639,7 +13949,7 @@
           <w:b/>
           <w:bCs/>
         </w:rPr>
-        <w:t>10</w:t>
+        <w:t>8</w:t>
       </w:r>
       <w:r>
         <w:rPr>
@@ -13697,7 +14007,7 @@
           <w:b/>
           <w:bCs/>
         </w:rPr>
-        <w:t>11</w:t>
+        <w:t>9</w:t>
       </w:r>
       <w:r>
         <w:rPr>
@@ -14023,6 +14333,7 @@
         <w:rPr>
           <w:rFonts w:cstheme="majorHAnsi"/>
         </w:rPr>
+        <w:lastRenderedPageBreak/>
         <w:t>Herrmann,</w:t>
       </w:r>
       <w:r>
@@ -14454,31 +14765,7 @@
           <w:color w:val="auto"/>
           <w:u w:val="none"/>
         </w:rPr>
-        <w:t xml:space="preserve"> </w:t>
-      </w:r>
-      <w:proofErr w:type="spellStart"/>
-      <w:r>
-        <w:rPr>
-          <w:rStyle w:val="Hyperlink"/>
-          <w:rFonts w:cstheme="majorHAnsi"/>
-          <w:i/>
-          <w:iCs/>
-          <w:color w:val="auto"/>
-          <w:u w:val="none"/>
-        </w:rPr>
-        <w:t>of</w:t>
-      </w:r>
-      <w:proofErr w:type="spellEnd"/>
-      <w:r>
-        <w:rPr>
-          <w:rStyle w:val="Hyperlink"/>
-          <w:rFonts w:cstheme="majorHAnsi"/>
-          <w:i/>
-          <w:iCs/>
-          <w:color w:val="auto"/>
-          <w:u w:val="none"/>
-        </w:rPr>
-        <w:t xml:space="preserve"> </w:t>
+        <w:t xml:space="preserve"> of </w:t>
       </w:r>
       <w:proofErr w:type="spellStart"/>
       <w:r>
@@ -14858,7 +15145,7 @@
           <w:b/>
           <w:bCs/>
         </w:rPr>
-        <w:t>2</w:t>
+        <w:t>0</w:t>
       </w:r>
       <w:r>
         <w:rPr>

</xml_diff>